<commit_message>
Added class diagram to the main file RASD
</commit_message>
<xml_diff>
--- a/RASD/RASD.docx
+++ b/RASD/RASD.docx
@@ -1408,6 +1408,7 @@
         <w:autoSpaceDN w:val="0"/>
         <w:adjustRightInd w:val="0"/>
         <w:spacing w:after="0" w:line="240" w:lineRule="auto"/>
+        <w:ind w:left="708" w:firstLine="708"/>
         <w:rPr>
           <w:rFonts w:ascii="Cambria" w:hAnsi="Cambria" w:cs="Cambria"/>
           <w:sz w:val="28"/>
@@ -1422,19 +1423,22 @@
           <w:szCs w:val="28"/>
           <w:lang w:val="en-GB"/>
         </w:rPr>
-        <w:tab/>
-      </w:r>
-      <w:r>
+        <w:t>3.6.2 Class Diagram…………………………………………………………………12</w:t>
+      </w:r>
+    </w:p>
+    <w:p>
+      <w:pPr>
+        <w:autoSpaceDE w:val="0"/>
+        <w:autoSpaceDN w:val="0"/>
+        <w:adjustRightInd w:val="0"/>
+        <w:spacing w:after="0" w:line="240" w:lineRule="auto"/>
         <w:rPr>
           <w:rFonts w:ascii="Cambria" w:hAnsi="Cambria" w:cs="Cambria"/>
           <w:sz w:val="28"/>
           <w:szCs w:val="28"/>
           <w:lang w:val="en-GB"/>
         </w:rPr>
-        <w:tab/>
-        <w:t xml:space="preserve">3.6.2 </w:t>
-      </w:r>
-      <w:proofErr w:type="spellStart"/>
+      </w:pPr>
       <w:r>
         <w:rPr>
           <w:rFonts w:ascii="Cambria" w:hAnsi="Cambria" w:cs="Cambria"/>
@@ -1442,9 +1446,8 @@
           <w:szCs w:val="28"/>
           <w:lang w:val="en-GB"/>
         </w:rPr>
-        <w:t>Statechart</w:t>
-      </w:r>
-      <w:proofErr w:type="spellEnd"/>
+        <w:tab/>
+      </w:r>
       <w:r>
         <w:rPr>
           <w:rFonts w:ascii="Cambria" w:hAnsi="Cambria" w:cs="Cambria"/>
@@ -1452,7 +1455,8 @@
           <w:szCs w:val="28"/>
           <w:lang w:val="en-GB"/>
         </w:rPr>
-        <w:t xml:space="preserve"> Diagrams</w:t>
+        <w:tab/>
+        <w:t>3.6.3</w:t>
       </w:r>
       <w:r>
         <w:rPr>
@@ -1461,22 +1465,19 @@
           <w:szCs w:val="28"/>
           <w:lang w:val="en-GB"/>
         </w:rPr>
-        <w:t>……………………………………………………….18</w:t>
-      </w:r>
-    </w:p>
-    <w:p>
-      <w:pPr>
-        <w:autoSpaceDE w:val="0"/>
-        <w:autoSpaceDN w:val="0"/>
-        <w:adjustRightInd w:val="0"/>
-        <w:spacing w:after="0" w:line="240" w:lineRule="auto"/>
+        <w:t xml:space="preserve"> </w:t>
+      </w:r>
+      <w:proofErr w:type="spellStart"/>
+      <w:r>
         <w:rPr>
           <w:rFonts w:ascii="Cambria" w:hAnsi="Cambria" w:cs="Cambria"/>
           <w:sz w:val="28"/>
           <w:szCs w:val="28"/>
           <w:lang w:val="en-GB"/>
         </w:rPr>
-      </w:pPr>
+        <w:t>Statechart</w:t>
+      </w:r>
+      <w:proofErr w:type="spellEnd"/>
       <w:r>
         <w:rPr>
           <w:rFonts w:ascii="Cambria" w:hAnsi="Cambria" w:cs="Cambria"/>
@@ -1484,7 +1485,7 @@
           <w:szCs w:val="28"/>
           <w:lang w:val="en-GB"/>
         </w:rPr>
-        <w:tab/>
+        <w:t xml:space="preserve"> Diagrams</w:t>
       </w:r>
       <w:r>
         <w:rPr>
@@ -1493,8 +1494,7 @@
           <w:szCs w:val="28"/>
           <w:lang w:val="en-GB"/>
         </w:rPr>
-        <w:tab/>
-        <w:t xml:space="preserve">3.6.3 </w:t>
+        <w:t>……………………………………………………….</w:t>
       </w:r>
       <w:r>
         <w:rPr>
@@ -1503,7 +1503,7 @@
           <w:szCs w:val="28"/>
           <w:lang w:val="en-GB"/>
         </w:rPr>
-        <w:t>BPMN Diagrams</w:t>
+        <w:t>.</w:t>
       </w:r>
       <w:r>
         <w:rPr>
@@ -1512,7 +1512,85 @@
           <w:szCs w:val="28"/>
           <w:lang w:val="en-GB"/>
         </w:rPr>
-        <w:t>……………………………………………………………..20</w:t>
+        <w:t>18</w:t>
+      </w:r>
+    </w:p>
+    <w:p>
+      <w:pPr>
+        <w:autoSpaceDE w:val="0"/>
+        <w:autoSpaceDN w:val="0"/>
+        <w:adjustRightInd w:val="0"/>
+        <w:spacing w:after="0" w:line="240" w:lineRule="auto"/>
+        <w:rPr>
+          <w:rFonts w:ascii="Cambria" w:hAnsi="Cambria" w:cs="Cambria"/>
+          <w:sz w:val="28"/>
+          <w:szCs w:val="28"/>
+          <w:lang w:val="en-GB"/>
+        </w:rPr>
+      </w:pPr>
+      <w:r>
+        <w:rPr>
+          <w:rFonts w:ascii="Cambria" w:hAnsi="Cambria" w:cs="Cambria"/>
+          <w:sz w:val="28"/>
+          <w:szCs w:val="28"/>
+          <w:lang w:val="en-GB"/>
+        </w:rPr>
+        <w:tab/>
+      </w:r>
+      <w:r>
+        <w:rPr>
+          <w:rFonts w:ascii="Cambria" w:hAnsi="Cambria" w:cs="Cambria"/>
+          <w:sz w:val="28"/>
+          <w:szCs w:val="28"/>
+          <w:lang w:val="en-GB"/>
+        </w:rPr>
+        <w:tab/>
+        <w:t>3.6.4</w:t>
+      </w:r>
+      <w:r>
+        <w:rPr>
+          <w:rFonts w:ascii="Cambria" w:hAnsi="Cambria" w:cs="Cambria"/>
+          <w:sz w:val="28"/>
+          <w:szCs w:val="28"/>
+          <w:lang w:val="en-GB"/>
+        </w:rPr>
+        <w:t xml:space="preserve"> </w:t>
+      </w:r>
+      <w:r>
+        <w:rPr>
+          <w:rFonts w:ascii="Cambria" w:hAnsi="Cambria" w:cs="Cambria"/>
+          <w:sz w:val="28"/>
+          <w:szCs w:val="28"/>
+          <w:lang w:val="en-GB"/>
+        </w:rPr>
+        <w:t>BPMN Diagrams</w:t>
+      </w:r>
+      <w:r>
+        <w:rPr>
+          <w:rFonts w:ascii="Cambria" w:hAnsi="Cambria" w:cs="Cambria"/>
+          <w:sz w:val="28"/>
+          <w:szCs w:val="28"/>
+          <w:lang w:val="en-GB"/>
+        </w:rPr>
+        <w:t>…………………………………………………………….</w:t>
+      </w:r>
+      <w:r>
+        <w:rPr>
+          <w:rFonts w:ascii="Cambria" w:hAnsi="Cambria" w:cs="Cambria"/>
+          <w:sz w:val="28"/>
+          <w:szCs w:val="28"/>
+          <w:lang w:val="en-GB"/>
+        </w:rPr>
+        <w:t>.</w:t>
+      </w:r>
+      <w:r>
+        <w:rPr>
+          <w:rFonts w:ascii="Cambria" w:hAnsi="Cambria" w:cs="Cambria"/>
+          <w:sz w:val="28"/>
+          <w:szCs w:val="28"/>
+          <w:lang w:val="en-GB"/>
+        </w:rPr>
+        <w:t>.20</w:t>
       </w:r>
     </w:p>
     <w:p>
@@ -8545,31 +8623,7 @@
             <w:szCs w:val="26"/>
             <w:lang w:val="en-GB"/>
           </w:rPr>
-          <w:t xml:space="preserve">Google </w:t>
-        </w:r>
-        <w:proofErr w:type="spellStart"/>
-        <w:r>
-          <w:rPr>
-            <w:rStyle w:val="Collegamentoipertestuale"/>
-            <w:rFonts w:asciiTheme="majorHAnsi" w:hAnsiTheme="majorHAnsi" w:cs="Cambria-Bold"/>
-            <w:bCs/>
-            <w:sz w:val="26"/>
-            <w:szCs w:val="26"/>
-            <w:lang w:val="en-GB"/>
-          </w:rPr>
-          <w:t>Geolocation</w:t>
-        </w:r>
-        <w:proofErr w:type="spellEnd"/>
-        <w:r>
-          <w:rPr>
-            <w:rStyle w:val="Collegamentoipertestuale"/>
-            <w:rFonts w:asciiTheme="majorHAnsi" w:hAnsiTheme="majorHAnsi" w:cs="Cambria-Bold"/>
-            <w:bCs/>
-            <w:sz w:val="26"/>
-            <w:szCs w:val="26"/>
-            <w:lang w:val="en-GB"/>
-          </w:rPr>
-          <w:t xml:space="preserve"> API</w:t>
+          <w:t>Google Geolocation API</w:t>
         </w:r>
       </w:hyperlink>
       <w:r>
@@ -13088,6 +13142,8 @@
         </w:rPr>
         <w:t>Edit preferences</w:t>
       </w:r>
+      <w:bookmarkStart w:id="0" w:name="_GoBack"/>
+      <w:bookmarkEnd w:id="0"/>
     </w:p>
     <w:p>
       <w:pPr>
@@ -13807,23 +13863,6 @@
     <w:p>
       <w:pPr>
         <w:pStyle w:val="Paragrafoelenco"/>
-        <w:autoSpaceDE w:val="0"/>
-        <w:autoSpaceDN w:val="0"/>
-        <w:adjustRightInd w:val="0"/>
-        <w:spacing w:after="0"/>
-        <w:ind w:left="2136"/>
-        <w:rPr>
-          <w:rFonts w:ascii="Cambria" w:hAnsi="Cambria" w:cs="Cambria"/>
-          <w:b/>
-          <w:sz w:val="32"/>
-          <w:szCs w:val="36"/>
-          <w:lang w:val="en-GB"/>
-        </w:rPr>
-      </w:pPr>
-    </w:p>
-    <w:p>
-      <w:pPr>
-        <w:pStyle w:val="Paragrafoelenco"/>
         <w:numPr>
           <w:ilvl w:val="2"/>
           <w:numId w:val="19"/>
@@ -13840,7 +13879,6 @@
           <w:lang w:val="en-GB"/>
         </w:rPr>
       </w:pPr>
-      <w:proofErr w:type="spellStart"/>
       <w:r>
         <w:rPr>
           <w:rFonts w:ascii="Cambria" w:hAnsi="Cambria" w:cs="Cambria"/>
@@ -13849,10 +13887,12 @@
           <w:szCs w:val="36"/>
           <w:lang w:val="en-GB"/>
         </w:rPr>
-        <w:t>Statechart</w:t>
-      </w:r>
-      <w:proofErr w:type="spellEnd"/>
-      <w:r>
+        <w:lastRenderedPageBreak/>
+        <w:t>Class Diagram</w:t>
+      </w:r>
+    </w:p>
+    <w:p>
+      <w:pPr>
         <w:rPr>
           <w:rFonts w:ascii="Cambria" w:hAnsi="Cambria" w:cs="Cambria"/>
           <w:b/>
@@ -13860,117 +13900,20 @@
           <w:szCs w:val="36"/>
           <w:lang w:val="en-GB"/>
         </w:rPr>
-        <w:t xml:space="preserve"> Diagrams</w:t>
-      </w:r>
-    </w:p>
-    <w:p>
-      <w:pPr>
-        <w:pStyle w:val="Paragrafoelenco"/>
-        <w:rPr>
-          <w:rFonts w:ascii="Cambria" w:hAnsi="Cambria" w:cs="Cambria"/>
-          <w:b/>
-          <w:sz w:val="32"/>
-          <w:szCs w:val="36"/>
-          <w:lang w:val="en-GB"/>
-        </w:rPr>
-      </w:pPr>
-    </w:p>
-    <w:p>
-      <w:pPr>
-        <w:pStyle w:val="Paragrafoelenco"/>
-        <w:numPr>
-          <w:ilvl w:val="1"/>
-          <w:numId w:val="23"/>
-        </w:numPr>
-        <w:autoSpaceDE w:val="0"/>
-        <w:autoSpaceDN w:val="0"/>
-        <w:adjustRightInd w:val="0"/>
-        <w:spacing w:after="0"/>
-        <w:rPr>
-          <w:rFonts w:ascii="Cambria" w:hAnsi="Cambria" w:cs="Cambria"/>
-          <w:b/>
-          <w:sz w:val="26"/>
-          <w:szCs w:val="26"/>
-          <w:lang w:val="en-GB"/>
-        </w:rPr>
-      </w:pPr>
-      <w:r>
-        <w:rPr>
-          <w:rFonts w:ascii="Cambria" w:hAnsi="Cambria" w:cs="Cambria"/>
-          <w:b/>
-          <w:sz w:val="26"/>
-          <w:szCs w:val="26"/>
-          <w:lang w:val="en-GB"/>
-        </w:rPr>
-        <w:t xml:space="preserve">Event lifecycle: </w:t>
-      </w:r>
-      <w:r>
-        <w:rPr>
-          <w:rFonts w:ascii="Cambria" w:hAnsi="Cambria" w:cs="Cambria"/>
-          <w:sz w:val="26"/>
-          <w:szCs w:val="26"/>
-          <w:lang w:val="en-GB"/>
-        </w:rPr>
-        <w:t>The l</w:t>
-      </w:r>
-      <w:r>
-        <w:rPr>
-          <w:rFonts w:ascii="Cambria" w:hAnsi="Cambria" w:cs="Cambria"/>
-          <w:sz w:val="26"/>
-          <w:szCs w:val="26"/>
-          <w:lang w:val="en-GB"/>
-        </w:rPr>
-        <w:t>i</w:t>
-      </w:r>
-      <w:r>
-        <w:rPr>
-          <w:rFonts w:ascii="Cambria" w:hAnsi="Cambria" w:cs="Cambria"/>
-          <w:sz w:val="26"/>
-          <w:szCs w:val="26"/>
-          <w:lang w:val="en-GB"/>
-        </w:rPr>
-        <w:t xml:space="preserve">fecycle of an event can be </w:t>
-      </w:r>
-      <w:proofErr w:type="spellStart"/>
-      <w:r>
-        <w:rPr>
-          <w:rFonts w:ascii="Cambria" w:hAnsi="Cambria" w:cs="Cambria"/>
-          <w:sz w:val="26"/>
-          <w:szCs w:val="26"/>
-          <w:lang w:val="en-GB"/>
-        </w:rPr>
-        <w:t>modeled</w:t>
-      </w:r>
-      <w:proofErr w:type="spellEnd"/>
-      <w:r>
-        <w:rPr>
-          <w:rFonts w:ascii="Cambria" w:hAnsi="Cambria" w:cs="Cambria"/>
-          <w:sz w:val="26"/>
-          <w:szCs w:val="26"/>
-          <w:lang w:val="en-GB"/>
-        </w:rPr>
-        <w:t xml:space="preserve"> as follows:</w:t>
-      </w:r>
-    </w:p>
-    <w:p>
-      <w:pPr>
-        <w:rPr>
-          <w:rFonts w:ascii="Cambria" w:hAnsi="Cambria" w:cs="Cambria"/>
-          <w:b/>
-          <w:sz w:val="32"/>
-          <w:szCs w:val="36"/>
-        </w:rPr>
-      </w:pPr>
-      <w:r>
-        <w:rPr>
+      </w:pPr>
+      <w:r>
+        <w:rPr>
+          <w:rFonts w:ascii="Cambria" w:hAnsi="Cambria" w:cs="Cambria"/>
           <w:noProof/>
+          <w:sz w:val="26"/>
+          <w:szCs w:val="26"/>
           <w:lang w:val="en-GB" w:eastAsia="en-GB"/>
         </w:rPr>
         <w:drawing>
-          <wp:inline distT="0" distB="0" distL="0" distR="0" wp14:anchorId="62F574F7" wp14:editId="7D950311">
-            <wp:extent cx="6571398" cy="2920621"/>
-            <wp:effectExtent l="0" t="0" r="1270" b="0"/>
-            <wp:docPr id="3" name="Immagine 3"/>
+          <wp:inline distT="0" distB="0" distL="0" distR="0" wp14:anchorId="7EF3367E" wp14:editId="537E782F">
+            <wp:extent cx="6494542" cy="7101192"/>
+            <wp:effectExtent l="0" t="0" r="1905" b="5080"/>
+            <wp:docPr id="6" name="Immagine 6" descr="C:\Users\matteo\AppData\Local\Microsoft\Windows\INetCache\Content.Word\ClassDiagram.jpg"/>
             <wp:cNvGraphicFramePr>
               <a:graphicFrameLocks xmlns:a="http://schemas.openxmlformats.org/drawingml/2006/main" noChangeAspect="1"/>
             </wp:cNvGraphicFramePr>
@@ -13978,23 +13921,36 @@
               <a:graphicData uri="http://schemas.openxmlformats.org/drawingml/2006/picture">
                 <pic:pic xmlns:pic="http://schemas.openxmlformats.org/drawingml/2006/picture">
                   <pic:nvPicPr>
-                    <pic:cNvPr id="0" name=""/>
-                    <pic:cNvPicPr/>
+                    <pic:cNvPr id="0" name="Picture 15" descr="C:\Users\matteo\AppData\Local\Microsoft\Windows\INetCache\Content.Word\ClassDiagram.jpg"/>
+                    <pic:cNvPicPr>
+                      <a:picLocks noChangeAspect="1" noChangeArrowheads="1"/>
+                    </pic:cNvPicPr>
                   </pic:nvPicPr>
                   <pic:blipFill>
-                    <a:blip r:embed="rId16"/>
+                    <a:blip r:embed="rId16" cstate="print">
+                      <a:extLst>
+                        <a:ext uri="{28A0092B-C50C-407E-A947-70E740481C1C}">
+                          <a14:useLocalDpi xmlns:a14="http://schemas.microsoft.com/office/drawing/2010/main" val="0"/>
+                        </a:ext>
+                      </a:extLst>
+                    </a:blip>
+                    <a:srcRect/>
                     <a:stretch>
                       <a:fillRect/>
                     </a:stretch>
                   </pic:blipFill>
-                  <pic:spPr>
+                  <pic:spPr bwMode="auto">
                     <a:xfrm>
                       <a:off x="0" y="0"/>
-                      <a:ext cx="6578495" cy="2923775"/>
+                      <a:ext cx="6502052" cy="7109403"/>
                     </a:xfrm>
                     <a:prstGeom prst="rect">
                       <a:avLst/>
                     </a:prstGeom>
+                    <a:noFill/>
+                    <a:ln>
+                      <a:noFill/>
+                    </a:ln>
                   </pic:spPr>
                 </pic:pic>
               </a:graphicData>
@@ -14002,63 +13958,87 @@
           </wp:inline>
         </w:drawing>
       </w:r>
-    </w:p>
-    <w:p>
-      <w:pPr>
-        <w:ind w:left="2124" w:firstLine="6"/>
-        <w:rPr>
-          <w:rFonts w:ascii="Cambria" w:hAnsi="Cambria" w:cs="Cambria"/>
-          <w:sz w:val="26"/>
-          <w:szCs w:val="26"/>
-          <w:lang w:val="en-GB"/>
-        </w:rPr>
-      </w:pPr>
-      <w:r>
-        <w:rPr>
-          <w:rFonts w:ascii="Cambria" w:hAnsi="Cambria" w:cs="Cambria"/>
-          <w:sz w:val="26"/>
-          <w:szCs w:val="26"/>
-          <w:lang w:val="en-GB"/>
-        </w:rPr>
-        <w:t xml:space="preserve">The cycle starts with the </w:t>
-      </w:r>
-      <w:r>
-        <w:rPr>
-          <w:rFonts w:ascii="Cambria" w:hAnsi="Cambria" w:cs="Cambria"/>
-          <w:sz w:val="26"/>
-          <w:szCs w:val="26"/>
-          <w:lang w:val="en-GB"/>
-        </w:rPr>
-        <w:t>creation phase. After the event is scheduled its status is “Not started”</w:t>
-      </w:r>
-      <w:r>
-        <w:rPr>
-          <w:rFonts w:ascii="Cambria" w:hAnsi="Cambria" w:cs="Cambria"/>
-          <w:sz w:val="26"/>
-          <w:szCs w:val="26"/>
-          <w:lang w:val="en-GB"/>
-        </w:rPr>
-        <w:t xml:space="preserve">. The evolution through the “On going” and “Finished” states is obvious and automatic. Events in the “Finished” state are deleted automatically after a certain amount of time. From the “Not started” and the “On going” state, the event can be deleted by the user. The “Deleted” state is final: once an activity is in that status, it can’t be restored and the system has already deleted any data regarding it permanently. </w:t>
-      </w:r>
-    </w:p>
-    <w:p>
-      <w:pPr>
-        <w:rPr>
-          <w:rFonts w:ascii="Cambria" w:hAnsi="Cambria" w:cs="Cambria"/>
-          <w:sz w:val="26"/>
-          <w:szCs w:val="26"/>
-          <w:lang w:val="en-GB"/>
-        </w:rPr>
-      </w:pPr>
-      <w:r>
-        <w:rPr>
-          <w:rFonts w:ascii="Cambria" w:hAnsi="Cambria" w:cs="Cambria"/>
-          <w:sz w:val="26"/>
-          <w:szCs w:val="26"/>
+      <w:r>
+        <w:rPr>
+          <w:rFonts w:ascii="Cambria" w:hAnsi="Cambria" w:cs="Cambria"/>
+          <w:b/>
+          <w:sz w:val="32"/>
+          <w:szCs w:val="36"/>
           <w:lang w:val="en-GB"/>
         </w:rPr>
         <w:br w:type="page"/>
       </w:r>
+    </w:p>
+    <w:p>
+      <w:pPr>
+        <w:pStyle w:val="Paragrafoelenco"/>
+        <w:autoSpaceDE w:val="0"/>
+        <w:autoSpaceDN w:val="0"/>
+        <w:adjustRightInd w:val="0"/>
+        <w:spacing w:after="0"/>
+        <w:ind w:left="2136"/>
+        <w:rPr>
+          <w:rFonts w:ascii="Cambria" w:hAnsi="Cambria" w:cs="Cambria"/>
+          <w:b/>
+          <w:sz w:val="32"/>
+          <w:szCs w:val="36"/>
+          <w:lang w:val="en-GB"/>
+        </w:rPr>
+      </w:pPr>
+    </w:p>
+    <w:p>
+      <w:pPr>
+        <w:pStyle w:val="Paragrafoelenco"/>
+        <w:numPr>
+          <w:ilvl w:val="2"/>
+          <w:numId w:val="19"/>
+        </w:numPr>
+        <w:autoSpaceDE w:val="0"/>
+        <w:autoSpaceDN w:val="0"/>
+        <w:adjustRightInd w:val="0"/>
+        <w:spacing w:after="0"/>
+        <w:rPr>
+          <w:rFonts w:ascii="Cambria" w:hAnsi="Cambria" w:cs="Cambria"/>
+          <w:b/>
+          <w:sz w:val="32"/>
+          <w:szCs w:val="36"/>
+          <w:lang w:val="en-GB"/>
+        </w:rPr>
+      </w:pPr>
+      <w:proofErr w:type="spellStart"/>
+      <w:r>
+        <w:rPr>
+          <w:rFonts w:ascii="Cambria" w:hAnsi="Cambria" w:cs="Cambria"/>
+          <w:b/>
+          <w:sz w:val="32"/>
+          <w:szCs w:val="36"/>
+          <w:lang w:val="en-GB"/>
+        </w:rPr>
+        <w:t>Statechart</w:t>
+      </w:r>
+      <w:proofErr w:type="spellEnd"/>
+      <w:r>
+        <w:rPr>
+          <w:rFonts w:ascii="Cambria" w:hAnsi="Cambria" w:cs="Cambria"/>
+          <w:b/>
+          <w:sz w:val="32"/>
+          <w:szCs w:val="36"/>
+          <w:lang w:val="en-GB"/>
+        </w:rPr>
+        <w:t xml:space="preserve"> Diagrams</w:t>
+      </w:r>
+    </w:p>
+    <w:p>
+      <w:pPr>
+        <w:pStyle w:val="Paragrafoelenco"/>
+        <w:rPr>
+          <w:rFonts w:ascii="Cambria" w:hAnsi="Cambria" w:cs="Cambria"/>
+          <w:b/>
+          <w:sz w:val="32"/>
+          <w:szCs w:val="36"/>
+          <w:lang w:val="en-GB"/>
+        </w:rPr>
+      </w:pPr>
     </w:p>
     <w:p>
       <w:pPr>
@@ -14087,18 +14067,7 @@
           <w:szCs w:val="26"/>
           <w:lang w:val="en-GB"/>
         </w:rPr>
-        <w:lastRenderedPageBreak/>
-        <w:t>Registration lifecycle</w:t>
-      </w:r>
-      <w:r>
-        <w:rPr>
-          <w:rFonts w:ascii="Cambria" w:hAnsi="Cambria" w:cs="Cambria"/>
-          <w:b/>
-          <w:sz w:val="26"/>
-          <w:szCs w:val="26"/>
-          <w:lang w:val="en-GB"/>
-        </w:rPr>
-        <w:t xml:space="preserve">: </w:t>
+        <w:t xml:space="preserve">Event lifecycle: </w:t>
       </w:r>
       <w:r>
         <w:rPr>
@@ -14125,25 +14094,7 @@
           <w:szCs w:val="26"/>
           <w:lang w:val="en-GB"/>
         </w:rPr>
-        <w:t xml:space="preserve">fecycle of </w:t>
-      </w:r>
-      <w:r>
-        <w:rPr>
-          <w:rFonts w:ascii="Cambria" w:hAnsi="Cambria" w:cs="Cambria"/>
-          <w:sz w:val="26"/>
-          <w:szCs w:val="26"/>
-          <w:lang w:val="en-GB"/>
-        </w:rPr>
-        <w:t>an user’s account</w:t>
-      </w:r>
-      <w:r>
-        <w:rPr>
-          <w:rFonts w:ascii="Cambria" w:hAnsi="Cambria" w:cs="Cambria"/>
-          <w:sz w:val="26"/>
-          <w:szCs w:val="26"/>
-          <w:lang w:val="en-GB"/>
-        </w:rPr>
-        <w:t xml:space="preserve"> can be </w:t>
+        <w:t xml:space="preserve">fecycle of an event can be </w:t>
       </w:r>
       <w:proofErr w:type="spellStart"/>
       <w:r>
@@ -14168,25 +14119,11 @@
     </w:p>
     <w:p>
       <w:pPr>
-        <w:pStyle w:val="Paragrafoelenco"/>
-        <w:ind w:left="1776"/>
-        <w:rPr>
-          <w:rFonts w:ascii="Cambria" w:hAnsi="Cambria" w:cs="Cambria"/>
-          <w:b/>
-          <w:sz w:val="26"/>
-          <w:szCs w:val="26"/>
-          <w:lang w:val="en-GB"/>
-        </w:rPr>
-      </w:pPr>
-    </w:p>
-    <w:p>
-      <w:pPr>
-        <w:rPr>
-          <w:rFonts w:ascii="Cambria" w:hAnsi="Cambria" w:cs="Cambria"/>
-          <w:b/>
-          <w:sz w:val="26"/>
-          <w:szCs w:val="26"/>
-          <w:lang w:val="en-GB"/>
+        <w:rPr>
+          <w:rFonts w:ascii="Cambria" w:hAnsi="Cambria" w:cs="Cambria"/>
+          <w:b/>
+          <w:sz w:val="32"/>
+          <w:szCs w:val="36"/>
         </w:rPr>
       </w:pPr>
       <w:r>
@@ -14195,10 +14132,10 @@
           <w:lang w:val="en-GB" w:eastAsia="en-GB"/>
         </w:rPr>
         <w:drawing>
-          <wp:inline distT="0" distB="0" distL="0" distR="0" wp14:anchorId="32F9F599" wp14:editId="1F19A7D1">
-            <wp:extent cx="6741994" cy="3715692"/>
-            <wp:effectExtent l="0" t="0" r="1905" b="0"/>
-            <wp:docPr id="2" name="Immagine 2"/>
+          <wp:inline distT="0" distB="0" distL="0" distR="0" wp14:anchorId="3B69ED48" wp14:editId="69C0C250">
+            <wp:extent cx="6571398" cy="2920621"/>
+            <wp:effectExtent l="0" t="0" r="1270" b="0"/>
+            <wp:docPr id="3" name="Immagine 3"/>
             <wp:cNvGraphicFramePr>
               <a:graphicFrameLocks xmlns:a="http://schemas.openxmlformats.org/drawingml/2006/main" noChangeAspect="1"/>
             </wp:cNvGraphicFramePr>
@@ -14218,6 +14155,234 @@
                   <pic:spPr>
                     <a:xfrm>
                       <a:off x="0" y="0"/>
+                      <a:ext cx="6578495" cy="2923775"/>
+                    </a:xfrm>
+                    <a:prstGeom prst="rect">
+                      <a:avLst/>
+                    </a:prstGeom>
+                  </pic:spPr>
+                </pic:pic>
+              </a:graphicData>
+            </a:graphic>
+          </wp:inline>
+        </w:drawing>
+      </w:r>
+    </w:p>
+    <w:p>
+      <w:pPr>
+        <w:ind w:left="2124" w:firstLine="6"/>
+        <w:rPr>
+          <w:rFonts w:ascii="Cambria" w:hAnsi="Cambria" w:cs="Cambria"/>
+          <w:sz w:val="26"/>
+          <w:szCs w:val="26"/>
+          <w:lang w:val="en-GB"/>
+        </w:rPr>
+      </w:pPr>
+      <w:r>
+        <w:rPr>
+          <w:rFonts w:ascii="Cambria" w:hAnsi="Cambria" w:cs="Cambria"/>
+          <w:sz w:val="26"/>
+          <w:szCs w:val="26"/>
+          <w:lang w:val="en-GB"/>
+        </w:rPr>
+        <w:t xml:space="preserve">The cycle starts with the </w:t>
+      </w:r>
+      <w:r>
+        <w:rPr>
+          <w:rFonts w:ascii="Cambria" w:hAnsi="Cambria" w:cs="Cambria"/>
+          <w:sz w:val="26"/>
+          <w:szCs w:val="26"/>
+          <w:lang w:val="en-GB"/>
+        </w:rPr>
+        <w:t>creation phase. After the event is scheduled its status is “Not started”</w:t>
+      </w:r>
+      <w:r>
+        <w:rPr>
+          <w:rFonts w:ascii="Cambria" w:hAnsi="Cambria" w:cs="Cambria"/>
+          <w:sz w:val="26"/>
+          <w:szCs w:val="26"/>
+          <w:lang w:val="en-GB"/>
+        </w:rPr>
+        <w:t xml:space="preserve">. The evolution through the “On going” and “Finished” states is obvious and automatic. Events in the “Finished” state are deleted automatically after a certain amount of time. From the “Not started” and the “On going” state, the event can be deleted by the user. The “Deleted” state is final: once an activity is in that status, it can’t be restored and the system has already deleted any data regarding it permanently. </w:t>
+      </w:r>
+    </w:p>
+    <w:p>
+      <w:pPr>
+        <w:rPr>
+          <w:rFonts w:ascii="Cambria" w:hAnsi="Cambria" w:cs="Cambria"/>
+          <w:sz w:val="26"/>
+          <w:szCs w:val="26"/>
+          <w:lang w:val="en-GB"/>
+        </w:rPr>
+      </w:pPr>
+      <w:r>
+        <w:rPr>
+          <w:rFonts w:ascii="Cambria" w:hAnsi="Cambria" w:cs="Cambria"/>
+          <w:sz w:val="26"/>
+          <w:szCs w:val="26"/>
+          <w:lang w:val="en-GB"/>
+        </w:rPr>
+        <w:br w:type="page"/>
+      </w:r>
+    </w:p>
+    <w:p>
+      <w:pPr>
+        <w:pStyle w:val="Paragrafoelenco"/>
+        <w:numPr>
+          <w:ilvl w:val="1"/>
+          <w:numId w:val="23"/>
+        </w:numPr>
+        <w:autoSpaceDE w:val="0"/>
+        <w:autoSpaceDN w:val="0"/>
+        <w:adjustRightInd w:val="0"/>
+        <w:spacing w:after="0"/>
+        <w:rPr>
+          <w:rFonts w:ascii="Cambria" w:hAnsi="Cambria" w:cs="Cambria"/>
+          <w:b/>
+          <w:sz w:val="26"/>
+          <w:szCs w:val="26"/>
+          <w:lang w:val="en-GB"/>
+        </w:rPr>
+      </w:pPr>
+      <w:r>
+        <w:rPr>
+          <w:rFonts w:ascii="Cambria" w:hAnsi="Cambria" w:cs="Cambria"/>
+          <w:b/>
+          <w:sz w:val="26"/>
+          <w:szCs w:val="26"/>
+          <w:lang w:val="en-GB"/>
+        </w:rPr>
+        <w:lastRenderedPageBreak/>
+        <w:t>Registration lifecycle</w:t>
+      </w:r>
+      <w:r>
+        <w:rPr>
+          <w:rFonts w:ascii="Cambria" w:hAnsi="Cambria" w:cs="Cambria"/>
+          <w:b/>
+          <w:sz w:val="26"/>
+          <w:szCs w:val="26"/>
+          <w:lang w:val="en-GB"/>
+        </w:rPr>
+        <w:t xml:space="preserve">: </w:t>
+      </w:r>
+      <w:r>
+        <w:rPr>
+          <w:rFonts w:ascii="Cambria" w:hAnsi="Cambria" w:cs="Cambria"/>
+          <w:sz w:val="26"/>
+          <w:szCs w:val="26"/>
+          <w:lang w:val="en-GB"/>
+        </w:rPr>
+        <w:t>The l</w:t>
+      </w:r>
+      <w:r>
+        <w:rPr>
+          <w:rFonts w:ascii="Cambria" w:hAnsi="Cambria" w:cs="Cambria"/>
+          <w:sz w:val="26"/>
+          <w:szCs w:val="26"/>
+          <w:lang w:val="en-GB"/>
+        </w:rPr>
+        <w:t>i</w:t>
+      </w:r>
+      <w:r>
+        <w:rPr>
+          <w:rFonts w:ascii="Cambria" w:hAnsi="Cambria" w:cs="Cambria"/>
+          <w:sz w:val="26"/>
+          <w:szCs w:val="26"/>
+          <w:lang w:val="en-GB"/>
+        </w:rPr>
+        <w:t xml:space="preserve">fecycle of </w:t>
+      </w:r>
+      <w:r>
+        <w:rPr>
+          <w:rFonts w:ascii="Cambria" w:hAnsi="Cambria" w:cs="Cambria"/>
+          <w:sz w:val="26"/>
+          <w:szCs w:val="26"/>
+          <w:lang w:val="en-GB"/>
+        </w:rPr>
+        <w:t>an user’s account</w:t>
+      </w:r>
+      <w:r>
+        <w:rPr>
+          <w:rFonts w:ascii="Cambria" w:hAnsi="Cambria" w:cs="Cambria"/>
+          <w:sz w:val="26"/>
+          <w:szCs w:val="26"/>
+          <w:lang w:val="en-GB"/>
+        </w:rPr>
+        <w:t xml:space="preserve"> can be </w:t>
+      </w:r>
+      <w:proofErr w:type="spellStart"/>
+      <w:r>
+        <w:rPr>
+          <w:rFonts w:ascii="Cambria" w:hAnsi="Cambria" w:cs="Cambria"/>
+          <w:sz w:val="26"/>
+          <w:szCs w:val="26"/>
+          <w:lang w:val="en-GB"/>
+        </w:rPr>
+        <w:t>modeled</w:t>
+      </w:r>
+      <w:proofErr w:type="spellEnd"/>
+      <w:r>
+        <w:rPr>
+          <w:rFonts w:ascii="Cambria" w:hAnsi="Cambria" w:cs="Cambria"/>
+          <w:sz w:val="26"/>
+          <w:szCs w:val="26"/>
+          <w:lang w:val="en-GB"/>
+        </w:rPr>
+        <w:t xml:space="preserve"> as follows:</w:t>
+      </w:r>
+    </w:p>
+    <w:p>
+      <w:pPr>
+        <w:pStyle w:val="Paragrafoelenco"/>
+        <w:ind w:left="1776"/>
+        <w:rPr>
+          <w:rFonts w:ascii="Cambria" w:hAnsi="Cambria" w:cs="Cambria"/>
+          <w:b/>
+          <w:sz w:val="26"/>
+          <w:szCs w:val="26"/>
+          <w:lang w:val="en-GB"/>
+        </w:rPr>
+      </w:pPr>
+    </w:p>
+    <w:p>
+      <w:pPr>
+        <w:rPr>
+          <w:rFonts w:ascii="Cambria" w:hAnsi="Cambria" w:cs="Cambria"/>
+          <w:b/>
+          <w:sz w:val="26"/>
+          <w:szCs w:val="26"/>
+          <w:lang w:val="en-GB"/>
+        </w:rPr>
+      </w:pPr>
+      <w:r>
+        <w:rPr>
+          <w:noProof/>
+          <w:lang w:val="en-GB" w:eastAsia="en-GB"/>
+        </w:rPr>
+        <w:drawing>
+          <wp:inline distT="0" distB="0" distL="0" distR="0" wp14:anchorId="22EB6B21" wp14:editId="3C799254">
+            <wp:extent cx="6741994" cy="3715692"/>
+            <wp:effectExtent l="0" t="0" r="1905" b="0"/>
+            <wp:docPr id="2" name="Immagine 2"/>
+            <wp:cNvGraphicFramePr>
+              <a:graphicFrameLocks xmlns:a="http://schemas.openxmlformats.org/drawingml/2006/main" noChangeAspect="1"/>
+            </wp:cNvGraphicFramePr>
+            <a:graphic xmlns:a="http://schemas.openxmlformats.org/drawingml/2006/main">
+              <a:graphicData uri="http://schemas.openxmlformats.org/drawingml/2006/picture">
+                <pic:pic xmlns:pic="http://schemas.openxmlformats.org/drawingml/2006/picture">
+                  <pic:nvPicPr>
+                    <pic:cNvPr id="0" name=""/>
+                    <pic:cNvPicPr/>
+                  </pic:nvPicPr>
+                  <pic:blipFill>
+                    <a:blip r:embed="rId18"/>
+                    <a:stretch>
+                      <a:fillRect/>
+                    </a:stretch>
+                  </pic:blipFill>
+                  <pic:spPr>
+                    <a:xfrm>
+                      <a:off x="0" y="0"/>
                       <a:ext cx="6753963" cy="3722289"/>
                     </a:xfrm>
                     <a:prstGeom prst="rect">
@@ -14356,28 +14521,6 @@
     </w:p>
     <w:p>
       <w:pPr>
-        <w:ind w:left="2124" w:firstLine="6"/>
-        <w:rPr>
-          <w:rFonts w:ascii="Cambria" w:hAnsi="Cambria" w:cs="Cambria"/>
-          <w:sz w:val="26"/>
-          <w:szCs w:val="26"/>
-          <w:lang w:val="en-GB"/>
-        </w:rPr>
-      </w:pPr>
-    </w:p>
-    <w:p>
-      <w:pPr>
-        <w:ind w:left="2124" w:firstLine="6"/>
-        <w:rPr>
-          <w:rFonts w:ascii="Cambria" w:hAnsi="Cambria" w:cs="Cambria"/>
-          <w:sz w:val="26"/>
-          <w:szCs w:val="26"/>
-          <w:lang w:val="en-GB"/>
-        </w:rPr>
-      </w:pPr>
-    </w:p>
-    <w:p>
-      <w:pPr>
         <w:pStyle w:val="Paragrafoelenco"/>
         <w:numPr>
           <w:ilvl w:val="2"/>
@@ -14401,6 +14544,7 @@
           <w:sz w:val="32"/>
           <w:szCs w:val="36"/>
         </w:rPr>
+        <w:lastRenderedPageBreak/>
         <w:t xml:space="preserve">BPMN </w:t>
       </w:r>
       <w:proofErr w:type="spellStart"/>
@@ -14487,8 +14631,8 @@
             <v:path o:extrusionok="f" gradientshapeok="t" o:connecttype="rect"/>
             <o:lock v:ext="edit" aspectratio="t"/>
           </v:shapetype>
-          <v:shape id="_x0000_i1025" type="#_x0000_t75" style="width:446.15pt;height:609.45pt">
-            <v:imagedata r:id="rId18" o:title="login1"/>
+          <v:shape id="_x0000_i1025" type="#_x0000_t75" style="width:446.4pt;height:609.25pt">
+            <v:imagedata r:id="rId19" o:title="login1"/>
           </v:shape>
         </w:pict>
       </w:r>
@@ -14777,8 +14921,8 @@
           <w:lang w:val="en-GB"/>
         </w:rPr>
         <w:pict>
-          <v:shape id="_x0000_i1026" type="#_x0000_t75" style="width:410.15pt;height:684pt">
-            <v:imagedata r:id="rId19" o:title="pr1"/>
+          <v:shape id="_x0000_i1026" type="#_x0000_t75" style="width:409.85pt;height:683.45pt">
+            <v:imagedata r:id="rId20" o:title="pr1"/>
           </v:shape>
         </w:pict>
       </w:r>
@@ -14997,8 +15141,8 @@
           <w:lang w:val="en-GB" w:eastAsia="en-GB"/>
         </w:rPr>
         <w:pict>
-          <v:shape id="_x0000_i1027" type="#_x0000_t75" style="width:482.15pt;height:686.55pt">
-            <v:imagedata r:id="rId20" o:title="edit activty"/>
+          <v:shape id="_x0000_i1027" type="#_x0000_t75" style="width:480.75pt;height:683.45pt">
+            <v:imagedata r:id="rId21" o:title="edit activty"/>
           </v:shape>
         </w:pict>
       </w:r>
@@ -15329,8 +15473,6 @@
           <w:lang w:val="en-GB"/>
         </w:rPr>
       </w:pPr>
-      <w:bookmarkStart w:id="0" w:name="_GoBack"/>
-      <w:bookmarkEnd w:id="0"/>
       <w:r>
         <w:rPr>
           <w:rFonts w:ascii="Cambria-Bold" w:hAnsi="Cambria-Bold" w:cs="Cambria-Bold"/>
@@ -16146,7 +16288,23 @@
                 <w:sz w:val="26"/>
                 <w:szCs w:val="26"/>
               </w:rPr>
-              <w:t>14-Oct-17 Group work</w:t>
+              <w:t>14-</w:t>
+            </w:r>
+            <w:r>
+              <w:rPr>
+                <w:rFonts w:ascii="Cambria" w:hAnsi="Cambria" w:cs="Cambria"/>
+                <w:sz w:val="26"/>
+                <w:szCs w:val="26"/>
+              </w:rPr>
+              <w:t>o</w:t>
+            </w:r>
+            <w:r>
+              <w:rPr>
+                <w:rFonts w:ascii="Cambria" w:hAnsi="Cambria" w:cs="Cambria"/>
+                <w:sz w:val="26"/>
+                <w:szCs w:val="26"/>
+              </w:rPr>
+              <w:t>ct-17 Group work</w:t>
             </w:r>
           </w:p>
         </w:tc>
@@ -16654,11 +16812,77 @@
             </w:pPr>
             <w:r>
               <w:rPr>
+                <w:rFonts w:asciiTheme="majorHAnsi" w:hAnsiTheme="majorHAnsi"/>
+                <w:sz w:val="26"/>
+                <w:szCs w:val="26"/>
+                <w:lang w:val="en-GB"/>
+              </w:rPr>
+              <w:t>13-oct-17 Start Class diagram</w:t>
+            </w:r>
+          </w:p>
+        </w:tc>
+        <w:tc>
+          <w:tcPr>
+            <w:tcW w:w="2268" w:type="dxa"/>
+          </w:tcPr>
+          <w:p>
+            <w:pPr>
+              <w:rPr>
+                <w:rFonts w:asciiTheme="majorHAnsi" w:hAnsiTheme="majorHAnsi"/>
+                <w:sz w:val="26"/>
+                <w:szCs w:val="26"/>
+                <w:lang w:val="en-GB"/>
+              </w:rPr>
+            </w:pPr>
+            <w:r>
+              <w:rPr>
+                <w:rFonts w:asciiTheme="majorHAnsi" w:hAnsiTheme="majorHAnsi"/>
+                <w:sz w:val="26"/>
+                <w:szCs w:val="26"/>
+                <w:lang w:val="en-GB"/>
+              </w:rPr>
+              <w:t>1</w:t>
+            </w:r>
+          </w:p>
+        </w:tc>
+      </w:tr>
+      <w:tr>
+        <w:tc>
+          <w:tcPr>
+            <w:tcW w:w="4536" w:type="dxa"/>
+          </w:tcPr>
+          <w:p>
+            <w:pPr>
+              <w:rPr>
+                <w:rFonts w:asciiTheme="majorHAnsi" w:hAnsiTheme="majorHAnsi"/>
+                <w:sz w:val="26"/>
+                <w:szCs w:val="26"/>
+                <w:lang w:val="en-GB"/>
+              </w:rPr>
+            </w:pPr>
+            <w:r>
+              <w:rPr>
                 <w:rFonts w:ascii="Cambria" w:hAnsi="Cambria" w:cs="Cambria"/>
                 <w:sz w:val="26"/>
                 <w:szCs w:val="26"/>
               </w:rPr>
-              <w:t>14-Oct-17 Group work</w:t>
+              <w:t>14-</w:t>
+            </w:r>
+            <w:r>
+              <w:rPr>
+                <w:rFonts w:ascii="Cambria" w:hAnsi="Cambria" w:cs="Cambria"/>
+                <w:sz w:val="26"/>
+                <w:szCs w:val="26"/>
+              </w:rPr>
+              <w:t>o</w:t>
+            </w:r>
+            <w:r>
+              <w:rPr>
+                <w:rFonts w:ascii="Cambria" w:hAnsi="Cambria" w:cs="Cambria"/>
+                <w:sz w:val="26"/>
+                <w:szCs w:val="26"/>
+              </w:rPr>
+              <w:t>ct-17 Group work</w:t>
             </w:r>
           </w:p>
         </w:tc>
@@ -17140,7 +17364,23 @@
                 <w:sz w:val="26"/>
                 <w:szCs w:val="26"/>
               </w:rPr>
-              <w:t>14-Oct-17 Group work</w:t>
+              <w:t>14-</w:t>
+            </w:r>
+            <w:r>
+              <w:rPr>
+                <w:rFonts w:ascii="Cambria" w:hAnsi="Cambria" w:cs="Cambria"/>
+                <w:sz w:val="26"/>
+                <w:szCs w:val="26"/>
+              </w:rPr>
+              <w:t>o</w:t>
+            </w:r>
+            <w:r>
+              <w:rPr>
+                <w:rFonts w:ascii="Cambria" w:hAnsi="Cambria" w:cs="Cambria"/>
+                <w:sz w:val="26"/>
+                <w:szCs w:val="26"/>
+              </w:rPr>
+              <w:t>ct-17 Group work</w:t>
             </w:r>
           </w:p>
         </w:tc>
@@ -17217,7 +17457,7 @@
       </w:pPr>
     </w:p>
     <w:sectPr>
-      <w:footerReference w:type="default" r:id="rId21"/>
+      <w:footerReference w:type="default" r:id="rId22"/>
       <w:pgSz w:w="11906" w:h="16838"/>
       <w:pgMar w:top="1417" w:right="1134" w:bottom="1134" w:left="1134" w:header="708" w:footer="708" w:gutter="0"/>
       <w:cols w:space="708"/>
@@ -17287,7 +17527,7 @@
           <w:rPr>
             <w:noProof/>
           </w:rPr>
-          <w:t>27</w:t>
+          <w:t>17</w:t>
         </w:r>
         <w:r>
           <w:fldChar w:fldCharType="end"/>
@@ -21308,7 +21548,7 @@
 </file>
 
 <file path=customXml/itemProps1.xml><?xml version="1.0" encoding="utf-8"?>
-<ds:datastoreItem xmlns:ds="http://schemas.openxmlformats.org/officeDocument/2006/customXml" ds:itemID="{9D597637-6FEB-46A4-B5C1-93D95DEE091C}">
+<ds:datastoreItem xmlns:ds="http://schemas.openxmlformats.org/officeDocument/2006/customXml" ds:itemID="{1C3E1DB8-51FE-4738-9E6D-D23FC8841588}">
   <ds:schemaRefs>
     <ds:schemaRef ds:uri="http://schemas.openxmlformats.org/officeDocument/2006/bibliography"/>
   </ds:schemaRefs>

</xml_diff>

<commit_message>
Started working on alloy
</commit_message>
<xml_diff>
--- a/RASD/RASD.docx
+++ b/RASD/RASD.docx
@@ -13142,8 +13142,6 @@
         </w:rPr>
         <w:t>Edit preferences</w:t>
       </w:r>
-      <w:bookmarkStart w:id="0" w:name="_GoBack"/>
-      <w:bookmarkEnd w:id="0"/>
     </w:p>
     <w:p>
       <w:pPr>
@@ -16334,6 +16332,68 @@
           </w:p>
         </w:tc>
       </w:tr>
+      <w:tr>
+        <w:tc>
+          <w:tcPr>
+            <w:tcW w:w="4463" w:type="dxa"/>
+          </w:tcPr>
+          <w:p>
+            <w:pPr>
+              <w:autoSpaceDE w:val="0"/>
+              <w:autoSpaceDN w:val="0"/>
+              <w:adjustRightInd w:val="0"/>
+              <w:rPr>
+                <w:rFonts w:ascii="Cambria" w:hAnsi="Cambria" w:cs="Cambria"/>
+                <w:sz w:val="26"/>
+                <w:szCs w:val="26"/>
+              </w:rPr>
+            </w:pPr>
+            <w:r>
+              <w:rPr>
+                <w:rFonts w:ascii="Cambria" w:hAnsi="Cambria" w:cs="Cambria"/>
+                <w:sz w:val="26"/>
+                <w:szCs w:val="26"/>
+              </w:rPr>
+              <w:t xml:space="preserve">14-oct-17 </w:t>
+            </w:r>
+            <w:proofErr w:type="spellStart"/>
+            <w:r>
+              <w:rPr>
+                <w:rFonts w:ascii="Cambria" w:hAnsi="Cambria" w:cs="Cambria"/>
+                <w:sz w:val="26"/>
+                <w:szCs w:val="26"/>
+              </w:rPr>
+              <w:t>Alloy</w:t>
+            </w:r>
+            <w:proofErr w:type="spellEnd"/>
+          </w:p>
+        </w:tc>
+        <w:tc>
+          <w:tcPr>
+            <w:tcW w:w="2341" w:type="dxa"/>
+          </w:tcPr>
+          <w:p>
+            <w:pPr>
+              <w:autoSpaceDE w:val="0"/>
+              <w:autoSpaceDN w:val="0"/>
+              <w:adjustRightInd w:val="0"/>
+              <w:rPr>
+                <w:rFonts w:ascii="Cambria" w:hAnsi="Cambria" w:cs="Cambria"/>
+                <w:sz w:val="26"/>
+                <w:szCs w:val="26"/>
+              </w:rPr>
+            </w:pPr>
+            <w:r>
+              <w:rPr>
+                <w:rFonts w:ascii="Cambria" w:hAnsi="Cambria" w:cs="Cambria"/>
+                <w:sz w:val="26"/>
+                <w:szCs w:val="26"/>
+              </w:rPr>
+              <w:t>1,5</w:t>
+            </w:r>
+          </w:p>
+        </w:tc>
+      </w:tr>
     </w:tbl>
     <w:p>
       <w:pPr>
@@ -16910,6 +16970,8 @@
             </w:r>
           </w:p>
         </w:tc>
+        <w:bookmarkStart w:id="0" w:name="_GoBack"/>
+        <w:bookmarkEnd w:id="0"/>
       </w:tr>
     </w:tbl>
     <w:p>
@@ -17423,6 +17485,15 @@
                 <w:lang w:val="en-GB"/>
               </w:rPr>
             </w:pPr>
+            <w:r>
+              <w:rPr>
+                <w:rFonts w:asciiTheme="majorHAnsi" w:hAnsiTheme="majorHAnsi"/>
+                <w:sz w:val="26"/>
+                <w:szCs w:val="26"/>
+                <w:lang w:val="en-GB"/>
+              </w:rPr>
+              <w:t>14-oct-17 UI</w:t>
+            </w:r>
           </w:p>
         </w:tc>
         <w:tc>
@@ -17438,6 +17509,15 @@
                 <w:lang w:val="en-GB"/>
               </w:rPr>
             </w:pPr>
+            <w:r>
+              <w:rPr>
+                <w:rFonts w:asciiTheme="majorHAnsi" w:hAnsiTheme="majorHAnsi"/>
+                <w:sz w:val="26"/>
+                <w:szCs w:val="26"/>
+                <w:lang w:val="en-GB"/>
+              </w:rPr>
+              <w:t>1,5</w:t>
+            </w:r>
           </w:p>
         </w:tc>
       </w:tr>
@@ -17513,6 +17593,7 @@
           <w:docPartUnique/>
         </w:docPartObj>
       </w:sdtPr>
+      <w:sdtEndPr/>
       <w:sdtContent>
         <w:r>
           <w:fldChar w:fldCharType="begin"/>
@@ -17527,7 +17608,7 @@
           <w:rPr>
             <w:noProof/>
           </w:rPr>
-          <w:t>17</w:t>
+          <w:t>28</w:t>
         </w:r>
         <w:r>
           <w:fldChar w:fldCharType="end"/>
@@ -21548,7 +21629,7 @@
 </file>
 
 <file path=customXml/itemProps1.xml><?xml version="1.0" encoding="utf-8"?>
-<ds:datastoreItem xmlns:ds="http://schemas.openxmlformats.org/officeDocument/2006/customXml" ds:itemID="{1C3E1DB8-51FE-4738-9E6D-D23FC8841588}">
+<ds:datastoreItem xmlns:ds="http://schemas.openxmlformats.org/officeDocument/2006/customXml" ds:itemID="{602D8979-5F77-48B9-8377-E527FD46445D}">
   <ds:schemaRefs>
     <ds:schemaRef ds:uri="http://schemas.openxmlformats.org/officeDocument/2006/bibliography"/>
   </ds:schemaRefs>

</xml_diff>

<commit_message>
Added UI to the general RASD file
Minor changes on the Cladd diagram description and the use cases diagram description. Updated GANTT
</commit_message>
<xml_diff>
--- a/RASD/RASD.docx
+++ b/RASD/RASD.docx
@@ -12,7 +12,7 @@
           <w:lang w:val="en-GB" w:eastAsia="en-GB"/>
         </w:rPr>
         <w:drawing>
-          <wp:inline distT="0" distB="0" distL="0" distR="0" wp14:anchorId="05D6DF9D" wp14:editId="704C271F">
+          <wp:inline distT="0" distB="0" distL="0" distR="0" wp14:anchorId="03148C33" wp14:editId="465332BB">
             <wp:extent cx="3686175" cy="3648075"/>
             <wp:effectExtent l="0" t="0" r="9525" b="9525"/>
             <wp:docPr id="1" name="Immagine 1"/>
@@ -272,8 +272,10 @@
         <w:rPr>
           <w:lang w:val="en-GB"/>
         </w:rPr>
-        <w:t>v. 1.0</w:t>
-      </w:r>
+        <w:t>v. 1.2</w:t>
+      </w:r>
+      <w:bookmarkStart w:id="0" w:name="_GoBack"/>
+      <w:bookmarkEnd w:id="0"/>
     </w:p>
     <w:p>
       <w:pPr>
@@ -4033,6 +4035,77 @@
     <w:p>
       <w:pPr>
         <w:pStyle w:val="Paragrafoelenco"/>
+        <w:numPr>
+          <w:ilvl w:val="0"/>
+          <w:numId w:val="8"/>
+        </w:numPr>
+        <w:autoSpaceDE w:val="0"/>
+        <w:autoSpaceDN w:val="0"/>
+        <w:adjustRightInd w:val="0"/>
+        <w:spacing w:after="0"/>
+        <w:rPr>
+          <w:rFonts w:ascii="Cambria" w:hAnsi="Cambria" w:cs="Cambria"/>
+          <w:b/>
+          <w:sz w:val="26"/>
+          <w:szCs w:val="26"/>
+          <w:lang w:val="en-GB"/>
+        </w:rPr>
+      </w:pPr>
+      <w:r>
+        <w:rPr>
+          <w:rFonts w:ascii="Cambria" w:hAnsi="Cambria" w:cs="Cambria"/>
+          <w:b/>
+          <w:sz w:val="26"/>
+          <w:szCs w:val="26"/>
+          <w:lang w:val="en-GB"/>
+        </w:rPr>
+        <w:t>[</w:t>
+      </w:r>
+      <w:proofErr w:type="spellStart"/>
+      <w:r>
+        <w:rPr>
+          <w:rFonts w:ascii="Cambria" w:hAnsi="Cambria" w:cs="Cambria"/>
+          <w:b/>
+          <w:sz w:val="26"/>
+          <w:szCs w:val="26"/>
+          <w:lang w:val="en-GB"/>
+        </w:rPr>
+        <w:t>UIn</w:t>
+      </w:r>
+      <w:proofErr w:type="spellEnd"/>
+      <w:r>
+        <w:rPr>
+          <w:rFonts w:ascii="Cambria" w:hAnsi="Cambria" w:cs="Cambria"/>
+          <w:sz w:val="26"/>
+          <w:szCs w:val="26"/>
+          <w:lang w:val="en-GB"/>
+        </w:rPr>
+        <w:t>]: the n-</w:t>
+      </w:r>
+      <w:proofErr w:type="spellStart"/>
+      <w:r>
+        <w:rPr>
+          <w:rFonts w:ascii="Cambria" w:hAnsi="Cambria" w:cs="Cambria"/>
+          <w:sz w:val="26"/>
+          <w:szCs w:val="26"/>
+          <w:lang w:val="en-GB"/>
+        </w:rPr>
+        <w:t>th</w:t>
+      </w:r>
+      <w:proofErr w:type="spellEnd"/>
+      <w:r>
+        <w:rPr>
+          <w:rFonts w:ascii="Cambria" w:hAnsi="Cambria" w:cs="Cambria"/>
+          <w:sz w:val="26"/>
+          <w:szCs w:val="26"/>
+          <w:lang w:val="en-GB"/>
+        </w:rPr>
+        <w:t xml:space="preserve"> user interface example</w:t>
+      </w:r>
+    </w:p>
+    <w:p>
+      <w:pPr>
+        <w:pStyle w:val="Paragrafoelenco"/>
         <w:autoSpaceDE w:val="0"/>
         <w:autoSpaceDN w:val="0"/>
         <w:adjustRightInd w:val="0"/>
@@ -4066,29 +4139,10 @@
     </w:p>
     <w:p>
       <w:pPr>
-        <w:pStyle w:val="Paragrafoelenco"/>
         <w:autoSpaceDE w:val="0"/>
         <w:autoSpaceDN w:val="0"/>
         <w:adjustRightInd w:val="0"/>
         <w:spacing w:after="0"/>
-        <w:ind w:left="2508"/>
-        <w:rPr>
-          <w:rFonts w:ascii="Cambria" w:hAnsi="Cambria" w:cs="Cambria"/>
-          <w:b/>
-          <w:sz w:val="26"/>
-          <w:szCs w:val="26"/>
-          <w:lang w:val="en-GB"/>
-        </w:rPr>
-      </w:pPr>
-    </w:p>
-    <w:p>
-      <w:pPr>
-        <w:pStyle w:val="Paragrafoelenco"/>
-        <w:autoSpaceDE w:val="0"/>
-        <w:autoSpaceDN w:val="0"/>
-        <w:adjustRightInd w:val="0"/>
-        <w:spacing w:after="0"/>
-        <w:ind w:left="2508"/>
         <w:rPr>
           <w:rFonts w:ascii="Cambria" w:hAnsi="Cambria" w:cs="Cambria"/>
           <w:b/>
@@ -5100,7 +5154,17 @@
           <w:szCs w:val="26"/>
           <w:lang w:val="en-GB"/>
         </w:rPr>
-        <w:t xml:space="preserve">V. 1.1 [14 Oct 2017]: </w:t>
+        <w:t>v</w:t>
+      </w:r>
+      <w:r>
+        <w:rPr>
+          <w:rFonts w:ascii="Cambria" w:hAnsi="Cambria" w:cs="Cambria"/>
+          <w:b/>
+          <w:sz w:val="26"/>
+          <w:szCs w:val="26"/>
+          <w:lang w:val="en-GB"/>
+        </w:rPr>
+        <w:t xml:space="preserve">. 1.1 [14 Oct 2017]: </w:t>
       </w:r>
       <w:r>
         <w:rPr>
@@ -5110,6 +5174,44 @@
           <w:lang w:val="en-GB"/>
         </w:rPr>
         <w:t>Added specific requirements.</w:t>
+      </w:r>
+    </w:p>
+    <w:p>
+      <w:pPr>
+        <w:pStyle w:val="Paragrafoelenco"/>
+        <w:numPr>
+          <w:ilvl w:val="0"/>
+          <w:numId w:val="13"/>
+        </w:numPr>
+        <w:autoSpaceDE w:val="0"/>
+        <w:autoSpaceDN w:val="0"/>
+        <w:adjustRightInd w:val="0"/>
+        <w:spacing w:after="0"/>
+        <w:rPr>
+          <w:rFonts w:ascii="Cambria" w:hAnsi="Cambria" w:cs="Cambria"/>
+          <w:sz w:val="26"/>
+          <w:szCs w:val="26"/>
+          <w:lang w:val="en-GB"/>
+        </w:rPr>
+      </w:pPr>
+      <w:r>
+        <w:rPr>
+          <w:rFonts w:ascii="Cambria" w:hAnsi="Cambria" w:cs="Cambria"/>
+          <w:b/>
+          <w:sz w:val="26"/>
+          <w:szCs w:val="26"/>
+          <w:lang w:val="en-GB"/>
+        </w:rPr>
+        <w:t xml:space="preserve">V.1.2 [16 Oct 2017]: </w:t>
+      </w:r>
+      <w:r>
+        <w:rPr>
+          <w:rFonts w:ascii="Cambria" w:hAnsi="Cambria" w:cs="Cambria"/>
+          <w:sz w:val="26"/>
+          <w:szCs w:val="26"/>
+          <w:lang w:val="en-GB"/>
+        </w:rPr>
+        <w:t>Added UI, BPMN, Various UML charts</w:t>
       </w:r>
     </w:p>
     <w:p>
@@ -9016,7 +9118,27 @@
           <w:szCs w:val="26"/>
           <w:lang w:val="en-GB"/>
         </w:rPr>
-        <w:t>Car sharing service Car2Go APIs to integrate this kind of function in Travlendar+.</w:t>
+        <w:t>Car sharing service</w:t>
+      </w:r>
+      <w:r>
+        <w:rPr>
+          <w:rFonts w:asciiTheme="majorHAnsi" w:hAnsiTheme="majorHAnsi" w:cs="Cambria-Bold"/>
+          <w:bCs/>
+          <w:sz w:val="26"/>
+          <w:szCs w:val="26"/>
+          <w:lang w:val="en-GB"/>
+        </w:rPr>
+        <w:t xml:space="preserve">s such as Enjoy and </w:t>
+      </w:r>
+      <w:r>
+        <w:rPr>
+          <w:rFonts w:asciiTheme="majorHAnsi" w:hAnsiTheme="majorHAnsi" w:cs="Cambria-Bold"/>
+          <w:bCs/>
+          <w:sz w:val="26"/>
+          <w:szCs w:val="26"/>
+          <w:lang w:val="en-GB"/>
+        </w:rPr>
+        <w:t>Car2Go APIs to integrate this kind of function in Travlendar+.</w:t>
       </w:r>
     </w:p>
     <w:p>
@@ -9462,9 +9584,9 @@
       <w:pPr>
         <w:rPr>
           <w:rFonts w:ascii="Cambria" w:hAnsi="Cambria" w:cs="Cambria"/>
-          <w:b/>
-          <w:sz w:val="32"/>
-          <w:szCs w:val="36"/>
+          <w:color w:val="000000" w:themeColor="text1"/>
+          <w:sz w:val="26"/>
+          <w:szCs w:val="26"/>
           <w:lang w:val="en-GB"/>
         </w:rPr>
       </w:pPr>
@@ -9501,9 +9623,100 @@
       <w:r>
         <w:rPr>
           <w:rFonts w:ascii="Cambria" w:hAnsi="Cambria" w:cs="Cambria"/>
-          <w:b/>
-          <w:sz w:val="32"/>
-          <w:szCs w:val="36"/>
+          <w:sz w:val="26"/>
+          <w:szCs w:val="26"/>
+          <w:lang w:val="en-GB"/>
+        </w:rPr>
+        <w:t>The use case diagram above presents the</w:t>
+      </w:r>
+      <w:r>
+        <w:rPr>
+          <w:rFonts w:ascii="Cambria" w:hAnsi="Cambria" w:cs="Cambria"/>
+          <w:color w:val="000000" w:themeColor="text1"/>
+          <w:sz w:val="26"/>
+          <w:szCs w:val="26"/>
+          <w:lang w:val="en-GB"/>
+        </w:rPr>
+        <w:t xml:space="preserve"> use cases in the Travlendar+ application. However, in the following tables just few of them are described in detail since they are considered the most relevant ones w.r.t. final user’s interactions with the application.</w:t>
+      </w:r>
+    </w:p>
+    <w:p>
+      <w:pPr>
+        <w:rPr>
+          <w:rFonts w:ascii="Cambria" w:hAnsi="Cambria" w:cs="Cambria"/>
+          <w:color w:val="000000" w:themeColor="text1"/>
+          <w:sz w:val="26"/>
+          <w:szCs w:val="26"/>
+          <w:lang w:val="en-GB"/>
+        </w:rPr>
+      </w:pPr>
+      <w:r>
+        <w:rPr>
+          <w:rFonts w:ascii="Cambria" w:hAnsi="Cambria" w:cs="Cambria"/>
+          <w:color w:val="000000" w:themeColor="text1"/>
+          <w:sz w:val="26"/>
+          <w:szCs w:val="26"/>
+          <w:lang w:val="en-GB"/>
+        </w:rPr>
+        <w:t>In the tables, each use case is analysed presenting the actors involved, entry and exit condition(s) for the use case, the regular flow of events and exceptions interrupting it.</w:t>
+      </w:r>
+    </w:p>
+    <w:p>
+      <w:pPr>
+        <w:rPr>
+          <w:rFonts w:ascii="Cambria" w:hAnsi="Cambria" w:cs="Cambria"/>
+          <w:color w:val="000000" w:themeColor="text1"/>
+          <w:sz w:val="26"/>
+          <w:szCs w:val="26"/>
+          <w:lang w:val="en-GB"/>
+        </w:rPr>
+      </w:pPr>
+      <w:r>
+        <w:rPr>
+          <w:rFonts w:ascii="Cambria" w:hAnsi="Cambria" w:cs="Cambria"/>
+          <w:color w:val="000000" w:themeColor="text1"/>
+          <w:sz w:val="26"/>
+          <w:szCs w:val="26"/>
+          <w:lang w:val="en-GB"/>
+        </w:rPr>
+        <w:t>We would like to highlight the fact that the diagram, and consequently the Travlendar+ application, is easily extensible. For instance, a “Premium</w:t>
+      </w:r>
+      <w:r>
+        <w:rPr>
+          <w:rFonts w:ascii="Cambria" w:hAnsi="Cambria" w:cs="Cambria"/>
+          <w:sz w:val="26"/>
+          <w:szCs w:val="26"/>
+          <w:lang w:val="en-GB"/>
+        </w:rPr>
+        <w:t xml:space="preserve">”  user can be added </w:t>
+      </w:r>
+      <w:r>
+        <w:rPr>
+          <w:rFonts w:ascii="Cambria" w:hAnsi="Cambria" w:cs="Cambria"/>
+          <w:color w:val="000000" w:themeColor="text1"/>
+          <w:sz w:val="26"/>
+          <w:szCs w:val="26"/>
+          <w:lang w:val="en-GB"/>
+        </w:rPr>
+        <w:t>if the application will ever be upgraded, in this case just adding a new generalization level to the user’s hierarchy.</w:t>
+      </w:r>
+    </w:p>
+    <w:p>
+      <w:pPr>
+        <w:rPr>
+          <w:rFonts w:ascii="Cambria" w:hAnsi="Cambria" w:cs="Cambria"/>
+          <w:color w:val="000000" w:themeColor="text1"/>
+          <w:sz w:val="26"/>
+          <w:szCs w:val="26"/>
+          <w:lang w:val="en-GB"/>
+        </w:rPr>
+      </w:pPr>
+      <w:r>
+        <w:rPr>
+          <w:rFonts w:ascii="Cambria" w:hAnsi="Cambria" w:cs="Cambria"/>
+          <w:color w:val="000000" w:themeColor="text1"/>
+          <w:sz w:val="26"/>
+          <w:szCs w:val="26"/>
           <w:lang w:val="en-GB"/>
         </w:rPr>
         <w:br w:type="page"/>
@@ -13897,7 +14110,7 @@
           <w:lang w:val="en-GB" w:eastAsia="en-GB"/>
         </w:rPr>
         <w:drawing>
-          <wp:inline distT="0" distB="0" distL="0" distR="0" wp14:anchorId="7EF3367E" wp14:editId="537E782F">
+          <wp:inline distT="0" distB="0" distL="0" distR="0" wp14:anchorId="00CDFE3D" wp14:editId="799F2D84">
             <wp:extent cx="6494542" cy="7101192"/>
             <wp:effectExtent l="0" t="0" r="1905" b="5080"/>
             <wp:docPr id="6" name="Immagine 6" descr="C:\Users\matteo\AppData\Local\Microsoft\Windows\INetCache\Content.Word\ClassDiagram.jpg"/>
@@ -13948,6 +14161,15 @@
       <w:r>
         <w:rPr>
           <w:rFonts w:ascii="Cambria" w:hAnsi="Cambria" w:cs="Cambria"/>
+          <w:sz w:val="26"/>
+          <w:szCs w:val="26"/>
+          <w:lang w:val="en-GB"/>
+        </w:rPr>
+        <w:t>The class diagram above contains classes and relations regarding the application functionalities to provide to the user. Network and other architectural design classes are missing in this diagram, the purpose of which is to present entities involved in the main user’s interactions with Travlendar+ for the sake of clarity.</w:t>
+      </w:r>
+      <w:r>
+        <w:rPr>
+          <w:rFonts w:ascii="Cambria" w:hAnsi="Cambria" w:cs="Cambria"/>
           <w:b/>
           <w:sz w:val="32"/>
           <w:szCs w:val="36"/>
@@ -14119,7 +14341,7 @@
           <w:lang w:val="en-GB" w:eastAsia="en-GB"/>
         </w:rPr>
         <w:drawing>
-          <wp:inline distT="0" distB="0" distL="0" distR="0" wp14:anchorId="3B69ED48" wp14:editId="69C0C250">
+          <wp:inline distT="0" distB="0" distL="0" distR="0" wp14:anchorId="6AA22C78" wp14:editId="6A90E536">
             <wp:extent cx="6571398" cy="2920621"/>
             <wp:effectExtent l="0" t="0" r="1270" b="0"/>
             <wp:docPr id="3" name="Immagine 3"/>
@@ -14347,7 +14569,7 @@
           <w:lang w:val="en-GB" w:eastAsia="en-GB"/>
         </w:rPr>
         <w:drawing>
-          <wp:inline distT="0" distB="0" distL="0" distR="0" wp14:anchorId="22EB6B21" wp14:editId="3C799254">
+          <wp:inline distT="0" distB="0" distL="0" distR="0" wp14:anchorId="53B63EDA" wp14:editId="1196232A">
             <wp:extent cx="6741994" cy="3715692"/>
             <wp:effectExtent l="0" t="0" r="1905" b="0"/>
             <wp:docPr id="2" name="Immagine 2"/>
@@ -15384,11 +15606,15 @@
     </w:p>
     <w:p>
       <w:pPr>
+        <w:pStyle w:val="Paragrafoelenco"/>
+        <w:numPr>
+          <w:ilvl w:val="0"/>
+          <w:numId w:val="27"/>
+        </w:numPr>
         <w:autoSpaceDE w:val="0"/>
         <w:autoSpaceDN w:val="0"/>
         <w:adjustRightInd w:val="0"/>
         <w:spacing w:after="0"/>
-        <w:ind w:left="1416"/>
         <w:rPr>
           <w:rFonts w:ascii="Cambria" w:hAnsi="Cambria" w:cs="Cambria"/>
           <w:b/>
@@ -15396,33 +15622,602 @@
           <w:szCs w:val="36"/>
         </w:rPr>
       </w:pPr>
-    </w:p>
-    <w:p>
-      <w:pPr>
-        <w:rPr>
-          <w:rFonts w:ascii="Cambria" w:hAnsi="Cambria" w:cs="Cambria"/>
-          <w:sz w:val="26"/>
-          <w:szCs w:val="26"/>
-          <w:lang w:val="en-GB"/>
-        </w:rPr>
-      </w:pPr>
-    </w:p>
-    <w:p>
-      <w:pPr>
-        <w:rPr>
-          <w:rFonts w:ascii="Cambria" w:hAnsi="Cambria" w:cs="Cambria"/>
-          <w:sz w:val="26"/>
-          <w:szCs w:val="26"/>
-          <w:lang w:val="en-GB"/>
-        </w:rPr>
-      </w:pPr>
-      <w:r>
-        <w:rPr>
-          <w:rFonts w:ascii="Cambria" w:hAnsi="Cambria" w:cs="Cambria"/>
-          <w:sz w:val="26"/>
-          <w:szCs w:val="26"/>
-          <w:lang w:val="en-GB"/>
-        </w:rPr>
+      <w:r>
+        <w:rPr>
+          <w:rFonts w:ascii="Cambria" w:hAnsi="Cambria" w:cs="Cambria"/>
+          <w:b/>
+          <w:sz w:val="32"/>
+          <w:szCs w:val="36"/>
+        </w:rPr>
+        <w:t>[UI1] Login</w:t>
+      </w:r>
+    </w:p>
+    <w:p>
+      <w:pPr>
+        <w:pStyle w:val="Paragrafoelenco"/>
+        <w:numPr>
+          <w:ilvl w:val="0"/>
+          <w:numId w:val="27"/>
+        </w:numPr>
+        <w:autoSpaceDE w:val="0"/>
+        <w:autoSpaceDN w:val="0"/>
+        <w:adjustRightInd w:val="0"/>
+        <w:spacing w:after="0"/>
+        <w:rPr>
+          <w:rFonts w:ascii="Cambria" w:hAnsi="Cambria" w:cs="Cambria"/>
+          <w:b/>
+          <w:sz w:val="32"/>
+          <w:szCs w:val="36"/>
+        </w:rPr>
+      </w:pPr>
+      <w:r>
+        <w:rPr>
+          <w:rFonts w:ascii="Cambria" w:hAnsi="Cambria" w:cs="Cambria"/>
+          <w:b/>
+          <w:sz w:val="32"/>
+          <w:szCs w:val="36"/>
+        </w:rPr>
+        <w:t xml:space="preserve">[UI2] </w:t>
+      </w:r>
+      <w:proofErr w:type="spellStart"/>
+      <w:r>
+        <w:rPr>
+          <w:rFonts w:ascii="Cambria" w:hAnsi="Cambria" w:cs="Cambria"/>
+          <w:b/>
+          <w:sz w:val="32"/>
+          <w:szCs w:val="36"/>
+        </w:rPr>
+        <w:t>Preferences</w:t>
+      </w:r>
+      <w:proofErr w:type="spellEnd"/>
+      <w:r>
+        <w:rPr>
+          <w:rFonts w:ascii="Cambria" w:hAnsi="Cambria" w:cs="Cambria"/>
+          <w:b/>
+          <w:sz w:val="32"/>
+          <w:szCs w:val="36"/>
+        </w:rPr>
+        <w:t xml:space="preserve"> </w:t>
+      </w:r>
+      <w:proofErr w:type="spellStart"/>
+      <w:r>
+        <w:rPr>
+          <w:rFonts w:ascii="Cambria" w:hAnsi="Cambria" w:cs="Cambria"/>
+          <w:b/>
+          <w:sz w:val="32"/>
+          <w:szCs w:val="36"/>
+        </w:rPr>
+        <w:t>Settings</w:t>
+      </w:r>
+      <w:proofErr w:type="spellEnd"/>
+    </w:p>
+    <w:p>
+      <w:pPr>
+        <w:pStyle w:val="Paragrafoelenco"/>
+        <w:autoSpaceDE w:val="0"/>
+        <w:autoSpaceDN w:val="0"/>
+        <w:adjustRightInd w:val="0"/>
+        <w:spacing w:after="0"/>
+        <w:ind w:left="0"/>
+        <w:rPr>
+          <w:rFonts w:ascii="Cambria" w:hAnsi="Cambria" w:cs="Cambria"/>
+          <w:b/>
+          <w:sz w:val="32"/>
+          <w:szCs w:val="36"/>
+        </w:rPr>
+      </w:pPr>
+      <w:r>
+        <w:rPr>
+          <w:rFonts w:ascii="Cambria" w:hAnsi="Cambria" w:cs="Cambria"/>
+          <w:b/>
+          <w:sz w:val="32"/>
+          <w:szCs w:val="36"/>
+        </w:rPr>
+        <w:pict>
+          <v:shape id="_x0000_i1029" type="#_x0000_t75" style="width:488.5pt;height:488.5pt">
+            <v:imagedata r:id="rId22" o:title="pref2"/>
+          </v:shape>
+        </w:pict>
+      </w:r>
+    </w:p>
+    <w:p>
+      <w:pPr>
+        <w:rPr>
+          <w:rFonts w:ascii="Cambria" w:hAnsi="Cambria" w:cs="Cambria"/>
+          <w:b/>
+          <w:sz w:val="32"/>
+          <w:szCs w:val="36"/>
+        </w:rPr>
+      </w:pPr>
+      <w:r>
+        <w:rPr>
+          <w:rFonts w:ascii="Cambria" w:hAnsi="Cambria" w:cs="Cambria"/>
+          <w:b/>
+          <w:sz w:val="32"/>
+          <w:szCs w:val="36"/>
+        </w:rPr>
+        <w:br w:type="page"/>
+      </w:r>
+    </w:p>
+    <w:p>
+      <w:pPr>
+        <w:pStyle w:val="Paragrafoelenco"/>
+        <w:numPr>
+          <w:ilvl w:val="0"/>
+          <w:numId w:val="28"/>
+        </w:numPr>
+        <w:rPr>
+          <w:rFonts w:ascii="Cambria" w:hAnsi="Cambria" w:cs="Cambria"/>
+          <w:b/>
+          <w:sz w:val="32"/>
+          <w:szCs w:val="36"/>
+        </w:rPr>
+      </w:pPr>
+      <w:r>
+        <w:rPr>
+          <w:rFonts w:ascii="Cambria" w:hAnsi="Cambria" w:cs="Cambria"/>
+          <w:b/>
+          <w:sz w:val="32"/>
+          <w:szCs w:val="36"/>
+        </w:rPr>
+        <w:lastRenderedPageBreak/>
+        <w:t xml:space="preserve">[UI3] </w:t>
+      </w:r>
+      <w:proofErr w:type="spellStart"/>
+      <w:r>
+        <w:rPr>
+          <w:rFonts w:ascii="Cambria" w:hAnsi="Cambria" w:cs="Cambria"/>
+          <w:b/>
+          <w:sz w:val="32"/>
+          <w:szCs w:val="36"/>
+        </w:rPr>
+        <w:t>Calendar</w:t>
+      </w:r>
+      <w:proofErr w:type="spellEnd"/>
+      <w:r>
+        <w:rPr>
+          <w:rFonts w:ascii="Cambria" w:hAnsi="Cambria" w:cs="Cambria"/>
+          <w:b/>
+          <w:sz w:val="32"/>
+          <w:szCs w:val="36"/>
+        </w:rPr>
+        <w:t xml:space="preserve"> (</w:t>
+      </w:r>
+      <w:proofErr w:type="spellStart"/>
+      <w:r>
+        <w:rPr>
+          <w:rFonts w:ascii="Cambria" w:hAnsi="Cambria" w:cs="Cambria"/>
+          <w:b/>
+          <w:sz w:val="32"/>
+          <w:szCs w:val="36"/>
+        </w:rPr>
+        <w:t>month</w:t>
+      </w:r>
+      <w:proofErr w:type="spellEnd"/>
+      <w:r>
+        <w:rPr>
+          <w:rFonts w:ascii="Cambria" w:hAnsi="Cambria" w:cs="Cambria"/>
+          <w:b/>
+          <w:sz w:val="32"/>
+          <w:szCs w:val="36"/>
+        </w:rPr>
+        <w:t>)</w:t>
+      </w:r>
+    </w:p>
+    <w:p>
+      <w:pPr>
+        <w:pStyle w:val="Paragrafoelenco"/>
+        <w:ind w:left="0"/>
+        <w:rPr>
+          <w:rFonts w:ascii="Cambria" w:hAnsi="Cambria" w:cs="Cambria"/>
+          <w:b/>
+          <w:sz w:val="32"/>
+          <w:szCs w:val="36"/>
+        </w:rPr>
+      </w:pPr>
+      <w:r>
+        <w:rPr>
+          <w:rFonts w:ascii="Cambria" w:hAnsi="Cambria" w:cs="Cambria"/>
+          <w:b/>
+          <w:sz w:val="32"/>
+          <w:szCs w:val="36"/>
+        </w:rPr>
+        <w:pict>
+          <v:shape id="_x0000_i1030" type="#_x0000_t75" style="width:518.4pt;height:518.4pt">
+            <v:imagedata r:id="rId23" o:title="cal2"/>
+          </v:shape>
+        </w:pict>
+      </w:r>
+    </w:p>
+    <w:p>
+      <w:pPr>
+        <w:pStyle w:val="Paragrafoelenco"/>
+        <w:numPr>
+          <w:ilvl w:val="0"/>
+          <w:numId w:val="28"/>
+        </w:numPr>
+        <w:rPr>
+          <w:rFonts w:ascii="Cambria" w:hAnsi="Cambria" w:cs="Cambria"/>
+          <w:b/>
+          <w:sz w:val="32"/>
+          <w:szCs w:val="36"/>
+        </w:rPr>
+      </w:pPr>
+      <w:r>
+        <w:rPr>
+          <w:rFonts w:ascii="Cambria" w:hAnsi="Cambria" w:cs="Cambria"/>
+          <w:b/>
+          <w:sz w:val="32"/>
+          <w:szCs w:val="36"/>
+        </w:rPr>
+        <w:br w:type="page"/>
+      </w:r>
+      <w:r>
+        <w:rPr>
+          <w:rFonts w:ascii="Cambria" w:hAnsi="Cambria" w:cs="Cambria"/>
+          <w:b/>
+          <w:sz w:val="32"/>
+          <w:szCs w:val="36"/>
+        </w:rPr>
+        <w:lastRenderedPageBreak/>
+        <w:t xml:space="preserve">[UI4] </w:t>
+      </w:r>
+      <w:proofErr w:type="spellStart"/>
+      <w:r>
+        <w:rPr>
+          <w:rFonts w:ascii="Cambria" w:hAnsi="Cambria" w:cs="Cambria"/>
+          <w:b/>
+          <w:sz w:val="32"/>
+          <w:szCs w:val="36"/>
+        </w:rPr>
+        <w:t>Calendar</w:t>
+      </w:r>
+      <w:proofErr w:type="spellEnd"/>
+      <w:r>
+        <w:rPr>
+          <w:rFonts w:ascii="Cambria" w:hAnsi="Cambria" w:cs="Cambria"/>
+          <w:b/>
+          <w:sz w:val="32"/>
+          <w:szCs w:val="36"/>
+        </w:rPr>
+        <w:t xml:space="preserve"> (</w:t>
+      </w:r>
+      <w:proofErr w:type="spellStart"/>
+      <w:r>
+        <w:rPr>
+          <w:rFonts w:ascii="Cambria" w:hAnsi="Cambria" w:cs="Cambria"/>
+          <w:b/>
+          <w:sz w:val="32"/>
+          <w:szCs w:val="36"/>
+        </w:rPr>
+        <w:t>day</w:t>
+      </w:r>
+      <w:proofErr w:type="spellEnd"/>
+      <w:r>
+        <w:rPr>
+          <w:rFonts w:ascii="Cambria" w:hAnsi="Cambria" w:cs="Cambria"/>
+          <w:b/>
+          <w:sz w:val="32"/>
+          <w:szCs w:val="36"/>
+        </w:rPr>
+        <w:t>)</w:t>
+      </w:r>
+    </w:p>
+    <w:p>
+      <w:pPr>
+        <w:rPr>
+          <w:rFonts w:ascii="Cambria" w:hAnsi="Cambria" w:cs="Cambria"/>
+          <w:b/>
+          <w:sz w:val="32"/>
+          <w:szCs w:val="36"/>
+        </w:rPr>
+      </w:pPr>
+      <w:r>
+        <w:pict>
+          <v:shape id="_x0000_i1031" type="#_x0000_t75" style="width:505.1pt;height:505.1pt">
+            <v:imagedata r:id="rId23" o:title="cal2"/>
+          </v:shape>
+        </w:pict>
+      </w:r>
+      <w:r>
+        <w:rPr>
+          <w:rFonts w:ascii="Cambria" w:hAnsi="Cambria" w:cs="Cambria"/>
+          <w:b/>
+          <w:sz w:val="32"/>
+          <w:szCs w:val="36"/>
+        </w:rPr>
+        <w:br w:type="page"/>
+      </w:r>
+    </w:p>
+    <w:p>
+      <w:pPr>
+        <w:pStyle w:val="Paragrafoelenco"/>
+        <w:numPr>
+          <w:ilvl w:val="0"/>
+          <w:numId w:val="28"/>
+        </w:numPr>
+        <w:rPr>
+          <w:rFonts w:ascii="Cambria" w:hAnsi="Cambria" w:cs="Cambria"/>
+          <w:b/>
+          <w:sz w:val="32"/>
+          <w:szCs w:val="36"/>
+        </w:rPr>
+      </w:pPr>
+      <w:r>
+        <w:rPr>
+          <w:rFonts w:ascii="Cambria" w:hAnsi="Cambria" w:cs="Cambria"/>
+          <w:b/>
+          <w:sz w:val="32"/>
+          <w:szCs w:val="36"/>
+        </w:rPr>
+        <w:lastRenderedPageBreak/>
+        <w:t>[UI5] Top-</w:t>
+      </w:r>
+      <w:proofErr w:type="spellStart"/>
+      <w:r>
+        <w:rPr>
+          <w:rFonts w:ascii="Cambria" w:hAnsi="Cambria" w:cs="Cambria"/>
+          <w:b/>
+          <w:sz w:val="32"/>
+          <w:szCs w:val="36"/>
+        </w:rPr>
+        <w:t>left</w:t>
+      </w:r>
+      <w:proofErr w:type="spellEnd"/>
+      <w:r>
+        <w:rPr>
+          <w:rFonts w:ascii="Cambria" w:hAnsi="Cambria" w:cs="Cambria"/>
+          <w:b/>
+          <w:sz w:val="32"/>
+          <w:szCs w:val="36"/>
+        </w:rPr>
+        <w:t xml:space="preserve"> corner menu</w:t>
+      </w:r>
+    </w:p>
+    <w:p>
+      <w:pPr>
+        <w:pStyle w:val="Paragrafoelenco"/>
+        <w:ind w:left="0"/>
+        <w:rPr>
+          <w:rFonts w:ascii="Cambria" w:hAnsi="Cambria" w:cs="Cambria"/>
+          <w:b/>
+          <w:sz w:val="32"/>
+          <w:szCs w:val="36"/>
+        </w:rPr>
+      </w:pPr>
+      <w:r>
+        <w:rPr>
+          <w:rFonts w:ascii="Cambria" w:hAnsi="Cambria" w:cs="Cambria"/>
+          <w:b/>
+          <w:sz w:val="32"/>
+          <w:szCs w:val="36"/>
+        </w:rPr>
+        <w:pict>
+          <v:shape id="_x0000_i1032" type="#_x0000_t75" style="width:505.1pt;height:505.1pt">
+            <v:imagedata r:id="rId24" o:title="menu"/>
+          </v:shape>
+        </w:pict>
+      </w:r>
+    </w:p>
+    <w:p>
+      <w:pPr>
+        <w:pStyle w:val="Paragrafoelenco"/>
+        <w:autoSpaceDE w:val="0"/>
+        <w:autoSpaceDN w:val="0"/>
+        <w:adjustRightInd w:val="0"/>
+        <w:spacing w:after="0"/>
+        <w:ind w:left="1776"/>
+        <w:rPr>
+          <w:rFonts w:ascii="Cambria" w:hAnsi="Cambria" w:cs="Cambria"/>
+          <w:b/>
+          <w:sz w:val="32"/>
+          <w:szCs w:val="36"/>
+        </w:rPr>
+      </w:pPr>
+    </w:p>
+    <w:p>
+      <w:pPr>
+        <w:rPr>
+          <w:rFonts w:ascii="Cambria" w:hAnsi="Cambria" w:cs="Cambria"/>
+          <w:sz w:val="26"/>
+          <w:szCs w:val="26"/>
+          <w:lang w:val="en-GB"/>
+        </w:rPr>
+      </w:pPr>
+    </w:p>
+    <w:p>
+      <w:pPr>
+        <w:pStyle w:val="Paragrafoelenco"/>
+        <w:numPr>
+          <w:ilvl w:val="0"/>
+          <w:numId w:val="28"/>
+        </w:numPr>
+        <w:rPr>
+          <w:rFonts w:ascii="Cambria" w:hAnsi="Cambria" w:cs="Cambria"/>
+          <w:sz w:val="26"/>
+          <w:szCs w:val="26"/>
+          <w:lang w:val="en-GB"/>
+        </w:rPr>
+      </w:pPr>
+      <w:r>
+        <w:rPr>
+          <w:rFonts w:ascii="Cambria" w:hAnsi="Cambria" w:cs="Cambria"/>
+          <w:sz w:val="26"/>
+          <w:szCs w:val="26"/>
+          <w:lang w:val="en-GB"/>
+        </w:rPr>
+        <w:br w:type="page"/>
+      </w:r>
+      <w:r>
+        <w:rPr>
+          <w:rFonts w:ascii="Cambria" w:hAnsi="Cambria" w:cs="Cambria"/>
+          <w:b/>
+          <w:sz w:val="32"/>
+          <w:szCs w:val="36"/>
+        </w:rPr>
+        <w:lastRenderedPageBreak/>
+        <w:t>[UI6]</w:t>
+      </w:r>
+      <w:r>
+        <w:rPr>
+          <w:rFonts w:ascii="Cambria" w:hAnsi="Cambria" w:cs="Cambria"/>
+          <w:b/>
+          <w:sz w:val="32"/>
+          <w:szCs w:val="36"/>
+        </w:rPr>
+        <w:t xml:space="preserve"> Travel </w:t>
+      </w:r>
+      <w:proofErr w:type="spellStart"/>
+      <w:r>
+        <w:rPr>
+          <w:rFonts w:ascii="Cambria" w:hAnsi="Cambria" w:cs="Cambria"/>
+          <w:b/>
+          <w:sz w:val="32"/>
+          <w:szCs w:val="36"/>
+        </w:rPr>
+        <w:t>Options</w:t>
+      </w:r>
+      <w:proofErr w:type="spellEnd"/>
+    </w:p>
+    <w:p>
+      <w:pPr>
+        <w:rPr>
+          <w:rFonts w:ascii="Cambria" w:hAnsi="Cambria" w:cs="Cambria"/>
+          <w:sz w:val="26"/>
+          <w:szCs w:val="26"/>
+          <w:lang w:val="en-GB"/>
+        </w:rPr>
+      </w:pPr>
+      <w:r>
+        <w:rPr>
+          <w:rFonts w:ascii="Cambria" w:hAnsi="Cambria" w:cs="Cambria"/>
+          <w:sz w:val="26"/>
+          <w:szCs w:val="26"/>
+          <w:lang w:val="en-GB"/>
+        </w:rPr>
+        <w:pict>
+          <v:shape id="_x0000_i1033" type="#_x0000_t75" style="width:517.3pt;height:517.3pt">
+            <v:imagedata r:id="rId25" o:title="guide_2"/>
+          </v:shape>
+        </w:pict>
+      </w:r>
+    </w:p>
+    <w:p>
+      <w:pPr>
+        <w:rPr>
+          <w:rFonts w:ascii="Cambria" w:hAnsi="Cambria" w:cs="Cambria"/>
+          <w:sz w:val="26"/>
+          <w:szCs w:val="26"/>
+          <w:lang w:val="en-GB"/>
+        </w:rPr>
+      </w:pPr>
+      <w:r>
+        <w:rPr>
+          <w:rFonts w:ascii="Cambria" w:hAnsi="Cambria" w:cs="Cambria"/>
+          <w:sz w:val="26"/>
+          <w:szCs w:val="26"/>
+          <w:lang w:val="en-GB"/>
+        </w:rPr>
+        <w:br w:type="page"/>
+      </w:r>
+    </w:p>
+    <w:p>
+      <w:pPr>
+        <w:pStyle w:val="Paragrafoelenco"/>
+        <w:numPr>
+          <w:ilvl w:val="0"/>
+          <w:numId w:val="28"/>
+        </w:numPr>
+        <w:rPr>
+          <w:rFonts w:ascii="Cambria" w:hAnsi="Cambria" w:cs="Cambria"/>
+          <w:sz w:val="26"/>
+          <w:szCs w:val="26"/>
+          <w:lang w:val="en-GB"/>
+        </w:rPr>
+      </w:pPr>
+      <w:r>
+        <w:rPr>
+          <w:rFonts w:ascii="Cambria" w:hAnsi="Cambria" w:cs="Cambria"/>
+          <w:b/>
+          <w:sz w:val="32"/>
+          <w:szCs w:val="36"/>
+        </w:rPr>
+        <w:lastRenderedPageBreak/>
+        <w:t xml:space="preserve">[UI7] </w:t>
+      </w:r>
+      <w:proofErr w:type="spellStart"/>
+      <w:r>
+        <w:rPr>
+          <w:rFonts w:ascii="Cambria" w:hAnsi="Cambria" w:cs="Cambria"/>
+          <w:b/>
+          <w:sz w:val="32"/>
+          <w:szCs w:val="36"/>
+        </w:rPr>
+        <w:t>Travelling</w:t>
+      </w:r>
+      <w:proofErr w:type="spellEnd"/>
+      <w:r>
+        <w:rPr>
+          <w:rFonts w:ascii="Cambria" w:hAnsi="Cambria" w:cs="Cambria"/>
+          <w:b/>
+          <w:sz w:val="32"/>
+          <w:szCs w:val="36"/>
+        </w:rPr>
+        <w:t xml:space="preserve"> </w:t>
+      </w:r>
+      <w:proofErr w:type="spellStart"/>
+      <w:r>
+        <w:rPr>
+          <w:rFonts w:ascii="Cambria" w:hAnsi="Cambria" w:cs="Cambria"/>
+          <w:b/>
+          <w:sz w:val="32"/>
+          <w:szCs w:val="36"/>
+        </w:rPr>
+        <w:t>phase</w:t>
+      </w:r>
+      <w:proofErr w:type="spellEnd"/>
+    </w:p>
+    <w:p>
+      <w:pPr>
+        <w:pStyle w:val="Paragrafoelenco"/>
+        <w:ind w:left="0"/>
+        <w:rPr>
+          <w:rFonts w:ascii="Cambria" w:hAnsi="Cambria" w:cs="Cambria"/>
+          <w:sz w:val="26"/>
+          <w:szCs w:val="26"/>
+          <w:lang w:val="en-GB"/>
+        </w:rPr>
+      </w:pPr>
+      <w:r>
+        <w:rPr>
+          <w:rFonts w:ascii="Cambria" w:hAnsi="Cambria" w:cs="Cambria"/>
+          <w:b/>
+          <w:sz w:val="32"/>
+          <w:szCs w:val="36"/>
+        </w:rPr>
+        <w:pict>
+          <v:shape id="_x0000_i1034" type="#_x0000_t75" style="width:525.05pt;height:525.05pt">
+            <v:imagedata r:id="rId26" o:title="trav"/>
+          </v:shape>
+        </w:pict>
+      </w:r>
+      <w:r>
+        <w:rPr>
+          <w:rFonts w:ascii="Cambria" w:hAnsi="Cambria" w:cs="Cambria"/>
+          <w:sz w:val="26"/>
+          <w:szCs w:val="26"/>
+          <w:lang w:val="en-GB"/>
+        </w:rPr>
+        <w:br w:type="page"/>
+      </w:r>
+      <w:r>
+        <w:rPr>
+          <w:rFonts w:ascii="Cambria" w:hAnsi="Cambria" w:cs="Cambria"/>
+          <w:sz w:val="26"/>
+          <w:szCs w:val="26"/>
+          <w:lang w:val="en-GB"/>
+        </w:rPr>
+        <w:lastRenderedPageBreak/>
         <w:br w:type="page"/>
       </w:r>
     </w:p>
@@ -16386,17 +17181,7 @@
                 <w:sz w:val="26"/>
                 <w:szCs w:val="26"/>
               </w:rPr>
-              <w:t>15</w:t>
-            </w:r>
-            <w:bookmarkStart w:id="0" w:name="_GoBack"/>
-            <w:bookmarkEnd w:id="0"/>
-            <w:r>
-              <w:rPr>
-                <w:rFonts w:ascii="Cambria" w:hAnsi="Cambria" w:cs="Cambria"/>
-                <w:sz w:val="26"/>
-                <w:szCs w:val="26"/>
-              </w:rPr>
-              <w:t xml:space="preserve">-oct-17 </w:t>
+              <w:t xml:space="preserve">15-oct-17 </w:t>
             </w:r>
             <w:proofErr w:type="spellStart"/>
             <w:r>
@@ -17013,6 +17798,64 @@
           </w:p>
         </w:tc>
       </w:tr>
+      <w:tr>
+        <w:tc>
+          <w:tcPr>
+            <w:tcW w:w="4536" w:type="dxa"/>
+          </w:tcPr>
+          <w:p>
+            <w:pPr>
+              <w:rPr>
+                <w:rFonts w:ascii="Cambria" w:hAnsi="Cambria" w:cs="Cambria"/>
+                <w:sz w:val="26"/>
+                <w:szCs w:val="26"/>
+              </w:rPr>
+            </w:pPr>
+            <w:r>
+              <w:rPr>
+                <w:rFonts w:ascii="Cambria" w:hAnsi="Cambria" w:cs="Cambria"/>
+                <w:sz w:val="26"/>
+                <w:szCs w:val="26"/>
+              </w:rPr>
+              <w:t xml:space="preserve">15-oct-17 Interface </w:t>
+            </w:r>
+            <w:proofErr w:type="spellStart"/>
+            <w:r>
+              <w:rPr>
+                <w:rFonts w:ascii="Cambria" w:hAnsi="Cambria" w:cs="Cambria"/>
+                <w:sz w:val="26"/>
+                <w:szCs w:val="26"/>
+              </w:rPr>
+              <w:t>revision</w:t>
+            </w:r>
+            <w:proofErr w:type="spellEnd"/>
+          </w:p>
+        </w:tc>
+        <w:tc>
+          <w:tcPr>
+            <w:tcW w:w="2268" w:type="dxa"/>
+          </w:tcPr>
+          <w:p>
+            <w:pPr>
+              <w:rPr>
+                <w:rFonts w:asciiTheme="majorHAnsi" w:hAnsiTheme="majorHAnsi"/>
+                <w:sz w:val="26"/>
+                <w:szCs w:val="26"/>
+                <w:lang w:val="en-GB"/>
+              </w:rPr>
+            </w:pPr>
+            <w:r>
+              <w:rPr>
+                <w:rFonts w:asciiTheme="majorHAnsi" w:hAnsiTheme="majorHAnsi"/>
+                <w:sz w:val="26"/>
+                <w:szCs w:val="26"/>
+                <w:lang w:val="en-GB"/>
+              </w:rPr>
+              <w:t>1,5</w:t>
+            </w:r>
+          </w:p>
+        </w:tc>
+      </w:tr>
     </w:tbl>
     <w:p>
       <w:pPr>
@@ -17577,7 +18420,7 @@
       </w:pPr>
     </w:p>
     <w:sectPr>
-      <w:footerReference w:type="default" r:id="rId22"/>
+      <w:footerReference w:type="default" r:id="rId27"/>
       <w:pgSz w:w="11906" w:h="16838"/>
       <w:pgMar w:top="1417" w:right="1134" w:bottom="1134" w:left="1134" w:header="708" w:footer="708" w:gutter="0"/>
       <w:cols w:space="708"/>
@@ -17648,7 +18491,7 @@
           <w:rPr>
             <w:noProof/>
           </w:rPr>
-          <w:t>28</w:t>
+          <w:t>1</w:t>
         </w:r>
         <w:r>
           <w:fldChar w:fldCharType="end"/>
@@ -19965,6 +20808,119 @@
     </w:lvl>
   </w:abstractNum>
   <w:abstractNum w:abstractNumId="20">
+    <w:nsid w:val="5AD15AA5"/>
+    <w:multiLevelType w:val="hybridMultilevel"/>
+    <w:tmpl w:val="7EF2B298"/>
+    <w:lvl w:ilvl="0" w:tplc="08090001">
+      <w:start w:val="1"/>
+      <w:numFmt w:val="bullet"/>
+      <w:lvlText w:val=""/>
+      <w:lvlJc w:val="left"/>
+      <w:pPr>
+        <w:ind w:left="1776" w:hanging="360"/>
+      </w:pPr>
+      <w:rPr>
+        <w:rFonts w:ascii="Symbol" w:hAnsi="Symbol" w:hint="default"/>
+      </w:rPr>
+    </w:lvl>
+    <w:lvl w:ilvl="1" w:tplc="08090003" w:tentative="1">
+      <w:start w:val="1"/>
+      <w:numFmt w:val="bullet"/>
+      <w:lvlText w:val="o"/>
+      <w:lvlJc w:val="left"/>
+      <w:pPr>
+        <w:ind w:left="2496" w:hanging="360"/>
+      </w:pPr>
+      <w:rPr>
+        <w:rFonts w:ascii="Courier New" w:hAnsi="Courier New" w:cs="Courier New" w:hint="default"/>
+      </w:rPr>
+    </w:lvl>
+    <w:lvl w:ilvl="2" w:tplc="08090005" w:tentative="1">
+      <w:start w:val="1"/>
+      <w:numFmt w:val="bullet"/>
+      <w:lvlText w:val=""/>
+      <w:lvlJc w:val="left"/>
+      <w:pPr>
+        <w:ind w:left="3216" w:hanging="360"/>
+      </w:pPr>
+      <w:rPr>
+        <w:rFonts w:ascii="Wingdings" w:hAnsi="Wingdings" w:hint="default"/>
+      </w:rPr>
+    </w:lvl>
+    <w:lvl w:ilvl="3" w:tplc="08090001" w:tentative="1">
+      <w:start w:val="1"/>
+      <w:numFmt w:val="bullet"/>
+      <w:lvlText w:val=""/>
+      <w:lvlJc w:val="left"/>
+      <w:pPr>
+        <w:ind w:left="3936" w:hanging="360"/>
+      </w:pPr>
+      <w:rPr>
+        <w:rFonts w:ascii="Symbol" w:hAnsi="Symbol" w:hint="default"/>
+      </w:rPr>
+    </w:lvl>
+    <w:lvl w:ilvl="4" w:tplc="08090003" w:tentative="1">
+      <w:start w:val="1"/>
+      <w:numFmt w:val="bullet"/>
+      <w:lvlText w:val="o"/>
+      <w:lvlJc w:val="left"/>
+      <w:pPr>
+        <w:ind w:left="4656" w:hanging="360"/>
+      </w:pPr>
+      <w:rPr>
+        <w:rFonts w:ascii="Courier New" w:hAnsi="Courier New" w:cs="Courier New" w:hint="default"/>
+      </w:rPr>
+    </w:lvl>
+    <w:lvl w:ilvl="5" w:tplc="08090005" w:tentative="1">
+      <w:start w:val="1"/>
+      <w:numFmt w:val="bullet"/>
+      <w:lvlText w:val=""/>
+      <w:lvlJc w:val="left"/>
+      <w:pPr>
+        <w:ind w:left="5376" w:hanging="360"/>
+      </w:pPr>
+      <w:rPr>
+        <w:rFonts w:ascii="Wingdings" w:hAnsi="Wingdings" w:hint="default"/>
+      </w:rPr>
+    </w:lvl>
+    <w:lvl w:ilvl="6" w:tplc="08090001" w:tentative="1">
+      <w:start w:val="1"/>
+      <w:numFmt w:val="bullet"/>
+      <w:lvlText w:val=""/>
+      <w:lvlJc w:val="left"/>
+      <w:pPr>
+        <w:ind w:left="6096" w:hanging="360"/>
+      </w:pPr>
+      <w:rPr>
+        <w:rFonts w:ascii="Symbol" w:hAnsi="Symbol" w:hint="default"/>
+      </w:rPr>
+    </w:lvl>
+    <w:lvl w:ilvl="7" w:tplc="08090003" w:tentative="1">
+      <w:start w:val="1"/>
+      <w:numFmt w:val="bullet"/>
+      <w:lvlText w:val="o"/>
+      <w:lvlJc w:val="left"/>
+      <w:pPr>
+        <w:ind w:left="6816" w:hanging="360"/>
+      </w:pPr>
+      <w:rPr>
+        <w:rFonts w:ascii="Courier New" w:hAnsi="Courier New" w:cs="Courier New" w:hint="default"/>
+      </w:rPr>
+    </w:lvl>
+    <w:lvl w:ilvl="8" w:tplc="08090005" w:tentative="1">
+      <w:start w:val="1"/>
+      <w:numFmt w:val="bullet"/>
+      <w:lvlText w:val=""/>
+      <w:lvlJc w:val="left"/>
+      <w:pPr>
+        <w:ind w:left="7536" w:hanging="360"/>
+      </w:pPr>
+      <w:rPr>
+        <w:rFonts w:ascii="Wingdings" w:hAnsi="Wingdings" w:hint="default"/>
+      </w:rPr>
+    </w:lvl>
+  </w:abstractNum>
+  <w:abstractNum w:abstractNumId="21">
     <w:nsid w:val="5B4D5C3D"/>
     <w:multiLevelType w:val="hybridMultilevel"/>
     <w:tmpl w:val="A012822C"/>
@@ -20077,7 +21033,7 @@
       </w:rPr>
     </w:lvl>
   </w:abstractNum>
-  <w:abstractNum w:abstractNumId="21">
+  <w:abstractNum w:abstractNumId="22">
     <w:nsid w:val="6B306915"/>
     <w:multiLevelType w:val="hybridMultilevel"/>
     <w:tmpl w:val="331E51DA"/>
@@ -20190,7 +21146,7 @@
       </w:rPr>
     </w:lvl>
   </w:abstractNum>
-  <w:abstractNum w:abstractNumId="22">
+  <w:abstractNum w:abstractNumId="23">
     <w:nsid w:val="6D634D34"/>
     <w:multiLevelType w:val="hybridMultilevel"/>
     <w:tmpl w:val="F322026E"/>
@@ -20303,7 +21259,7 @@
       </w:rPr>
     </w:lvl>
   </w:abstractNum>
-  <w:abstractNum w:abstractNumId="23">
+  <w:abstractNum w:abstractNumId="24">
     <w:nsid w:val="6DF929F6"/>
     <w:multiLevelType w:val="multilevel"/>
     <w:tmpl w:val="8FC4C94C"/>
@@ -20418,7 +21374,120 @@
       </w:rPr>
     </w:lvl>
   </w:abstractNum>
-  <w:abstractNum w:abstractNumId="24">
+  <w:abstractNum w:abstractNumId="25">
+    <w:nsid w:val="78010B78"/>
+    <w:multiLevelType w:val="hybridMultilevel"/>
+    <w:tmpl w:val="3ACC1298"/>
+    <w:lvl w:ilvl="0" w:tplc="08090001">
+      <w:start w:val="1"/>
+      <w:numFmt w:val="bullet"/>
+      <w:lvlText w:val=""/>
+      <w:lvlJc w:val="left"/>
+      <w:pPr>
+        <w:ind w:left="2136" w:hanging="360"/>
+      </w:pPr>
+      <w:rPr>
+        <w:rFonts w:ascii="Symbol" w:hAnsi="Symbol" w:hint="default"/>
+      </w:rPr>
+    </w:lvl>
+    <w:lvl w:ilvl="1" w:tplc="08090003" w:tentative="1">
+      <w:start w:val="1"/>
+      <w:numFmt w:val="bullet"/>
+      <w:lvlText w:val="o"/>
+      <w:lvlJc w:val="left"/>
+      <w:pPr>
+        <w:ind w:left="2856" w:hanging="360"/>
+      </w:pPr>
+      <w:rPr>
+        <w:rFonts w:ascii="Courier New" w:hAnsi="Courier New" w:cs="Courier New" w:hint="default"/>
+      </w:rPr>
+    </w:lvl>
+    <w:lvl w:ilvl="2" w:tplc="08090005" w:tentative="1">
+      <w:start w:val="1"/>
+      <w:numFmt w:val="bullet"/>
+      <w:lvlText w:val=""/>
+      <w:lvlJc w:val="left"/>
+      <w:pPr>
+        <w:ind w:left="3576" w:hanging="360"/>
+      </w:pPr>
+      <w:rPr>
+        <w:rFonts w:ascii="Wingdings" w:hAnsi="Wingdings" w:hint="default"/>
+      </w:rPr>
+    </w:lvl>
+    <w:lvl w:ilvl="3" w:tplc="08090001" w:tentative="1">
+      <w:start w:val="1"/>
+      <w:numFmt w:val="bullet"/>
+      <w:lvlText w:val=""/>
+      <w:lvlJc w:val="left"/>
+      <w:pPr>
+        <w:ind w:left="4296" w:hanging="360"/>
+      </w:pPr>
+      <w:rPr>
+        <w:rFonts w:ascii="Symbol" w:hAnsi="Symbol" w:hint="default"/>
+      </w:rPr>
+    </w:lvl>
+    <w:lvl w:ilvl="4" w:tplc="08090003" w:tentative="1">
+      <w:start w:val="1"/>
+      <w:numFmt w:val="bullet"/>
+      <w:lvlText w:val="o"/>
+      <w:lvlJc w:val="left"/>
+      <w:pPr>
+        <w:ind w:left="5016" w:hanging="360"/>
+      </w:pPr>
+      <w:rPr>
+        <w:rFonts w:ascii="Courier New" w:hAnsi="Courier New" w:cs="Courier New" w:hint="default"/>
+      </w:rPr>
+    </w:lvl>
+    <w:lvl w:ilvl="5" w:tplc="08090005" w:tentative="1">
+      <w:start w:val="1"/>
+      <w:numFmt w:val="bullet"/>
+      <w:lvlText w:val=""/>
+      <w:lvlJc w:val="left"/>
+      <w:pPr>
+        <w:ind w:left="5736" w:hanging="360"/>
+      </w:pPr>
+      <w:rPr>
+        <w:rFonts w:ascii="Wingdings" w:hAnsi="Wingdings" w:hint="default"/>
+      </w:rPr>
+    </w:lvl>
+    <w:lvl w:ilvl="6" w:tplc="08090001" w:tentative="1">
+      <w:start w:val="1"/>
+      <w:numFmt w:val="bullet"/>
+      <w:lvlText w:val=""/>
+      <w:lvlJc w:val="left"/>
+      <w:pPr>
+        <w:ind w:left="6456" w:hanging="360"/>
+      </w:pPr>
+      <w:rPr>
+        <w:rFonts w:ascii="Symbol" w:hAnsi="Symbol" w:hint="default"/>
+      </w:rPr>
+    </w:lvl>
+    <w:lvl w:ilvl="7" w:tplc="08090003" w:tentative="1">
+      <w:start w:val="1"/>
+      <w:numFmt w:val="bullet"/>
+      <w:lvlText w:val="o"/>
+      <w:lvlJc w:val="left"/>
+      <w:pPr>
+        <w:ind w:left="7176" w:hanging="360"/>
+      </w:pPr>
+      <w:rPr>
+        <w:rFonts w:ascii="Courier New" w:hAnsi="Courier New" w:cs="Courier New" w:hint="default"/>
+      </w:rPr>
+    </w:lvl>
+    <w:lvl w:ilvl="8" w:tplc="08090005" w:tentative="1">
+      <w:start w:val="1"/>
+      <w:numFmt w:val="bullet"/>
+      <w:lvlText w:val=""/>
+      <w:lvlJc w:val="left"/>
+      <w:pPr>
+        <w:ind w:left="7896" w:hanging="360"/>
+      </w:pPr>
+      <w:rPr>
+        <w:rFonts w:ascii="Wingdings" w:hAnsi="Wingdings" w:hint="default"/>
+      </w:rPr>
+    </w:lvl>
+  </w:abstractNum>
+  <w:abstractNum w:abstractNumId="26">
     <w:nsid w:val="7FC610C3"/>
     <w:multiLevelType w:val="hybridMultilevel"/>
     <w:tmpl w:val="90E2D524"/>
@@ -20447,6 +21516,119 @@
       </w:rPr>
     </w:lvl>
     <w:lvl w:ilvl="2" w:tplc="08090005">
+      <w:start w:val="1"/>
+      <w:numFmt w:val="bullet"/>
+      <w:lvlText w:val=""/>
+      <w:lvlJc w:val="left"/>
+      <w:pPr>
+        <w:ind w:left="3216" w:hanging="360"/>
+      </w:pPr>
+      <w:rPr>
+        <w:rFonts w:ascii="Wingdings" w:hAnsi="Wingdings" w:hint="default"/>
+      </w:rPr>
+    </w:lvl>
+    <w:lvl w:ilvl="3" w:tplc="08090001" w:tentative="1">
+      <w:start w:val="1"/>
+      <w:numFmt w:val="bullet"/>
+      <w:lvlText w:val=""/>
+      <w:lvlJc w:val="left"/>
+      <w:pPr>
+        <w:ind w:left="3936" w:hanging="360"/>
+      </w:pPr>
+      <w:rPr>
+        <w:rFonts w:ascii="Symbol" w:hAnsi="Symbol" w:hint="default"/>
+      </w:rPr>
+    </w:lvl>
+    <w:lvl w:ilvl="4" w:tplc="08090003" w:tentative="1">
+      <w:start w:val="1"/>
+      <w:numFmt w:val="bullet"/>
+      <w:lvlText w:val="o"/>
+      <w:lvlJc w:val="left"/>
+      <w:pPr>
+        <w:ind w:left="4656" w:hanging="360"/>
+      </w:pPr>
+      <w:rPr>
+        <w:rFonts w:ascii="Courier New" w:hAnsi="Courier New" w:cs="Courier New" w:hint="default"/>
+      </w:rPr>
+    </w:lvl>
+    <w:lvl w:ilvl="5" w:tplc="08090005" w:tentative="1">
+      <w:start w:val="1"/>
+      <w:numFmt w:val="bullet"/>
+      <w:lvlText w:val=""/>
+      <w:lvlJc w:val="left"/>
+      <w:pPr>
+        <w:ind w:left="5376" w:hanging="360"/>
+      </w:pPr>
+      <w:rPr>
+        <w:rFonts w:ascii="Wingdings" w:hAnsi="Wingdings" w:hint="default"/>
+      </w:rPr>
+    </w:lvl>
+    <w:lvl w:ilvl="6" w:tplc="08090001" w:tentative="1">
+      <w:start w:val="1"/>
+      <w:numFmt w:val="bullet"/>
+      <w:lvlText w:val=""/>
+      <w:lvlJc w:val="left"/>
+      <w:pPr>
+        <w:ind w:left="6096" w:hanging="360"/>
+      </w:pPr>
+      <w:rPr>
+        <w:rFonts w:ascii="Symbol" w:hAnsi="Symbol" w:hint="default"/>
+      </w:rPr>
+    </w:lvl>
+    <w:lvl w:ilvl="7" w:tplc="08090003" w:tentative="1">
+      <w:start w:val="1"/>
+      <w:numFmt w:val="bullet"/>
+      <w:lvlText w:val="o"/>
+      <w:lvlJc w:val="left"/>
+      <w:pPr>
+        <w:ind w:left="6816" w:hanging="360"/>
+      </w:pPr>
+      <w:rPr>
+        <w:rFonts w:ascii="Courier New" w:hAnsi="Courier New" w:cs="Courier New" w:hint="default"/>
+      </w:rPr>
+    </w:lvl>
+    <w:lvl w:ilvl="8" w:tplc="08090005" w:tentative="1">
+      <w:start w:val="1"/>
+      <w:numFmt w:val="bullet"/>
+      <w:lvlText w:val=""/>
+      <w:lvlJc w:val="left"/>
+      <w:pPr>
+        <w:ind w:left="7536" w:hanging="360"/>
+      </w:pPr>
+      <w:rPr>
+        <w:rFonts w:ascii="Wingdings" w:hAnsi="Wingdings" w:hint="default"/>
+      </w:rPr>
+    </w:lvl>
+  </w:abstractNum>
+  <w:abstractNum w:abstractNumId="27">
+    <w:nsid w:val="7FFC288F"/>
+    <w:multiLevelType w:val="hybridMultilevel"/>
+    <w:tmpl w:val="7948212C"/>
+    <w:lvl w:ilvl="0" w:tplc="08090001">
+      <w:start w:val="1"/>
+      <w:numFmt w:val="bullet"/>
+      <w:lvlText w:val=""/>
+      <w:lvlJc w:val="left"/>
+      <w:pPr>
+        <w:ind w:left="1776" w:hanging="360"/>
+      </w:pPr>
+      <w:rPr>
+        <w:rFonts w:ascii="Symbol" w:hAnsi="Symbol" w:hint="default"/>
+      </w:rPr>
+    </w:lvl>
+    <w:lvl w:ilvl="1" w:tplc="08090003" w:tentative="1">
+      <w:start w:val="1"/>
+      <w:numFmt w:val="bullet"/>
+      <w:lvlText w:val="o"/>
+      <w:lvlJc w:val="left"/>
+      <w:pPr>
+        <w:ind w:left="2496" w:hanging="360"/>
+      </w:pPr>
+      <w:rPr>
+        <w:rFonts w:ascii="Courier New" w:hAnsi="Courier New" w:cs="Courier New" w:hint="default"/>
+      </w:rPr>
+    </w:lvl>
+    <w:lvl w:ilvl="2" w:tplc="08090005" w:tentative="1">
       <w:start w:val="1"/>
       <w:numFmt w:val="bullet"/>
       <w:lvlText w:val=""/>
@@ -20541,7 +21723,7 @@
     <w:abstractNumId w:val="13"/>
   </w:num>
   <w:num w:numId="4">
-    <w:abstractNumId w:val="23"/>
+    <w:abstractNumId w:val="24"/>
   </w:num>
   <w:num w:numId="5">
     <w:abstractNumId w:val="3"/>
@@ -20556,7 +21738,7 @@
     <w:abstractNumId w:val="11"/>
   </w:num>
   <w:num w:numId="9">
-    <w:abstractNumId w:val="22"/>
+    <w:abstractNumId w:val="23"/>
   </w:num>
   <w:num w:numId="10">
     <w:abstractNumId w:val="10"/>
@@ -20565,7 +21747,7 @@
     <w:abstractNumId w:val="18"/>
   </w:num>
   <w:num w:numId="12">
-    <w:abstractNumId w:val="21"/>
+    <w:abstractNumId w:val="22"/>
   </w:num>
   <w:num w:numId="13">
     <w:abstractNumId w:val="8"/>
@@ -20574,7 +21756,7 @@
     <w:abstractNumId w:val="16"/>
   </w:num>
   <w:num w:numId="15">
-    <w:abstractNumId w:val="20"/>
+    <w:abstractNumId w:val="21"/>
   </w:num>
   <w:num w:numId="16">
     <w:abstractNumId w:val="5"/>
@@ -20598,13 +21780,22 @@
     <w:abstractNumId w:val="4"/>
   </w:num>
   <w:num w:numId="23">
-    <w:abstractNumId w:val="24"/>
+    <w:abstractNumId w:val="26"/>
   </w:num>
   <w:num w:numId="24">
     <w:abstractNumId w:val="2"/>
   </w:num>
   <w:num w:numId="25">
     <w:abstractNumId w:val="17"/>
+  </w:num>
+  <w:num w:numId="26">
+    <w:abstractNumId w:val="25"/>
+  </w:num>
+  <w:num w:numId="27">
+    <w:abstractNumId w:val="27"/>
+  </w:num>
+  <w:num w:numId="28">
+    <w:abstractNumId w:val="20"/>
   </w:num>
 </w:numbering>
 </file>
@@ -21669,7 +22860,7 @@
 </file>
 
 <file path=customXml/itemProps1.xml><?xml version="1.0" encoding="utf-8"?>
-<ds:datastoreItem xmlns:ds="http://schemas.openxmlformats.org/officeDocument/2006/customXml" ds:itemID="{603235E9-5039-495D-8FDA-F00F59DBC365}">
+<ds:datastoreItem xmlns:ds="http://schemas.openxmlformats.org/officeDocument/2006/customXml" ds:itemID="{845E586F-3C8D-4B76-B166-FBC79E91F2A5}">
   <ds:schemaRefs>
     <ds:schemaRef ds:uri="http://schemas.openxmlformats.org/officeDocument/2006/bibliography"/>
   </ds:schemaRefs>

</xml_diff>

<commit_message>
Added possible worlds, updated RASD
</commit_message>
<xml_diff>
--- a/RASD/RASD.docx
+++ b/RASD/RASD.docx
@@ -12,7 +12,7 @@
           <w:lang w:val="en-GB" w:eastAsia="en-GB"/>
         </w:rPr>
         <w:drawing>
-          <wp:inline distT="0" distB="0" distL="0" distR="0" wp14:anchorId="03148C33" wp14:editId="465332BB">
+          <wp:inline distT="0" distB="0" distL="0" distR="0" wp14:anchorId="53E18BCB" wp14:editId="0EBCDAEB">
             <wp:extent cx="3686175" cy="3648075"/>
             <wp:effectExtent l="0" t="0" r="9525" b="9525"/>
             <wp:docPr id="1" name="Immagine 1"/>
@@ -274,8 +274,6 @@
         </w:rPr>
         <w:t>v. 1.2</w:t>
       </w:r>
-      <w:bookmarkStart w:id="0" w:name="_GoBack"/>
-      <w:bookmarkEnd w:id="0"/>
     </w:p>
     <w:p>
       <w:pPr>
@@ -788,21 +786,6 @@
         <w:autoSpaceDE w:val="0"/>
         <w:autoSpaceDN w:val="0"/>
         <w:adjustRightInd w:val="0"/>
-        <w:spacing w:after="0"/>
-        <w:ind w:firstLine="708"/>
-        <w:rPr>
-          <w:rFonts w:ascii="Cambria" w:hAnsi="Cambria" w:cs="Cambria"/>
-          <w:sz w:val="28"/>
-          <w:szCs w:val="28"/>
-          <w:lang w:val="en-GB"/>
-        </w:rPr>
-      </w:pPr>
-    </w:p>
-    <w:p>
-      <w:pPr>
-        <w:autoSpaceDE w:val="0"/>
-        <w:autoSpaceDN w:val="0"/>
-        <w:adjustRightInd w:val="0"/>
         <w:spacing w:after="0" w:line="240" w:lineRule="auto"/>
         <w:rPr>
           <w:rFonts w:ascii="Cambria-Bold" w:hAnsi="Cambria-Bold" w:cs="Cambria-Bold"/>
@@ -988,21 +971,6 @@
         <w:autoSpaceDE w:val="0"/>
         <w:autoSpaceDN w:val="0"/>
         <w:adjustRightInd w:val="0"/>
-        <w:spacing w:after="0"/>
-        <w:ind w:firstLine="708"/>
-        <w:rPr>
-          <w:rFonts w:ascii="Cambria" w:hAnsi="Cambria" w:cs="Cambria"/>
-          <w:sz w:val="28"/>
-          <w:szCs w:val="28"/>
-          <w:lang w:val="en-GB"/>
-        </w:rPr>
-      </w:pPr>
-    </w:p>
-    <w:p>
-      <w:pPr>
-        <w:autoSpaceDE w:val="0"/>
-        <w:autoSpaceDN w:val="0"/>
-        <w:adjustRightInd w:val="0"/>
         <w:spacing w:after="0" w:line="240" w:lineRule="auto"/>
         <w:rPr>
           <w:rFonts w:ascii="Cambria-Bold" w:hAnsi="Cambria-Bold" w:cs="Cambria-Bold"/>
@@ -1626,6 +1594,55 @@
         <w:adjustRightInd w:val="0"/>
         <w:spacing w:after="0" w:line="240" w:lineRule="auto"/>
         <w:rPr>
+          <w:rFonts w:ascii="Cambria-Bold" w:hAnsi="Cambria-Bold" w:cs="Cambria-Bold"/>
+          <w:b/>
+          <w:bCs/>
+          <w:sz w:val="32"/>
+          <w:szCs w:val="32"/>
+          <w:lang w:val="en-GB"/>
+        </w:rPr>
+      </w:pPr>
+      <w:r>
+        <w:rPr>
+          <w:rFonts w:ascii="Cambria-Bold" w:hAnsi="Cambria-Bold" w:cs="Cambria-Bold"/>
+          <w:b/>
+          <w:bCs/>
+          <w:sz w:val="32"/>
+          <w:szCs w:val="32"/>
+          <w:lang w:val="en-GB"/>
+        </w:rPr>
+        <w:t>4. Al</w:t>
+      </w:r>
+      <w:r>
+        <w:rPr>
+          <w:rFonts w:ascii="Cambria-Bold" w:hAnsi="Cambria-Bold" w:cs="Cambria-Bold"/>
+          <w:b/>
+          <w:bCs/>
+          <w:sz w:val="32"/>
+          <w:szCs w:val="32"/>
+          <w:lang w:val="en-GB"/>
+        </w:rPr>
+        <w:t>l</w:t>
+      </w:r>
+      <w:r>
+        <w:rPr>
+          <w:rFonts w:ascii="Cambria-Bold" w:hAnsi="Cambria-Bold" w:cs="Cambria-Bold"/>
+          <w:b/>
+          <w:bCs/>
+          <w:sz w:val="32"/>
+          <w:szCs w:val="32"/>
+          <w:lang w:val="en-GB"/>
+        </w:rPr>
+        <w:t>oy</w:t>
+      </w:r>
+    </w:p>
+    <w:p>
+      <w:pPr>
+        <w:autoSpaceDE w:val="0"/>
+        <w:autoSpaceDN w:val="0"/>
+        <w:adjustRightInd w:val="0"/>
+        <w:spacing w:after="0" w:line="240" w:lineRule="auto"/>
+        <w:rPr>
           <w:rFonts w:ascii="Cambria" w:hAnsi="Cambria" w:cs="Cambria"/>
           <w:sz w:val="28"/>
           <w:szCs w:val="28"/>
@@ -1646,6 +1663,79 @@
           <w:rFonts w:ascii="Cambria" w:hAnsi="Cambria" w:cs="Cambria"/>
           <w:sz w:val="28"/>
           <w:szCs w:val="28"/>
+          <w:lang w:val="en-GB"/>
+        </w:rPr>
+        <w:t>4.1 Code</w:t>
+      </w:r>
+    </w:p>
+    <w:p>
+      <w:pPr>
+        <w:autoSpaceDE w:val="0"/>
+        <w:autoSpaceDN w:val="0"/>
+        <w:adjustRightInd w:val="0"/>
+        <w:spacing w:after="0" w:line="240" w:lineRule="auto"/>
+        <w:rPr>
+          <w:rFonts w:ascii="Cambria" w:hAnsi="Cambria" w:cs="Cambria"/>
+          <w:sz w:val="28"/>
+          <w:szCs w:val="28"/>
+          <w:lang w:val="en-GB"/>
+        </w:rPr>
+      </w:pPr>
+      <w:r>
+        <w:rPr>
+          <w:rFonts w:ascii="Cambria" w:hAnsi="Cambria" w:cs="Cambria"/>
+          <w:sz w:val="28"/>
+          <w:szCs w:val="28"/>
+          <w:lang w:val="en-GB"/>
+        </w:rPr>
+        <w:tab/>
+        <w:t>4.2 Possible Worlds and Explanations</w:t>
+      </w:r>
+    </w:p>
+    <w:p>
+      <w:pPr>
+        <w:autoSpaceDE w:val="0"/>
+        <w:autoSpaceDN w:val="0"/>
+        <w:adjustRightInd w:val="0"/>
+        <w:spacing w:after="0" w:line="240" w:lineRule="auto"/>
+        <w:rPr>
+          <w:rFonts w:ascii="Cambria" w:hAnsi="Cambria" w:cs="Cambria"/>
+          <w:sz w:val="28"/>
+          <w:szCs w:val="28"/>
+          <w:lang w:val="en-GB"/>
+        </w:rPr>
+      </w:pPr>
+      <w:r>
+        <w:rPr>
+          <w:rFonts w:ascii="Cambria-Bold" w:hAnsi="Cambria-Bold" w:cs="Cambria-Bold"/>
+          <w:b/>
+          <w:bCs/>
+          <w:sz w:val="32"/>
+          <w:szCs w:val="32"/>
+          <w:lang w:val="en-GB"/>
+        </w:rPr>
+        <w:t>5. E</w:t>
+      </w:r>
+      <w:bookmarkStart w:id="0" w:name="_GoBack"/>
+      <w:bookmarkEnd w:id="0"/>
+      <w:r>
+        <w:rPr>
+          <w:rFonts w:ascii="Cambria-Bold" w:hAnsi="Cambria-Bold" w:cs="Cambria-Bold"/>
+          <w:b/>
+          <w:bCs/>
+          <w:sz w:val="32"/>
+          <w:szCs w:val="32"/>
+          <w:lang w:val="en-GB"/>
+        </w:rPr>
+        <w:t>ffort Spent</w:t>
+      </w:r>
+      <w:r>
+        <w:rPr>
+          <w:rFonts w:ascii="Cambria-Bold" w:hAnsi="Cambria-Bold" w:cs="Cambria-Bold"/>
+          <w:b/>
+          <w:bCs/>
+          <w:sz w:val="32"/>
+          <w:szCs w:val="32"/>
           <w:lang w:val="en-GB"/>
         </w:rPr>
         <w:tab/>
@@ -9615,7 +9705,7 @@
             <v:path o:extrusionok="f" gradientshapeok="t" o:connecttype="rect"/>
             <o:lock v:ext="edit" aspectratio="t"/>
           </v:shapetype>
-          <v:shape id="_x0000_i1025" type="#_x0000_t75" style="width:538.35pt;height:5in">
+          <v:shape id="_x0000_i1025" type="#_x0000_t75" style="width:537.45pt;height:5in">
             <v:imagedata r:id="rId15" o:title="UseCaseDiagram"/>
           </v:shape>
         </w:pict>
@@ -14110,7 +14200,7 @@
           <w:lang w:val="en-GB" w:eastAsia="en-GB"/>
         </w:rPr>
         <w:drawing>
-          <wp:inline distT="0" distB="0" distL="0" distR="0" wp14:anchorId="00CDFE3D" wp14:editId="799F2D84">
+          <wp:inline distT="0" distB="0" distL="0" distR="0" wp14:anchorId="7E27199F" wp14:editId="3D0EE811">
             <wp:extent cx="6494542" cy="7101192"/>
             <wp:effectExtent l="0" t="0" r="1905" b="5080"/>
             <wp:docPr id="6" name="Immagine 6" descr="C:\Users\matteo\AppData\Local\Microsoft\Windows\INetCache\Content.Word\ClassDiagram.jpg"/>
@@ -14341,7 +14431,7 @@
           <w:lang w:val="en-GB" w:eastAsia="en-GB"/>
         </w:rPr>
         <w:drawing>
-          <wp:inline distT="0" distB="0" distL="0" distR="0" wp14:anchorId="6AA22C78" wp14:editId="6A90E536">
+          <wp:inline distT="0" distB="0" distL="0" distR="0" wp14:anchorId="7FE99F07" wp14:editId="4086BAFE">
             <wp:extent cx="6571398" cy="2920621"/>
             <wp:effectExtent l="0" t="0" r="1270" b="0"/>
             <wp:docPr id="3" name="Immagine 3"/>
@@ -14569,7 +14659,7 @@
           <w:lang w:val="en-GB" w:eastAsia="en-GB"/>
         </w:rPr>
         <w:drawing>
-          <wp:inline distT="0" distB="0" distL="0" distR="0" wp14:anchorId="53B63EDA" wp14:editId="1196232A">
+          <wp:inline distT="0" distB="0" distL="0" distR="0" wp14:anchorId="0BC067E3" wp14:editId="6F5E191F">
             <wp:extent cx="6741994" cy="3715692"/>
             <wp:effectExtent l="0" t="0" r="1905" b="0"/>
             <wp:docPr id="2" name="Immagine 2"/>
@@ -14821,7 +14911,7 @@
           <w:lang w:val="en-GB" w:eastAsia="en-GB"/>
         </w:rPr>
         <w:pict>
-          <v:shape id="_x0000_i1026" type="#_x0000_t75" style="width:446.4pt;height:609.25pt">
+          <v:shape id="_x0000_i1026" type="#_x0000_t75" style="width:446.15pt;height:609.45pt">
             <v:imagedata r:id="rId19" o:title="login1"/>
           </v:shape>
         </w:pict>
@@ -15111,7 +15201,7 @@
           <w:lang w:val="en-GB"/>
         </w:rPr>
         <w:pict>
-          <v:shape id="_x0000_i1027" type="#_x0000_t75" style="width:409.85pt;height:683.45pt">
+          <v:shape id="_x0000_i1027" type="#_x0000_t75" style="width:410.15pt;height:684pt">
             <v:imagedata r:id="rId20" o:title="pr1"/>
           </v:shape>
         </w:pict>
@@ -15331,7 +15421,7 @@
           <w:lang w:val="en-GB" w:eastAsia="en-GB"/>
         </w:rPr>
         <w:pict>
-          <v:shape id="_x0000_i1028" type="#_x0000_t75" style="width:480.75pt;height:683.45pt">
+          <v:shape id="_x0000_i1028" type="#_x0000_t75" style="width:480.85pt;height:682.7pt">
             <v:imagedata r:id="rId21" o:title="edit activty"/>
           </v:shape>
         </w:pict>
@@ -15714,7 +15804,7 @@
           <w:szCs w:val="36"/>
         </w:rPr>
         <w:pict>
-          <v:shape id="_x0000_i1029" type="#_x0000_t75" style="width:488.5pt;height:488.5pt">
+          <v:shape id="_x0000_i1029" type="#_x0000_t75" style="width:488.55pt;height:488.55pt">
             <v:imagedata r:id="rId22" o:title="pref2"/>
           </v:shape>
         </w:pict>
@@ -15823,7 +15913,7 @@
           <w:szCs w:val="36"/>
         </w:rPr>
         <w:pict>
-          <v:shape id="_x0000_i1030" type="#_x0000_t75" style="width:518.4pt;height:518.4pt">
+          <v:shape id="_x0000_i1030" type="#_x0000_t75" style="width:518.15pt;height:518.15pt">
             <v:imagedata r:id="rId23" o:title="cal2"/>
           </v:shape>
         </w:pict>
@@ -15914,7 +16004,7 @@
       </w:pPr>
       <w:r>
         <w:pict>
-          <v:shape id="_x0000_i1031" type="#_x0000_t75" style="width:505.1pt;height:505.1pt">
+          <v:shape id="_x0000_i1031" type="#_x0000_t75" style="width:505.3pt;height:505.3pt">
             <v:imagedata r:id="rId23" o:title="cal2"/>
           </v:shape>
         </w:pict>
@@ -15993,7 +16083,7 @@
           <w:szCs w:val="36"/>
         </w:rPr>
         <w:pict>
-          <v:shape id="_x0000_i1032" type="#_x0000_t75" style="width:505.1pt;height:505.1pt">
+          <v:shape id="_x0000_i1032" type="#_x0000_t75" style="width:505.3pt;height:505.3pt">
             <v:imagedata r:id="rId24" o:title="menu"/>
           </v:shape>
         </w:pict>
@@ -16096,7 +16186,7 @@
           <w:lang w:val="en-GB"/>
         </w:rPr>
         <w:pict>
-          <v:shape id="_x0000_i1033" type="#_x0000_t75" style="width:517.3pt;height:517.3pt">
+          <v:shape id="_x0000_i1033" type="#_x0000_t75" style="width:518.15pt;height:518.15pt">
             <v:imagedata r:id="rId25" o:title="guide_2"/>
           </v:shape>
         </w:pict>
@@ -16179,12 +16269,16 @@
     </w:p>
     <w:p>
       <w:pPr>
-        <w:pStyle w:val="Paragrafoelenco"/>
-        <w:ind w:left="0"/>
-        <w:rPr>
-          <w:rFonts w:ascii="Cambria" w:hAnsi="Cambria" w:cs="Cambria"/>
-          <w:sz w:val="26"/>
-          <w:szCs w:val="26"/>
+        <w:autoSpaceDE w:val="0"/>
+        <w:autoSpaceDN w:val="0"/>
+        <w:adjustRightInd w:val="0"/>
+        <w:spacing w:after="0" w:line="240" w:lineRule="auto"/>
+        <w:rPr>
+          <w:rFonts w:ascii="Cambria-Bold" w:hAnsi="Cambria-Bold" w:cs="Cambria-Bold"/>
+          <w:b/>
+          <w:bCs/>
+          <w:sz w:val="44"/>
+          <w:szCs w:val="44"/>
           <w:lang w:val="en-GB"/>
         </w:rPr>
       </w:pPr>
@@ -16196,7 +16290,7 @@
           <w:szCs w:val="36"/>
         </w:rPr>
         <w:pict>
-          <v:shape id="_x0000_i1034" type="#_x0000_t75" style="width:525.05pt;height:525.05pt">
+          <v:shape id="_x0000_i1034" type="#_x0000_t75" style="width:524.55pt;height:524.55pt">
             <v:imagedata r:id="rId26" o:title="trav"/>
           </v:shape>
         </w:pict>
@@ -16212,12 +16306,129 @@
       </w:r>
       <w:r>
         <w:rPr>
-          <w:rFonts w:ascii="Cambria" w:hAnsi="Cambria" w:cs="Cambria"/>
-          <w:sz w:val="26"/>
-          <w:szCs w:val="26"/>
+          <w:rFonts w:ascii="Cambria-Bold" w:hAnsi="Cambria-Bold" w:cs="Cambria-Bold"/>
+          <w:b/>
+          <w:bCs/>
+          <w:sz w:val="44"/>
+          <w:szCs w:val="44"/>
           <w:lang w:val="en-GB"/>
         </w:rPr>
         <w:lastRenderedPageBreak/>
+        <w:t>4</w:t>
+      </w:r>
+      <w:r>
+        <w:rPr>
+          <w:rFonts w:ascii="Cambria-Bold" w:hAnsi="Cambria-Bold" w:cs="Cambria-Bold"/>
+          <w:b/>
+          <w:bCs/>
+          <w:sz w:val="44"/>
+          <w:szCs w:val="44"/>
+          <w:lang w:val="en-GB"/>
+        </w:rPr>
+        <w:t xml:space="preserve">. </w:t>
+      </w:r>
+      <w:r>
+        <w:rPr>
+          <w:rFonts w:ascii="Cambria-Bold" w:hAnsi="Cambria-Bold" w:cs="Cambria-Bold"/>
+          <w:b/>
+          <w:bCs/>
+          <w:sz w:val="44"/>
+          <w:szCs w:val="44"/>
+          <w:lang w:val="en-GB"/>
+        </w:rPr>
+        <w:t>Alloy</w:t>
+      </w:r>
+    </w:p>
+    <w:p>
+      <w:pPr>
+        <w:autoSpaceDE w:val="0"/>
+        <w:autoSpaceDN w:val="0"/>
+        <w:adjustRightInd w:val="0"/>
+        <w:spacing w:after="0" w:line="240" w:lineRule="auto"/>
+        <w:rPr>
+          <w:rFonts w:ascii="Cambria" w:hAnsi="Cambria" w:cs="Cambria"/>
+          <w:b/>
+          <w:sz w:val="36"/>
+          <w:szCs w:val="36"/>
+          <w:lang w:val="en-GB"/>
+        </w:rPr>
+      </w:pPr>
+      <w:r>
+        <w:rPr>
+          <w:rFonts w:ascii="Cambria-Bold" w:hAnsi="Cambria-Bold" w:cs="Cambria-Bold"/>
+          <w:b/>
+          <w:bCs/>
+          <w:sz w:val="44"/>
+          <w:szCs w:val="44"/>
+          <w:lang w:val="en-GB"/>
+        </w:rPr>
+        <w:tab/>
+      </w:r>
+      <w:r>
+        <w:rPr>
+          <w:rFonts w:ascii="Cambria" w:hAnsi="Cambria" w:cs="Cambria"/>
+          <w:b/>
+          <w:sz w:val="36"/>
+          <w:szCs w:val="36"/>
+          <w:lang w:val="en-GB"/>
+        </w:rPr>
+        <w:t>4.1 Code</w:t>
+      </w:r>
+    </w:p>
+    <w:p>
+      <w:pPr>
+        <w:autoSpaceDE w:val="0"/>
+        <w:autoSpaceDN w:val="0"/>
+        <w:adjustRightInd w:val="0"/>
+        <w:spacing w:after="0" w:line="240" w:lineRule="auto"/>
+        <w:rPr>
+          <w:rFonts w:ascii="Cambria-Bold" w:hAnsi="Cambria-Bold" w:cs="Cambria-Bold"/>
+          <w:b/>
+          <w:bCs/>
+          <w:sz w:val="44"/>
+          <w:szCs w:val="44"/>
+          <w:lang w:val="en-GB"/>
+        </w:rPr>
+      </w:pPr>
+      <w:r>
+        <w:rPr>
+          <w:rFonts w:ascii="Cambria-Bold" w:hAnsi="Cambria-Bold" w:cs="Cambria-Bold"/>
+          <w:b/>
+          <w:bCs/>
+          <w:sz w:val="44"/>
+          <w:szCs w:val="44"/>
+          <w:lang w:val="en-GB"/>
+        </w:rPr>
+        <w:tab/>
+      </w:r>
+    </w:p>
+    <w:p>
+      <w:pPr>
+        <w:rPr>
+          <w:rFonts w:ascii="Cambria-Bold" w:hAnsi="Cambria-Bold" w:cs="Cambria-Bold"/>
+          <w:b/>
+          <w:bCs/>
+          <w:sz w:val="44"/>
+          <w:szCs w:val="44"/>
+          <w:lang w:val="en-GB"/>
+        </w:rPr>
+        <w:sectPr>
+          <w:footerReference w:type="default" r:id="rId27"/>
+          <w:pgSz w:w="11906" w:h="16838"/>
+          <w:pgMar w:top="1417" w:right="1134" w:bottom="1134" w:left="1134" w:header="708" w:footer="708" w:gutter="0"/>
+          <w:cols w:space="708"/>
+          <w:docGrid w:linePitch="360"/>
+        </w:sectPr>
+      </w:pPr>
+      <w:r>
+        <w:rPr>
+          <w:rFonts w:ascii="Cambria-Bold" w:hAnsi="Cambria-Bold" w:cs="Cambria-Bold"/>
+          <w:b/>
+          <w:bCs/>
+          <w:sz w:val="44"/>
+          <w:szCs w:val="44"/>
+          <w:lang w:val="en-GB"/>
+        </w:rPr>
         <w:br w:type="page"/>
       </w:r>
     </w:p>
@@ -16227,6 +16438,526 @@
         <w:autoSpaceDN w:val="0"/>
         <w:adjustRightInd w:val="0"/>
         <w:spacing w:after="0" w:line="240" w:lineRule="auto"/>
+        <w:rPr>
+          <w:rFonts w:ascii="Cambria" w:hAnsi="Cambria" w:cs="Cambria"/>
+          <w:b/>
+          <w:sz w:val="36"/>
+          <w:szCs w:val="36"/>
+          <w:lang w:val="en-GB"/>
+        </w:rPr>
+      </w:pPr>
+      <w:r>
+        <w:rPr>
+          <w:rFonts w:ascii="Cambria-Bold" w:hAnsi="Cambria-Bold" w:cs="Cambria-Bold"/>
+          <w:b/>
+          <w:bCs/>
+          <w:sz w:val="44"/>
+          <w:szCs w:val="44"/>
+          <w:lang w:val="en-GB"/>
+        </w:rPr>
+        <w:lastRenderedPageBreak/>
+        <w:tab/>
+      </w:r>
+      <w:r>
+        <w:rPr>
+          <w:rFonts w:ascii="Cambria" w:hAnsi="Cambria" w:cs="Cambria"/>
+          <w:b/>
+          <w:sz w:val="36"/>
+          <w:szCs w:val="36"/>
+          <w:lang w:val="en-GB"/>
+        </w:rPr>
+        <w:t>4.2 Possible Worlds</w:t>
+      </w:r>
+    </w:p>
+    <w:p>
+      <w:pPr>
+        <w:rPr>
+          <w:rFonts w:ascii="Cambria" w:hAnsi="Cambria" w:cs="Cambria"/>
+          <w:b/>
+          <w:sz w:val="26"/>
+          <w:szCs w:val="26"/>
+          <w:lang w:val="en-GB"/>
+        </w:rPr>
+      </w:pPr>
+      <w:r>
+        <w:rPr>
+          <w:rFonts w:ascii="Cambria" w:hAnsi="Cambria" w:cs="Cambria"/>
+          <w:sz w:val="26"/>
+          <w:szCs w:val="26"/>
+          <w:lang w:val="en-GB"/>
+        </w:rPr>
+        <w:tab/>
+      </w:r>
+      <w:r>
+        <w:rPr>
+          <w:rFonts w:ascii="Cambria" w:hAnsi="Cambria" w:cs="Cambria"/>
+          <w:sz w:val="26"/>
+          <w:szCs w:val="26"/>
+          <w:lang w:val="en-GB"/>
+        </w:rPr>
+        <w:tab/>
+      </w:r>
+      <w:r>
+        <w:rPr>
+          <w:rFonts w:ascii="Cambria" w:hAnsi="Cambria" w:cs="Cambria"/>
+          <w:b/>
+          <w:sz w:val="26"/>
+          <w:szCs w:val="26"/>
+          <w:lang w:val="en-GB"/>
+        </w:rPr>
+        <w:t>[PW1]</w:t>
+      </w:r>
+    </w:p>
+    <w:p>
+      <w:pPr>
+        <w:rPr>
+          <w:rFonts w:ascii="Cambria" w:hAnsi="Cambria" w:cs="Cambria"/>
+          <w:b/>
+          <w:sz w:val="26"/>
+          <w:szCs w:val="26"/>
+          <w:lang w:val="en-GB"/>
+        </w:rPr>
+      </w:pPr>
+      <w:r>
+        <w:rPr>
+          <w:rFonts w:ascii="Cambria" w:hAnsi="Cambria" w:cs="Cambria"/>
+          <w:b/>
+          <w:sz w:val="26"/>
+          <w:szCs w:val="26"/>
+          <w:lang w:val="en-GB"/>
+        </w:rPr>
+        <w:pict>
+          <v:shape id="_x0000_i1035" type="#_x0000_t75" style="width:744.45pt;height:366.45pt">
+            <v:imagedata r:id="rId28" o:title="pw1"/>
+          </v:shape>
+        </w:pict>
+      </w:r>
+    </w:p>
+    <w:p>
+      <w:pPr>
+        <w:ind w:left="708"/>
+        <w:rPr>
+          <w:rFonts w:ascii="Cambria" w:hAnsi="Cambria" w:cs="Cambria"/>
+          <w:b/>
+          <w:sz w:val="26"/>
+          <w:szCs w:val="26"/>
+          <w:lang w:val="en-GB"/>
+        </w:rPr>
+      </w:pPr>
+      <w:r>
+        <w:rPr>
+          <w:rFonts w:ascii="Cambria" w:hAnsi="Cambria" w:cs="Cambria"/>
+          <w:sz w:val="26"/>
+          <w:szCs w:val="26"/>
+          <w:lang w:val="en-GB"/>
+        </w:rPr>
+        <w:t>It’s</w:t>
+      </w:r>
+      <w:r>
+        <w:rPr>
+          <w:rFonts w:ascii="Cambria" w:hAnsi="Cambria" w:cs="Cambria"/>
+          <w:sz w:val="26"/>
+          <w:szCs w:val="26"/>
+          <w:lang w:val="en-GB"/>
+        </w:rPr>
+        <w:t xml:space="preserve"> easily noticeable here that users whose subscription state is REGULAR can have activities in their calendars. Each activity is associated to a travel</w:t>
+      </w:r>
+      <w:r>
+        <w:rPr>
+          <w:rFonts w:ascii="Cambria" w:hAnsi="Cambria" w:cs="Cambria"/>
+          <w:sz w:val="26"/>
+          <w:szCs w:val="26"/>
+          <w:lang w:val="en-GB"/>
+        </w:rPr>
+        <w:t xml:space="preserve"> option that is compliant with the preferences. Activities state is correctly determined.</w:t>
+      </w:r>
+      <w:r>
+        <w:rPr>
+          <w:rFonts w:ascii="Cambria" w:hAnsi="Cambria" w:cs="Cambria"/>
+          <w:sz w:val="26"/>
+          <w:szCs w:val="26"/>
+          <w:lang w:val="en-GB"/>
+        </w:rPr>
+        <w:br w:type="page"/>
+      </w:r>
+      <w:r>
+        <w:rPr>
+          <w:rFonts w:ascii="Cambria" w:hAnsi="Cambria" w:cs="Cambria"/>
+          <w:b/>
+          <w:sz w:val="26"/>
+          <w:szCs w:val="26"/>
+          <w:lang w:val="en-GB"/>
+        </w:rPr>
+        <w:lastRenderedPageBreak/>
+        <w:t>[PW2</w:t>
+      </w:r>
+      <w:r>
+        <w:rPr>
+          <w:rFonts w:ascii="Cambria" w:hAnsi="Cambria" w:cs="Cambria"/>
+          <w:b/>
+          <w:sz w:val="26"/>
+          <w:szCs w:val="26"/>
+          <w:lang w:val="en-GB"/>
+        </w:rPr>
+        <w:t>]</w:t>
+      </w:r>
+    </w:p>
+    <w:p>
+      <w:pPr>
+        <w:ind w:left="708"/>
+        <w:rPr>
+          <w:rFonts w:ascii="Cambria" w:hAnsi="Cambria" w:cs="Cambria"/>
+          <w:sz w:val="26"/>
+          <w:szCs w:val="26"/>
+          <w:lang w:val="en-GB"/>
+        </w:rPr>
+      </w:pPr>
+      <w:r>
+        <w:rPr>
+          <w:rFonts w:ascii="Cambria" w:hAnsi="Cambria" w:cs="Cambria"/>
+          <w:b/>
+          <w:sz w:val="26"/>
+          <w:szCs w:val="26"/>
+          <w:lang w:val="en-GB"/>
+        </w:rPr>
+        <w:tab/>
+      </w:r>
+      <w:r>
+        <w:rPr>
+          <w:rFonts w:ascii="Cambria" w:hAnsi="Cambria" w:cs="Cambria"/>
+          <w:b/>
+          <w:sz w:val="26"/>
+          <w:szCs w:val="26"/>
+          <w:lang w:val="en-GB"/>
+        </w:rPr>
+        <w:pict>
+          <v:shape id="_x0000_i1036" type="#_x0000_t75" style="width:765pt;height:5in">
+            <v:imagedata r:id="rId29" o:title="pw2"/>
+          </v:shape>
+        </w:pict>
+      </w:r>
+    </w:p>
+    <w:p>
+      <w:pPr>
+        <w:ind w:left="1410"/>
+        <w:rPr>
+          <w:rFonts w:ascii="Cambria" w:hAnsi="Cambria" w:cs="Cambria"/>
+          <w:sz w:val="26"/>
+          <w:szCs w:val="26"/>
+          <w:lang w:val="en-GB"/>
+        </w:rPr>
+      </w:pPr>
+      <w:r>
+        <w:rPr>
+          <w:rFonts w:ascii="Cambria" w:hAnsi="Cambria" w:cs="Cambria"/>
+          <w:sz w:val="26"/>
+          <w:szCs w:val="26"/>
+          <w:lang w:val="en-GB"/>
+        </w:rPr>
+        <w:t>Emails are unique and users whose registration state is EMAIL_NOT_CONFIRMED cannot have activities in their calendar.</w:t>
+      </w:r>
+    </w:p>
+    <w:p>
+      <w:pPr>
+        <w:rPr>
+          <w:rFonts w:ascii="Cambria" w:hAnsi="Cambria" w:cs="Cambria"/>
+          <w:b/>
+          <w:sz w:val="26"/>
+          <w:szCs w:val="26"/>
+          <w:lang w:val="en-GB"/>
+        </w:rPr>
+      </w:pPr>
+      <w:r>
+        <w:rPr>
+          <w:rFonts w:ascii="Cambria" w:hAnsi="Cambria" w:cs="Cambria"/>
+          <w:sz w:val="26"/>
+          <w:szCs w:val="26"/>
+          <w:lang w:val="en-GB"/>
+        </w:rPr>
+        <w:lastRenderedPageBreak/>
+        <w:tab/>
+      </w:r>
+      <w:r>
+        <w:rPr>
+          <w:rFonts w:ascii="Cambria" w:hAnsi="Cambria" w:cs="Cambria"/>
+          <w:b/>
+          <w:sz w:val="26"/>
+          <w:szCs w:val="26"/>
+          <w:lang w:val="en-GB"/>
+        </w:rPr>
+        <w:t>[PW</w:t>
+      </w:r>
+      <w:r>
+        <w:rPr>
+          <w:rFonts w:ascii="Cambria" w:hAnsi="Cambria" w:cs="Cambria"/>
+          <w:b/>
+          <w:sz w:val="26"/>
+          <w:szCs w:val="26"/>
+          <w:lang w:val="en-GB"/>
+        </w:rPr>
+        <w:t>3</w:t>
+      </w:r>
+      <w:r>
+        <w:rPr>
+          <w:rFonts w:ascii="Cambria" w:hAnsi="Cambria" w:cs="Cambria"/>
+          <w:b/>
+          <w:sz w:val="26"/>
+          <w:szCs w:val="26"/>
+          <w:lang w:val="en-GB"/>
+        </w:rPr>
+        <w:t>]</w:t>
+      </w:r>
+    </w:p>
+    <w:p>
+      <w:pPr>
+        <w:rPr>
+          <w:rFonts w:ascii="Cambria" w:hAnsi="Cambria" w:cs="Cambria"/>
+          <w:sz w:val="26"/>
+          <w:szCs w:val="26"/>
+          <w:lang w:val="en-GB"/>
+        </w:rPr>
+      </w:pPr>
+      <w:r>
+        <w:rPr>
+          <w:rFonts w:ascii="Cambria" w:hAnsi="Cambria" w:cs="Cambria"/>
+          <w:b/>
+          <w:sz w:val="26"/>
+          <w:szCs w:val="26"/>
+          <w:lang w:val="en-GB"/>
+        </w:rPr>
+        <w:tab/>
+      </w:r>
+      <w:r>
+        <w:rPr>
+          <w:rFonts w:ascii="Cambria" w:hAnsi="Cambria" w:cs="Cambria"/>
+          <w:b/>
+          <w:sz w:val="26"/>
+          <w:szCs w:val="26"/>
+          <w:lang w:val="en-GB"/>
+        </w:rPr>
+        <w:tab/>
+      </w:r>
+      <w:r>
+        <w:rPr>
+          <w:rFonts w:ascii="Cambria" w:hAnsi="Cambria" w:cs="Cambria"/>
+          <w:b/>
+          <w:sz w:val="26"/>
+          <w:szCs w:val="26"/>
+          <w:lang w:val="en-GB"/>
+        </w:rPr>
+        <w:pict>
+          <v:shape id="_x0000_i1037" type="#_x0000_t75" style="width:585pt;height:356.15pt">
+            <v:imagedata r:id="rId30" o:title="pw3"/>
+          </v:shape>
+        </w:pict>
+      </w:r>
+      <w:r>
+        <w:rPr>
+          <w:rFonts w:ascii="Cambria" w:hAnsi="Cambria" w:cs="Cambria"/>
+          <w:sz w:val="26"/>
+          <w:szCs w:val="26"/>
+          <w:lang w:val="en-GB"/>
+        </w:rPr>
+        <w:tab/>
+      </w:r>
+    </w:p>
+    <w:p>
+      <w:pPr>
+        <w:rPr>
+          <w:rFonts w:ascii="Cambria" w:hAnsi="Cambria" w:cs="Cambria"/>
+          <w:sz w:val="26"/>
+          <w:szCs w:val="26"/>
+          <w:lang w:val="en-GB"/>
+        </w:rPr>
+      </w:pPr>
+    </w:p>
+    <w:p>
+      <w:pPr>
+        <w:rPr>
+          <w:rFonts w:ascii="Cambria" w:hAnsi="Cambria" w:cs="Cambria"/>
+          <w:sz w:val="26"/>
+          <w:szCs w:val="26"/>
+          <w:lang w:val="en-GB"/>
+        </w:rPr>
+      </w:pPr>
+      <w:r>
+        <w:rPr>
+          <w:rFonts w:ascii="Cambria" w:hAnsi="Cambria" w:cs="Cambria"/>
+          <w:sz w:val="26"/>
+          <w:szCs w:val="26"/>
+          <w:lang w:val="en-GB"/>
+        </w:rPr>
+        <w:t xml:space="preserve">Though there are more travel options that match the preferences (TravelOption2 and TravelOption3), the chosen one is the one with the least </w:t>
+      </w:r>
+      <w:proofErr w:type="spellStart"/>
+      <w:r>
+        <w:rPr>
+          <w:rFonts w:ascii="Cambria" w:hAnsi="Cambria" w:cs="Cambria"/>
+          <w:sz w:val="26"/>
+          <w:szCs w:val="26"/>
+          <w:lang w:val="en-GB"/>
+        </w:rPr>
+        <w:t>totalTime</w:t>
+      </w:r>
+      <w:proofErr w:type="spellEnd"/>
+      <w:r>
+        <w:rPr>
+          <w:rFonts w:ascii="Cambria" w:hAnsi="Cambria" w:cs="Cambria"/>
+          <w:sz w:val="26"/>
+          <w:szCs w:val="26"/>
+          <w:lang w:val="en-GB"/>
+        </w:rPr>
+        <w:t>.</w:t>
+      </w:r>
+    </w:p>
+    <w:p>
+      <w:pPr>
+        <w:ind w:firstLine="708"/>
+        <w:rPr>
+          <w:rFonts w:ascii="Cambria" w:hAnsi="Cambria" w:cs="Cambria"/>
+          <w:b/>
+          <w:sz w:val="26"/>
+          <w:szCs w:val="26"/>
+          <w:lang w:val="en-GB"/>
+        </w:rPr>
+      </w:pPr>
+      <w:r>
+        <w:rPr>
+          <w:rFonts w:ascii="Cambria" w:hAnsi="Cambria" w:cs="Cambria"/>
+          <w:b/>
+          <w:sz w:val="26"/>
+          <w:szCs w:val="26"/>
+          <w:lang w:val="en-GB"/>
+        </w:rPr>
+        <w:lastRenderedPageBreak/>
+        <w:t>[PW4]</w:t>
+      </w:r>
+    </w:p>
+    <w:p>
+      <w:pPr>
+        <w:rPr>
+          <w:rFonts w:ascii="Cambria" w:hAnsi="Cambria" w:cs="Cambria"/>
+          <w:noProof/>
+          <w:sz w:val="26"/>
+          <w:szCs w:val="26"/>
+          <w:lang w:val="en-GB" w:eastAsia="en-GB"/>
+        </w:rPr>
+      </w:pPr>
+      <w:r>
+        <w:rPr>
+          <w:rFonts w:ascii="Cambria" w:hAnsi="Cambria" w:cs="Cambria"/>
+          <w:noProof/>
+          <w:sz w:val="26"/>
+          <w:szCs w:val="26"/>
+          <w:lang w:val="en-GB" w:eastAsia="en-GB"/>
+        </w:rPr>
+        <w:t xml:space="preserve"> </w:t>
+      </w:r>
+      <w:r>
+        <w:rPr>
+          <w:rFonts w:ascii="Cambria" w:hAnsi="Cambria" w:cs="Cambria"/>
+          <w:noProof/>
+          <w:sz w:val="26"/>
+          <w:szCs w:val="26"/>
+          <w:lang w:val="en-GB" w:eastAsia="en-GB"/>
+        </w:rPr>
+        <w:drawing>
+          <wp:inline distT="0" distB="0" distL="0" distR="0" wp14:anchorId="11053F50" wp14:editId="115AAD77">
+            <wp:extent cx="8891081" cy="4795601"/>
+            <wp:effectExtent l="0" t="0" r="5715" b="5080"/>
+            <wp:docPr id="4" name="Immagine 4" descr="C:\Users\matteo\AppData\Local\Microsoft\Windows\INetCache\Content.Word\pw4.png"/>
+            <wp:cNvGraphicFramePr>
+              <a:graphicFrameLocks xmlns:a="http://schemas.openxmlformats.org/drawingml/2006/main" noChangeAspect="1"/>
+            </wp:cNvGraphicFramePr>
+            <a:graphic xmlns:a="http://schemas.openxmlformats.org/drawingml/2006/main">
+              <a:graphicData uri="http://schemas.openxmlformats.org/drawingml/2006/picture">
+                <pic:pic xmlns:pic="http://schemas.openxmlformats.org/drawingml/2006/picture">
+                  <pic:nvPicPr>
+                    <pic:cNvPr id="0" name="Picture 105" descr="C:\Users\matteo\AppData\Local\Microsoft\Windows\INetCache\Content.Word\pw4.png"/>
+                    <pic:cNvPicPr>
+                      <a:picLocks noChangeAspect="1" noChangeArrowheads="1"/>
+                    </pic:cNvPicPr>
+                  </pic:nvPicPr>
+                  <pic:blipFill>
+                    <a:blip r:embed="rId31">
+                      <a:extLst>
+                        <a:ext uri="{28A0092B-C50C-407E-A947-70E740481C1C}">
+                          <a14:useLocalDpi xmlns:a14="http://schemas.microsoft.com/office/drawing/2010/main" val="0"/>
+                        </a:ext>
+                      </a:extLst>
+                    </a:blip>
+                    <a:srcRect/>
+                    <a:stretch>
+                      <a:fillRect/>
+                    </a:stretch>
+                  </pic:blipFill>
+                  <pic:spPr bwMode="auto">
+                    <a:xfrm>
+                      <a:off x="0" y="0"/>
+                      <a:ext cx="8890931" cy="4795520"/>
+                    </a:xfrm>
+                    <a:prstGeom prst="rect">
+                      <a:avLst/>
+                    </a:prstGeom>
+                    <a:noFill/>
+                    <a:ln>
+                      <a:noFill/>
+                    </a:ln>
+                  </pic:spPr>
+                </pic:pic>
+              </a:graphicData>
+            </a:graphic>
+          </wp:inline>
+        </w:drawing>
+      </w:r>
+    </w:p>
+    <w:p>
+      <w:pPr>
+        <w:rPr>
+          <w:rFonts w:ascii="Cambria" w:hAnsi="Cambria" w:cs="Cambria"/>
+          <w:sz w:val="26"/>
+          <w:szCs w:val="26"/>
+          <w:lang w:val="en-GB"/>
+        </w:rPr>
+      </w:pPr>
+      <w:r>
+        <w:rPr>
+          <w:rFonts w:ascii="Cambria" w:hAnsi="Cambria" w:cs="Cambria"/>
+          <w:noProof/>
+          <w:sz w:val="26"/>
+          <w:szCs w:val="26"/>
+          <w:lang w:val="en-GB" w:eastAsia="en-GB"/>
+        </w:rPr>
+        <w:t xml:space="preserve">If a user cannot use a specific transportation (in this case carAvailable=FALSE), he’s given a solution that doesn’t involve it. Plus, if the user sets more preferences about the same transportation (e.g. carAvailable and maxCarTime) the most restrictive one is taken into consideration (in this case carAvailable). </w:t>
+      </w:r>
+      <w:r>
+        <w:rPr>
+          <w:rFonts w:ascii="Cambria" w:hAnsi="Cambria" w:cs="Cambria"/>
+          <w:sz w:val="26"/>
+          <w:szCs w:val="26"/>
+          <w:lang w:val="en-GB"/>
+        </w:rPr>
+        <w:br w:type="page"/>
+      </w:r>
+    </w:p>
+    <w:p>
+      <w:pPr>
+        <w:rPr>
+          <w:rFonts w:ascii="Cambria" w:hAnsi="Cambria" w:cs="Cambria"/>
+          <w:sz w:val="26"/>
+          <w:szCs w:val="26"/>
+          <w:lang w:val="en-GB"/>
+        </w:rPr>
+        <w:sectPr>
+          <w:pgSz w:w="16838" w:h="11906" w:orient="landscape"/>
+          <w:pgMar w:top="1134" w:right="1418" w:bottom="1134" w:left="1134" w:header="709" w:footer="709" w:gutter="0"/>
+          <w:cols w:space="708"/>
+          <w:docGrid w:linePitch="360"/>
+        </w:sectPr>
+      </w:pPr>
+    </w:p>
+    <w:p>
+      <w:pPr>
         <w:rPr>
           <w:rFonts w:ascii="Cambria-Bold" w:hAnsi="Cambria-Bold" w:cs="Cambria-Bold"/>
           <w:b/>
@@ -17221,6 +17952,130 @@
           </w:p>
         </w:tc>
       </w:tr>
+      <w:tr>
+        <w:tc>
+          <w:tcPr>
+            <w:tcW w:w="4463" w:type="dxa"/>
+          </w:tcPr>
+          <w:p>
+            <w:pPr>
+              <w:autoSpaceDE w:val="0"/>
+              <w:autoSpaceDN w:val="0"/>
+              <w:adjustRightInd w:val="0"/>
+              <w:rPr>
+                <w:rFonts w:ascii="Cambria" w:hAnsi="Cambria" w:cs="Cambria"/>
+                <w:sz w:val="26"/>
+                <w:szCs w:val="26"/>
+              </w:rPr>
+            </w:pPr>
+            <w:r>
+              <w:rPr>
+                <w:rFonts w:ascii="Cambria" w:hAnsi="Cambria" w:cs="Cambria"/>
+                <w:sz w:val="26"/>
+                <w:szCs w:val="26"/>
+              </w:rPr>
+              <w:t xml:space="preserve">16-oct-17 </w:t>
+            </w:r>
+            <w:proofErr w:type="spellStart"/>
+            <w:r>
+              <w:rPr>
+                <w:rFonts w:ascii="Cambria" w:hAnsi="Cambria" w:cs="Cambria"/>
+                <w:sz w:val="26"/>
+                <w:szCs w:val="26"/>
+              </w:rPr>
+              <w:t>Alloy</w:t>
+            </w:r>
+            <w:proofErr w:type="spellEnd"/>
+          </w:p>
+        </w:tc>
+        <w:tc>
+          <w:tcPr>
+            <w:tcW w:w="2341" w:type="dxa"/>
+          </w:tcPr>
+          <w:p>
+            <w:pPr>
+              <w:autoSpaceDE w:val="0"/>
+              <w:autoSpaceDN w:val="0"/>
+              <w:adjustRightInd w:val="0"/>
+              <w:rPr>
+                <w:rFonts w:ascii="Cambria" w:hAnsi="Cambria" w:cs="Cambria"/>
+                <w:sz w:val="26"/>
+                <w:szCs w:val="26"/>
+              </w:rPr>
+            </w:pPr>
+            <w:r>
+              <w:rPr>
+                <w:rFonts w:ascii="Cambria" w:hAnsi="Cambria" w:cs="Cambria"/>
+                <w:sz w:val="26"/>
+                <w:szCs w:val="26"/>
+              </w:rPr>
+              <w:t>1</w:t>
+            </w:r>
+          </w:p>
+        </w:tc>
+      </w:tr>
+      <w:tr>
+        <w:tc>
+          <w:tcPr>
+            <w:tcW w:w="4463" w:type="dxa"/>
+          </w:tcPr>
+          <w:p>
+            <w:pPr>
+              <w:autoSpaceDE w:val="0"/>
+              <w:autoSpaceDN w:val="0"/>
+              <w:adjustRightInd w:val="0"/>
+              <w:rPr>
+                <w:rFonts w:ascii="Cambria" w:hAnsi="Cambria" w:cs="Cambria"/>
+                <w:sz w:val="26"/>
+                <w:szCs w:val="26"/>
+              </w:rPr>
+            </w:pPr>
+            <w:r>
+              <w:rPr>
+                <w:rFonts w:ascii="Cambria" w:hAnsi="Cambria" w:cs="Cambria"/>
+                <w:sz w:val="26"/>
+                <w:szCs w:val="26"/>
+              </w:rPr>
+              <w:t xml:space="preserve">17-oct-17 </w:t>
+            </w:r>
+            <w:proofErr w:type="spellStart"/>
+            <w:r>
+              <w:rPr>
+                <w:rFonts w:ascii="Cambria" w:hAnsi="Cambria" w:cs="Cambria"/>
+                <w:sz w:val="26"/>
+                <w:szCs w:val="26"/>
+              </w:rPr>
+              <w:t>Alloy</w:t>
+            </w:r>
+            <w:proofErr w:type="spellEnd"/>
+          </w:p>
+        </w:tc>
+        <w:tc>
+          <w:tcPr>
+            <w:tcW w:w="2341" w:type="dxa"/>
+          </w:tcPr>
+          <w:p>
+            <w:pPr>
+              <w:autoSpaceDE w:val="0"/>
+              <w:autoSpaceDN w:val="0"/>
+              <w:adjustRightInd w:val="0"/>
+              <w:rPr>
+                <w:rFonts w:ascii="Cambria" w:hAnsi="Cambria" w:cs="Cambria"/>
+                <w:sz w:val="26"/>
+                <w:szCs w:val="26"/>
+              </w:rPr>
+            </w:pPr>
+            <w:r>
+              <w:rPr>
+                <w:rFonts w:ascii="Cambria" w:hAnsi="Cambria" w:cs="Cambria"/>
+                <w:sz w:val="26"/>
+                <w:szCs w:val="26"/>
+              </w:rPr>
+              <w:t>2</w:t>
+            </w:r>
+          </w:p>
+        </w:tc>
+      </w:tr>
     </w:tbl>
     <w:p>
       <w:pPr>
@@ -18420,9 +19275,8 @@
       </w:pPr>
     </w:p>
     <w:sectPr>
-      <w:footerReference w:type="default" r:id="rId27"/>
       <w:pgSz w:w="11906" w:h="16838"/>
-      <w:pgMar w:top="1417" w:right="1134" w:bottom="1134" w:left="1134" w:header="708" w:footer="708" w:gutter="0"/>
+      <w:pgMar w:top="1418" w:right="1134" w:bottom="1134" w:left="1134" w:header="709" w:footer="709" w:gutter="0"/>
       <w:cols w:space="708"/>
       <w:docGrid w:linePitch="360"/>
     </w:sectPr>
@@ -18476,7 +19330,6 @@
           <w:docPartUnique/>
         </w:docPartObj>
       </w:sdtPr>
-      <w:sdtEndPr/>
       <w:sdtContent>
         <w:r>
           <w:fldChar w:fldCharType="begin"/>
@@ -18491,7 +19344,7 @@
           <w:rPr>
             <w:noProof/>
           </w:rPr>
-          <w:t>1</w:t>
+          <w:t>2</w:t>
         </w:r>
         <w:r>
           <w:fldChar w:fldCharType="end"/>
@@ -22860,7 +23713,7 @@
 </file>
 
 <file path=customXml/itemProps1.xml><?xml version="1.0" encoding="utf-8"?>
-<ds:datastoreItem xmlns:ds="http://schemas.openxmlformats.org/officeDocument/2006/customXml" ds:itemID="{845E586F-3C8D-4B76-B166-FBC79E91F2A5}">
+<ds:datastoreItem xmlns:ds="http://schemas.openxmlformats.org/officeDocument/2006/customXml" ds:itemID="{ED1CCDCC-2E72-4289-9129-6C421B5DE6C8}">
   <ds:schemaRefs>
     <ds:schemaRef ds:uri="http://schemas.openxmlformats.org/officeDocument/2006/bibliography"/>
   </ds:schemaRefs>

</xml_diff>

<commit_message>
Added software system requirements
</commit_message>
<xml_diff>
--- a/RASD/RASD.docx
+++ b/RASD/RASD.docx
@@ -272,8 +272,10 @@
         <w:rPr>
           <w:lang w:val="en-GB"/>
         </w:rPr>
-        <w:t>v. 1.2</w:t>
-      </w:r>
+        <w:t>v. 1.3</w:t>
+      </w:r>
+      <w:bookmarkStart w:id="0" w:name="_GoBack"/>
+      <w:bookmarkEnd w:id="0"/>
     </w:p>
     <w:p>
       <w:pPr>
@@ -1584,7 +1586,49 @@
           <w:lang w:val="en-GB"/>
         </w:rPr>
         <w:tab/>
-        <w:t xml:space="preserve">3.7. Graphical User Interface Examples </w:t>
+        <w:t>3.7. Graphical User Interface Examples</w:t>
+      </w:r>
+      <w:r>
+        <w:rPr>
+          <w:rFonts w:ascii="Cambria" w:hAnsi="Cambria" w:cs="Cambria"/>
+          <w:sz w:val="28"/>
+          <w:szCs w:val="28"/>
+          <w:lang w:val="en-GB"/>
+        </w:rPr>
+        <w:t>……………………………………………..33</w:t>
+      </w:r>
+      <w:r>
+        <w:rPr>
+          <w:rFonts w:ascii="Cambria" w:hAnsi="Cambria" w:cs="Cambria"/>
+          <w:sz w:val="28"/>
+          <w:szCs w:val="28"/>
+          <w:lang w:val="en-GB"/>
+        </w:rPr>
+        <w:t xml:space="preserve"> </w:t>
+      </w:r>
+    </w:p>
+    <w:p>
+      <w:pPr>
+        <w:autoSpaceDE w:val="0"/>
+        <w:autoSpaceDN w:val="0"/>
+        <w:adjustRightInd w:val="0"/>
+        <w:spacing w:after="0" w:line="240" w:lineRule="auto"/>
+        <w:rPr>
+          <w:rFonts w:ascii="Cambria" w:hAnsi="Cambria" w:cs="Cambria"/>
+          <w:sz w:val="28"/>
+          <w:szCs w:val="28"/>
+          <w:lang w:val="en-GB"/>
+        </w:rPr>
+      </w:pPr>
+      <w:r>
+        <w:rPr>
+          <w:rFonts w:ascii="Cambria" w:hAnsi="Cambria" w:cs="Cambria"/>
+          <w:sz w:val="28"/>
+          <w:szCs w:val="28"/>
+          <w:lang w:val="en-GB"/>
+        </w:rPr>
+        <w:tab/>
+        <w:t>3.8. Software System Attributes………………………………………………………..41</w:t>
       </w:r>
     </w:p>
     <w:p>
@@ -1633,7 +1677,18 @@
           <w:szCs w:val="32"/>
           <w:lang w:val="en-GB"/>
         </w:rPr>
-        <w:t>oy</w:t>
+        <w:t>o</w:t>
+      </w:r>
+      <w:r>
+        <w:rPr>
+          <w:rFonts w:ascii="Cambria-Bold" w:hAnsi="Cambria-Bold" w:cs="Cambria-Bold"/>
+          <w:b/>
+          <w:bCs/>
+          <w:sz w:val="32"/>
+          <w:szCs w:val="32"/>
+          <w:lang w:val="en-GB"/>
+        </w:rPr>
+        <w:t>y</w:t>
       </w:r>
     </w:p>
     <w:p>
@@ -1666,6 +1721,15 @@
           <w:lang w:val="en-GB"/>
         </w:rPr>
         <w:t>4.1 Code</w:t>
+      </w:r>
+      <w:r>
+        <w:rPr>
+          <w:rFonts w:ascii="Cambria" w:hAnsi="Cambria" w:cs="Cambria"/>
+          <w:sz w:val="28"/>
+          <w:szCs w:val="28"/>
+          <w:lang w:val="en-GB"/>
+        </w:rPr>
+        <w:t>…………………………………………………………………………………………..43</w:t>
       </w:r>
     </w:p>
     <w:p>
@@ -5279,7 +5343,37 @@
           <w:szCs w:val="26"/>
           <w:lang w:val="en-GB"/>
         </w:rPr>
-        <w:t xml:space="preserve">V.1.2 [16 Oct 2017]: </w:t>
+        <w:t>v</w:t>
+      </w:r>
+      <w:r>
+        <w:rPr>
+          <w:rFonts w:ascii="Cambria" w:hAnsi="Cambria" w:cs="Cambria"/>
+          <w:b/>
+          <w:sz w:val="26"/>
+          <w:szCs w:val="26"/>
+          <w:lang w:val="en-GB"/>
+        </w:rPr>
+        <w:t>.</w:t>
+      </w:r>
+      <w:r>
+        <w:rPr>
+          <w:rFonts w:ascii="Cambria" w:hAnsi="Cambria" w:cs="Cambria"/>
+          <w:b/>
+          <w:sz w:val="26"/>
+          <w:szCs w:val="26"/>
+          <w:lang w:val="en-GB"/>
+        </w:rPr>
+        <w:t xml:space="preserve"> </w:t>
+      </w:r>
+      <w:r>
+        <w:rPr>
+          <w:rFonts w:ascii="Cambria" w:hAnsi="Cambria" w:cs="Cambria"/>
+          <w:b/>
+          <w:sz w:val="26"/>
+          <w:szCs w:val="26"/>
+          <w:lang w:val="en-GB"/>
+        </w:rPr>
+        <w:t xml:space="preserve">1.2 [16 Oct 2017]: </w:t>
       </w:r>
       <w:r>
         <w:rPr>
@@ -5289,6 +5383,65 @@
           <w:lang w:val="en-GB"/>
         </w:rPr>
         <w:t>Added UI, BPMN, Various UML charts</w:t>
+      </w:r>
+    </w:p>
+    <w:p>
+      <w:pPr>
+        <w:pStyle w:val="Paragrafoelenco"/>
+        <w:numPr>
+          <w:ilvl w:val="0"/>
+          <w:numId w:val="13"/>
+        </w:numPr>
+        <w:autoSpaceDE w:val="0"/>
+        <w:autoSpaceDN w:val="0"/>
+        <w:adjustRightInd w:val="0"/>
+        <w:spacing w:after="0"/>
+        <w:rPr>
+          <w:rFonts w:ascii="Cambria" w:hAnsi="Cambria" w:cs="Cambria"/>
+          <w:b/>
+          <w:sz w:val="26"/>
+          <w:szCs w:val="26"/>
+          <w:lang w:val="en-GB"/>
+        </w:rPr>
+      </w:pPr>
+      <w:r>
+        <w:rPr>
+          <w:rFonts w:ascii="Cambria" w:hAnsi="Cambria" w:cs="Cambria"/>
+          <w:b/>
+          <w:sz w:val="26"/>
+          <w:szCs w:val="26"/>
+          <w:lang w:val="en-GB"/>
+        </w:rPr>
+        <w:t>v</w:t>
+      </w:r>
+      <w:r>
+        <w:rPr>
+          <w:rFonts w:ascii="Cambria" w:hAnsi="Cambria" w:cs="Cambria"/>
+          <w:b/>
+          <w:sz w:val="26"/>
+          <w:szCs w:val="26"/>
+          <w:lang w:val="en-GB"/>
+        </w:rPr>
+        <w:t xml:space="preserve">. </w:t>
+      </w:r>
+      <w:r>
+        <w:rPr>
+          <w:rFonts w:ascii="Cambria" w:hAnsi="Cambria" w:cs="Cambria"/>
+          <w:b/>
+          <w:sz w:val="26"/>
+          <w:szCs w:val="26"/>
+          <w:lang w:val="en-GB"/>
+        </w:rPr>
+        <w:t xml:space="preserve">1.3 [17 Oct 2017]: </w:t>
+      </w:r>
+      <w:r>
+        <w:rPr>
+          <w:rFonts w:ascii="Cambria" w:hAnsi="Cambria" w:cs="Cambria"/>
+          <w:sz w:val="26"/>
+          <w:szCs w:val="26"/>
+          <w:lang w:val="en-GB"/>
+        </w:rPr>
+        <w:t>Finished Specific Requirements</w:t>
       </w:r>
     </w:p>
     <w:p>
@@ -15286,8 +15439,6 @@
         </w:rPr>
         <w:br w:type="page"/>
       </w:r>
-      <w:bookmarkStart w:id="0" w:name="_GoBack"/>
-      <w:bookmarkEnd w:id="0"/>
     </w:p>
     <w:p>
       <w:pPr>
@@ -15610,6 +15761,127 @@
           <w:szCs w:val="36"/>
           <w:lang w:val="en-GB"/>
         </w:rPr>
+        <w:br w:type="page"/>
+      </w:r>
+      <w:r>
+        <w:rPr>
+          <w:rFonts w:ascii="Cambria" w:hAnsi="Cambria" w:cs="Cambria"/>
+          <w:b/>
+          <w:sz w:val="36"/>
+          <w:szCs w:val="36"/>
+          <w:lang w:val="en-GB"/>
+        </w:rPr>
+        <w:lastRenderedPageBreak/>
+        <w:br w:type="page"/>
+      </w:r>
+    </w:p>
+    <w:p>
+      <w:pPr>
+        <w:rPr>
+          <w:rFonts w:ascii="Cambria" w:hAnsi="Cambria" w:cs="Cambria"/>
+          <w:b/>
+          <w:sz w:val="36"/>
+          <w:szCs w:val="36"/>
+          <w:lang w:val="en-GB"/>
+        </w:rPr>
+      </w:pPr>
+      <w:r>
+        <w:rPr>
+          <w:rFonts w:ascii="Cambria" w:hAnsi="Cambria" w:cs="Cambria"/>
+          <w:b/>
+          <w:sz w:val="36"/>
+          <w:szCs w:val="36"/>
+          <w:lang w:val="en-GB"/>
+        </w:rPr>
+        <w:lastRenderedPageBreak/>
+        <w:br w:type="page"/>
+      </w:r>
+    </w:p>
+    <w:p>
+      <w:pPr>
+        <w:rPr>
+          <w:rFonts w:ascii="Cambria" w:hAnsi="Cambria" w:cs="Cambria"/>
+          <w:b/>
+          <w:sz w:val="36"/>
+          <w:szCs w:val="36"/>
+          <w:lang w:val="en-GB"/>
+        </w:rPr>
+      </w:pPr>
+      <w:r>
+        <w:rPr>
+          <w:rFonts w:ascii="Cambria" w:hAnsi="Cambria" w:cs="Cambria"/>
+          <w:b/>
+          <w:sz w:val="36"/>
+          <w:szCs w:val="36"/>
+          <w:lang w:val="en-GB"/>
+        </w:rPr>
+        <w:lastRenderedPageBreak/>
+        <w:br w:type="page"/>
+      </w:r>
+    </w:p>
+    <w:p>
+      <w:pPr>
+        <w:rPr>
+          <w:rFonts w:ascii="Cambria" w:hAnsi="Cambria" w:cs="Cambria"/>
+          <w:b/>
+          <w:sz w:val="36"/>
+          <w:szCs w:val="36"/>
+          <w:lang w:val="en-GB"/>
+        </w:rPr>
+      </w:pPr>
+      <w:r>
+        <w:rPr>
+          <w:rFonts w:ascii="Cambria" w:hAnsi="Cambria" w:cs="Cambria"/>
+          <w:b/>
+          <w:sz w:val="36"/>
+          <w:szCs w:val="36"/>
+          <w:lang w:val="en-GB"/>
+        </w:rPr>
+        <w:lastRenderedPageBreak/>
+        <w:br w:type="page"/>
+      </w:r>
+    </w:p>
+    <w:p>
+      <w:pPr>
+        <w:rPr>
+          <w:rFonts w:ascii="Cambria" w:hAnsi="Cambria" w:cs="Cambria"/>
+          <w:b/>
+          <w:sz w:val="36"/>
+          <w:szCs w:val="36"/>
+          <w:lang w:val="en-GB"/>
+        </w:rPr>
+      </w:pPr>
+      <w:r>
+        <w:rPr>
+          <w:rFonts w:ascii="Cambria" w:hAnsi="Cambria" w:cs="Cambria"/>
+          <w:b/>
+          <w:sz w:val="36"/>
+          <w:szCs w:val="36"/>
+          <w:lang w:val="en-GB"/>
+        </w:rPr>
+        <w:lastRenderedPageBreak/>
+        <w:br w:type="page"/>
+      </w:r>
+    </w:p>
+    <w:p>
+      <w:pPr>
+        <w:rPr>
+          <w:rFonts w:ascii="Cambria" w:hAnsi="Cambria" w:cs="Cambria"/>
+          <w:b/>
+          <w:sz w:val="36"/>
+          <w:szCs w:val="36"/>
+          <w:lang w:val="en-GB"/>
+        </w:rPr>
+      </w:pPr>
+      <w:r>
+        <w:rPr>
+          <w:rFonts w:ascii="Cambria" w:hAnsi="Cambria" w:cs="Cambria"/>
+          <w:b/>
+          <w:sz w:val="36"/>
+          <w:szCs w:val="36"/>
+          <w:lang w:val="en-GB"/>
+        </w:rPr>
+        <w:lastRenderedPageBreak/>
         <w:br w:type="page"/>
       </w:r>
     </w:p>
@@ -16032,7 +16304,7 @@
       </w:pPr>
       <w:r>
         <w:pict>
-          <v:shape id="_x0000_i1036" type="#_x0000_t75" style="width:512.7pt;height:512.7pt">
+          <v:shape id="_x0000_i1031" type="#_x0000_t75" style="width:512.7pt;height:512.7pt">
             <v:imagedata r:id="rId25" o:title="cal"/>
           </v:shape>
         </w:pict>
@@ -16111,7 +16383,7 @@
           <w:szCs w:val="36"/>
         </w:rPr>
         <w:pict>
-          <v:shape id="_x0000_i1031" type="#_x0000_t75" style="width:505.25pt;height:505.25pt">
+          <v:shape id="_x0000_i1032" type="#_x0000_t75" style="width:505.25pt;height:505.25pt">
             <v:imagedata r:id="rId26" o:title="menu"/>
           </v:shape>
         </w:pict>
@@ -16203,7 +16475,7 @@
           <w:lang w:val="en-GB"/>
         </w:rPr>
         <w:pict>
-          <v:shape id="_x0000_i1032" type="#_x0000_t75" style="width:518.9pt;height:518.9pt">
+          <v:shape id="_x0000_i1033" type="#_x0000_t75" style="width:518.9pt;height:518.9pt">
             <v:imagedata r:id="rId27" o:title="guide_2"/>
           </v:shape>
         </w:pict>
@@ -16301,7 +16573,7 @@
           <w:szCs w:val="36"/>
         </w:rPr>
         <w:pict>
-          <v:shape id="_x0000_i1037" type="#_x0000_t75" style="width:525.1pt;height:525.1pt">
+          <v:shape id="_x0000_i1034" type="#_x0000_t75" style="width:525.1pt;height:525.1pt">
             <v:imagedata r:id="rId28" o:title="trav"/>
           </v:shape>
         </w:pict>
@@ -16378,7 +16650,7 @@
           <w:szCs w:val="36"/>
         </w:rPr>
         <w:pict>
-          <v:shape id="_x0000_i1038" type="#_x0000_t75" style="width:527.6pt;height:527.6pt">
+          <v:shape id="_x0000_i1035" type="#_x0000_t75" style="width:527.6pt;height:527.6pt">
             <v:imagedata r:id="rId29" o:title="acreat"/>
           </v:shape>
         </w:pict>
@@ -16388,6 +16660,416 @@
           <w:rFonts w:ascii="Cambria" w:hAnsi="Cambria" w:cs="Cambria"/>
           <w:sz w:val="26"/>
           <w:szCs w:val="26"/>
+          <w:lang w:val="en-GB"/>
+        </w:rPr>
+        <w:br w:type="page"/>
+      </w:r>
+    </w:p>
+    <w:p>
+      <w:pPr>
+        <w:pStyle w:val="Paragrafoelenco"/>
+        <w:numPr>
+          <w:ilvl w:val="1"/>
+          <w:numId w:val="19"/>
+        </w:numPr>
+        <w:autoSpaceDE w:val="0"/>
+        <w:autoSpaceDN w:val="0"/>
+        <w:adjustRightInd w:val="0"/>
+        <w:spacing w:after="0"/>
+        <w:rPr>
+          <w:rFonts w:ascii="Cambria-Bold" w:hAnsi="Cambria-Bold" w:cs="Cambria-Bold"/>
+          <w:b/>
+          <w:bCs/>
+          <w:sz w:val="44"/>
+          <w:szCs w:val="44"/>
+          <w:lang w:val="en-GB"/>
+        </w:rPr>
+      </w:pPr>
+      <w:r>
+        <w:rPr>
+          <w:rFonts w:ascii="Cambria" w:hAnsi="Cambria" w:cs="Cambria"/>
+          <w:b/>
+          <w:sz w:val="36"/>
+          <w:szCs w:val="36"/>
+          <w:lang w:val="en-GB"/>
+        </w:rPr>
+        <w:lastRenderedPageBreak/>
+        <w:t>Software System Attributes</w:t>
+      </w:r>
+    </w:p>
+    <w:p>
+      <w:pPr>
+        <w:pStyle w:val="Paragrafoelenco"/>
+        <w:numPr>
+          <w:ilvl w:val="2"/>
+          <w:numId w:val="19"/>
+        </w:numPr>
+        <w:rPr>
+          <w:rFonts w:ascii="Cambria" w:hAnsi="Cambria" w:cs="Cambria"/>
+          <w:b/>
+          <w:sz w:val="36"/>
+          <w:szCs w:val="36"/>
+          <w:lang w:val="en-GB"/>
+        </w:rPr>
+      </w:pPr>
+      <w:r>
+        <w:rPr>
+          <w:rFonts w:ascii="Cambria" w:hAnsi="Cambria" w:cs="Cambria"/>
+          <w:b/>
+          <w:sz w:val="36"/>
+          <w:szCs w:val="36"/>
+          <w:lang w:val="en-GB"/>
+        </w:rPr>
+        <w:t>Reliability</w:t>
+      </w:r>
+    </w:p>
+    <w:p>
+      <w:pPr>
+        <w:pStyle w:val="Paragrafoelenco"/>
+        <w:ind w:left="2136"/>
+        <w:rPr>
+          <w:rFonts w:ascii="Cambria" w:hAnsi="Cambria" w:cs="Cambria"/>
+          <w:sz w:val="28"/>
+          <w:szCs w:val="28"/>
+          <w:lang w:val="en-GB"/>
+        </w:rPr>
+      </w:pPr>
+      <w:r>
+        <w:rPr>
+          <w:rFonts w:ascii="Cambria" w:hAnsi="Cambria" w:cs="Cambria"/>
+          <w:sz w:val="28"/>
+          <w:szCs w:val="28"/>
+          <w:lang w:val="en-GB"/>
+        </w:rPr>
+        <w:t xml:space="preserve">At most two failures per year are allowed in system’s hardware, i.e. in the web and the database server </w:t>
+      </w:r>
+      <w:r>
+        <w:rPr>
+          <w:rFonts w:ascii="Cambria" w:hAnsi="Cambria" w:cs="Cambria"/>
+          <w:sz w:val="28"/>
+          <w:szCs w:val="28"/>
+          <w:lang w:val="en-GB"/>
+        </w:rPr>
+        <w:t xml:space="preserve">used </w:t>
+      </w:r>
+      <w:r>
+        <w:rPr>
+          <w:rFonts w:ascii="Cambria" w:hAnsi="Cambria" w:cs="Cambria"/>
+          <w:color w:val="000000" w:themeColor="text1"/>
+          <w:sz w:val="28"/>
+          <w:szCs w:val="28"/>
+          <w:lang w:val="en-GB"/>
+        </w:rPr>
+        <w:t xml:space="preserve">to provided Travlendar+ </w:t>
+      </w:r>
+      <w:r>
+        <w:rPr>
+          <w:rFonts w:ascii="Cambria" w:hAnsi="Cambria" w:cs="Cambria"/>
+          <w:sz w:val="28"/>
+          <w:szCs w:val="28"/>
+          <w:lang w:val="en-GB"/>
+        </w:rPr>
+        <w:t>functionalities.</w:t>
+      </w:r>
+    </w:p>
+    <w:p>
+      <w:pPr>
+        <w:pStyle w:val="Paragrafoelenco"/>
+        <w:numPr>
+          <w:ilvl w:val="2"/>
+          <w:numId w:val="19"/>
+        </w:numPr>
+        <w:rPr>
+          <w:rFonts w:ascii="Cambria" w:hAnsi="Cambria" w:cs="Cambria"/>
+          <w:b/>
+          <w:sz w:val="36"/>
+          <w:szCs w:val="36"/>
+          <w:lang w:val="en-GB"/>
+        </w:rPr>
+      </w:pPr>
+      <w:r>
+        <w:rPr>
+          <w:rFonts w:ascii="Cambria" w:hAnsi="Cambria" w:cs="Cambria"/>
+          <w:b/>
+          <w:sz w:val="36"/>
+          <w:szCs w:val="36"/>
+          <w:lang w:val="en-GB"/>
+        </w:rPr>
+        <w:t>Availability</w:t>
+      </w:r>
+    </w:p>
+    <w:p>
+      <w:pPr>
+        <w:pStyle w:val="Paragrafoelenco"/>
+        <w:ind w:left="2136"/>
+        <w:rPr>
+          <w:rFonts w:ascii="Cambria" w:hAnsi="Cambria" w:cs="Cambria"/>
+          <w:sz w:val="28"/>
+          <w:szCs w:val="28"/>
+          <w:lang w:val="en-GB"/>
+        </w:rPr>
+      </w:pPr>
+      <w:r>
+        <w:rPr>
+          <w:rFonts w:ascii="Cambria" w:hAnsi="Cambria" w:cs="Cambria"/>
+          <w:sz w:val="28"/>
+          <w:szCs w:val="28"/>
+          <w:lang w:val="en-GB"/>
+        </w:rPr>
+        <w:t>As mentioned in NFR4, the entire system should be available at least 99.99% of the time over a year, so it could go down (i.e. be unreachable and unusable) for less than an hour overall during a year. For this purpose, the server side of the system should be highly scalable, in order to face a great number of connections/users, strong against software and hardware failures (see reliability above) and possibly mirrored over several databases and servers, so that users never face uselessness of services.</w:t>
+      </w:r>
+    </w:p>
+    <w:p>
+      <w:pPr>
+        <w:pStyle w:val="Paragrafoelenco"/>
+        <w:numPr>
+          <w:ilvl w:val="2"/>
+          <w:numId w:val="19"/>
+        </w:numPr>
+        <w:rPr>
+          <w:rFonts w:ascii="Cambria" w:hAnsi="Cambria" w:cs="Cambria"/>
+          <w:b/>
+          <w:sz w:val="36"/>
+          <w:szCs w:val="36"/>
+          <w:lang w:val="en-GB"/>
+        </w:rPr>
+      </w:pPr>
+      <w:r>
+        <w:rPr>
+          <w:rFonts w:ascii="Cambria" w:hAnsi="Cambria" w:cs="Cambria"/>
+          <w:b/>
+          <w:sz w:val="36"/>
+          <w:szCs w:val="36"/>
+          <w:lang w:val="en-GB"/>
+        </w:rPr>
+        <w:t>Security</w:t>
+      </w:r>
+    </w:p>
+    <w:p>
+      <w:pPr>
+        <w:pStyle w:val="Paragrafoelenco"/>
+        <w:ind w:left="2136"/>
+        <w:rPr>
+          <w:rFonts w:ascii="Cambria" w:hAnsi="Cambria" w:cs="Cambria"/>
+          <w:sz w:val="28"/>
+          <w:szCs w:val="28"/>
+          <w:lang w:val="en-GB"/>
+        </w:rPr>
+      </w:pPr>
+      <w:r>
+        <w:rPr>
+          <w:rFonts w:ascii="Cambria" w:hAnsi="Cambria" w:cs="Cambria"/>
+          <w:sz w:val="28"/>
+          <w:szCs w:val="28"/>
+          <w:lang w:val="en-GB"/>
+        </w:rPr>
+        <w:t xml:space="preserve">Since the system manages users’ personal and sensitive data, it must guarantee the four primary security requirements: integrity, confidentiality, authenticity and authentication. For this reason, it should be strong against most common external attacks which are sniffing attacks, </w:t>
+      </w:r>
+      <w:proofErr w:type="spellStart"/>
+      <w:r>
+        <w:rPr>
+          <w:rFonts w:ascii="Cambria" w:hAnsi="Cambria" w:cs="Cambria"/>
+          <w:sz w:val="28"/>
+          <w:szCs w:val="28"/>
+          <w:lang w:val="en-GB"/>
+        </w:rPr>
+        <w:t>DDoS</w:t>
+      </w:r>
+      <w:proofErr w:type="spellEnd"/>
+      <w:r>
+        <w:rPr>
+          <w:rFonts w:ascii="Cambria" w:hAnsi="Cambria" w:cs="Cambria"/>
+          <w:sz w:val="28"/>
+          <w:szCs w:val="28"/>
+          <w:lang w:val="en-GB"/>
+        </w:rPr>
+        <w:t xml:space="preserve"> (Distributed Denial of Service), SQL Injection attacks, man-in-the-middle attacks and computer viruses and worms. </w:t>
+      </w:r>
+    </w:p>
+    <w:p>
+      <w:pPr>
+        <w:pStyle w:val="Paragrafoelenco"/>
+        <w:ind w:left="2136"/>
+        <w:rPr>
+          <w:rFonts w:ascii="Cambria" w:hAnsi="Cambria" w:cs="Cambria"/>
+          <w:sz w:val="28"/>
+          <w:szCs w:val="28"/>
+          <w:lang w:val="en-GB"/>
+        </w:rPr>
+      </w:pPr>
+      <w:r>
+        <w:rPr>
+          <w:rFonts w:ascii="Cambria" w:hAnsi="Cambria" w:cs="Cambria"/>
+          <w:sz w:val="28"/>
+          <w:szCs w:val="28"/>
+          <w:lang w:val="en-GB"/>
+        </w:rPr>
+        <w:t>In order to guarantee integrity and authenticity both passwords and server’s disks will be encrypted. To ensure confidentiality and authenticity web communications will be encrypted. The system will guarantee also that only registered, authenticated users will have access to the system.</w:t>
+      </w:r>
+    </w:p>
+    <w:p>
+      <w:pPr>
+        <w:pStyle w:val="Paragrafoelenco"/>
+        <w:ind w:left="2136"/>
+        <w:rPr>
+          <w:rFonts w:ascii="Cambria" w:hAnsi="Cambria" w:cs="Cambria"/>
+          <w:sz w:val="28"/>
+          <w:szCs w:val="28"/>
+          <w:lang w:val="en-GB"/>
+        </w:rPr>
+      </w:pPr>
+      <w:r>
+        <w:rPr>
+          <w:rFonts w:ascii="Cambria" w:hAnsi="Cambria" w:cs="Cambria"/>
+          <w:sz w:val="28"/>
+          <w:szCs w:val="28"/>
+          <w:lang w:val="en-GB"/>
+        </w:rPr>
+        <w:t>Furthermore, the system should be tough enough against natural misfortunes (such as fire, floods, earthquakes etc.), so adequate prevention will be taken into account.</w:t>
+      </w:r>
+    </w:p>
+    <w:p>
+      <w:pPr>
+        <w:rPr>
+          <w:rFonts w:ascii="Cambria" w:hAnsi="Cambria" w:cs="Cambria"/>
+          <w:sz w:val="28"/>
+          <w:szCs w:val="28"/>
+          <w:lang w:val="en-GB"/>
+        </w:rPr>
+      </w:pPr>
+      <w:r>
+        <w:rPr>
+          <w:rFonts w:ascii="Cambria" w:hAnsi="Cambria" w:cs="Cambria"/>
+          <w:sz w:val="28"/>
+          <w:szCs w:val="28"/>
+          <w:lang w:val="en-GB"/>
+        </w:rPr>
+        <w:br w:type="page"/>
+      </w:r>
+    </w:p>
+    <w:p>
+      <w:pPr>
+        <w:pStyle w:val="Paragrafoelenco"/>
+        <w:numPr>
+          <w:ilvl w:val="2"/>
+          <w:numId w:val="19"/>
+        </w:numPr>
+        <w:rPr>
+          <w:rFonts w:ascii="Cambria" w:hAnsi="Cambria" w:cs="Cambria"/>
+          <w:b/>
+          <w:sz w:val="36"/>
+          <w:szCs w:val="36"/>
+          <w:lang w:val="en-GB"/>
+        </w:rPr>
+      </w:pPr>
+      <w:r>
+        <w:rPr>
+          <w:rFonts w:ascii="Cambria" w:hAnsi="Cambria" w:cs="Cambria"/>
+          <w:b/>
+          <w:sz w:val="36"/>
+          <w:szCs w:val="36"/>
+          <w:lang w:val="en-GB"/>
+        </w:rPr>
+        <w:lastRenderedPageBreak/>
+        <w:t>Portability</w:t>
+      </w:r>
+    </w:p>
+    <w:p>
+      <w:pPr>
+        <w:pStyle w:val="Paragrafoelenco"/>
+        <w:ind w:left="2136"/>
+        <w:rPr>
+          <w:rFonts w:ascii="Cambria" w:hAnsi="Cambria" w:cs="Cambria"/>
+          <w:sz w:val="28"/>
+          <w:szCs w:val="28"/>
+          <w:lang w:val="en-GB"/>
+        </w:rPr>
+      </w:pPr>
+      <w:r>
+        <w:rPr>
+          <w:rFonts w:ascii="Cambria" w:hAnsi="Cambria" w:cs="Cambria"/>
+          <w:sz w:val="28"/>
+          <w:szCs w:val="28"/>
+          <w:lang w:val="en-GB"/>
+        </w:rPr>
+        <w:t xml:space="preserve">As described by NFR2 and NFR3, the Travlendar+ application should be platform independent, so a cross platform programming language </w:t>
+      </w:r>
+      <w:r>
+        <w:rPr>
+          <w:rFonts w:ascii="Cambria" w:hAnsi="Cambria" w:cs="Cambria"/>
+          <w:sz w:val="28"/>
+          <w:szCs w:val="28"/>
+          <w:lang w:val="en-GB"/>
+        </w:rPr>
+        <w:t>will be used, for instance Java.</w:t>
+      </w:r>
+      <w:r>
+        <w:rPr>
+          <w:rFonts w:ascii="Cambria" w:hAnsi="Cambria" w:cs="Cambria"/>
+          <w:sz w:val="28"/>
+          <w:szCs w:val="28"/>
+          <w:lang w:val="en-GB"/>
+        </w:rPr>
+        <w:t xml:space="preserve"> </w:t>
+      </w:r>
+      <w:r>
+        <w:rPr>
+          <w:rFonts w:ascii="Cambria" w:hAnsi="Cambria" w:cs="Cambria"/>
+          <w:sz w:val="28"/>
+          <w:szCs w:val="28"/>
+          <w:lang w:val="en-GB"/>
+        </w:rPr>
+        <w:t>This choice takes also into account new mobile and desktop OSs that could be developed in the future.</w:t>
+      </w:r>
+    </w:p>
+    <w:p>
+      <w:pPr>
+        <w:pStyle w:val="Paragrafoelenco"/>
+        <w:ind w:left="2136"/>
+        <w:rPr>
+          <w:rFonts w:ascii="Cambria" w:hAnsi="Cambria" w:cs="Cambria"/>
+          <w:sz w:val="28"/>
+          <w:szCs w:val="28"/>
+          <w:lang w:val="en-GB"/>
+        </w:rPr>
+      </w:pPr>
+      <w:r>
+        <w:rPr>
+          <w:rFonts w:ascii="Cambria" w:hAnsi="Cambria" w:cs="Cambria"/>
+          <w:sz w:val="28"/>
+          <w:szCs w:val="28"/>
+          <w:lang w:val="en-GB"/>
+        </w:rPr>
+        <w:t>In addition, our application has no particular hardware requirements and this increases portability.</w:t>
+      </w:r>
+    </w:p>
+    <w:p>
+      <w:pPr>
+        <w:pStyle w:val="Paragrafoelenco"/>
+        <w:numPr>
+          <w:ilvl w:val="1"/>
+          <w:numId w:val="19"/>
+        </w:numPr>
+        <w:autoSpaceDE w:val="0"/>
+        <w:autoSpaceDN w:val="0"/>
+        <w:adjustRightInd w:val="0"/>
+        <w:spacing w:after="0"/>
+        <w:rPr>
+          <w:rFonts w:ascii="Cambria-Bold" w:hAnsi="Cambria-Bold" w:cs="Cambria-Bold"/>
+          <w:b/>
+          <w:bCs/>
+          <w:sz w:val="44"/>
+          <w:szCs w:val="44"/>
+          <w:lang w:val="en-GB"/>
+        </w:rPr>
+      </w:pPr>
+      <w:r>
+        <w:rPr>
+          <w:rFonts w:ascii="Cambria-Bold" w:hAnsi="Cambria-Bold" w:cs="Cambria-Bold"/>
+          <w:b/>
+          <w:bCs/>
+          <w:sz w:val="44"/>
+          <w:szCs w:val="44"/>
           <w:lang w:val="en-GB"/>
         </w:rPr>
         <w:br w:type="page"/>
@@ -16631,7 +17313,7 @@
           <w:lang w:val="en-GB"/>
         </w:rPr>
         <w:pict>
-          <v:shape id="_x0000_i1033" type="#_x0000_t75" style="width:744.85pt;height:366.2pt">
+          <v:shape id="_x0000_i1036" type="#_x0000_t75" style="width:744.85pt;height:366.2pt">
             <v:imagedata r:id="rId31" o:title="pw1"/>
           </v:shape>
         </w:pict>
@@ -16673,7 +17355,25 @@
           <w:szCs w:val="26"/>
           <w:lang w:val="en-GB"/>
         </w:rPr>
-        <w:t xml:space="preserve"> option that is compliant with the preferences. Activities state is correctly determined.</w:t>
+        <w:t xml:space="preserve"> option that is compliant with the preferences. Activities</w:t>
+      </w:r>
+      <w:r>
+        <w:rPr>
+          <w:rFonts w:ascii="Cambria" w:hAnsi="Cambria" w:cs="Cambria"/>
+          <w:sz w:val="26"/>
+          <w:szCs w:val="26"/>
+          <w:lang w:val="en-GB"/>
+        </w:rPr>
+        <w:t>’</w:t>
+      </w:r>
+      <w:r>
+        <w:rPr>
+          <w:rFonts w:ascii="Cambria" w:hAnsi="Cambria" w:cs="Cambria"/>
+          <w:sz w:val="26"/>
+          <w:szCs w:val="26"/>
+          <w:lang w:val="en-GB"/>
+        </w:rPr>
+        <w:t xml:space="preserve"> state is correctly determined.</w:t>
       </w:r>
       <w:r>
         <w:rPr>
@@ -16735,7 +17435,7 @@
           <w:lang w:val="en-GB"/>
         </w:rPr>
         <w:pict>
-          <v:shape id="_x0000_i1034" type="#_x0000_t75" style="width:764.7pt;height:5in">
+          <v:shape id="_x0000_i1037" type="#_x0000_t75" style="width:764.7pt;height:5in">
             <v:imagedata r:id="rId32" o:title="pw2"/>
           </v:shape>
         </w:pict>
@@ -16840,7 +17540,7 @@
           <w:lang w:val="en-GB"/>
         </w:rPr>
         <w:pict>
-          <v:shape id="_x0000_i1035" type="#_x0000_t75" style="width:584.7pt;height:356.3pt">
+          <v:shape id="_x0000_i1038" type="#_x0000_t75" style="width:584.7pt;height:356.3pt">
             <v:imagedata r:id="rId33" o:title="pw3"/>
           </v:shape>
         </w:pict>
@@ -19424,7 +20124,6 @@
           <w:docPartUnique/>
         </w:docPartObj>
       </w:sdtPr>
-      <w:sdtEndPr/>
       <w:sdtContent>
         <w:r>
           <w:fldChar w:fldCharType="begin"/>
@@ -19439,7 +20138,7 @@
           <w:rPr>
             <w:noProof/>
           </w:rPr>
-          <w:t>24</w:t>
+          <w:t>1</w:t>
         </w:r>
         <w:r>
           <w:fldChar w:fldCharType="end"/>
@@ -23808,7 +24507,7 @@
 </file>
 
 <file path=customXml/itemProps1.xml><?xml version="1.0" encoding="utf-8"?>
-<ds:datastoreItem xmlns:ds="http://schemas.openxmlformats.org/officeDocument/2006/customXml" ds:itemID="{841821AC-C8B7-4695-B61F-56BD26677322}">
+<ds:datastoreItem xmlns:ds="http://schemas.openxmlformats.org/officeDocument/2006/customXml" ds:itemID="{ACB841F2-8238-4804-9654-1668D1283104}">
   <ds:schemaRefs>
     <ds:schemaRef ds:uri="http://schemas.openxmlformats.org/officeDocument/2006/bibliography"/>
   </ds:schemaRefs>

</xml_diff>

<commit_message>
Included alloy code in the general RASD
</commit_message>
<xml_diff>
--- a/RASD/RASD.docx
+++ b/RASD/RASD.docx
@@ -1753,6 +1753,15 @@
         <w:tab/>
         <w:t>4.2 Possible Worlds and Explanations</w:t>
       </w:r>
+      <w:r>
+        <w:rPr>
+          <w:rFonts w:ascii="Cambria" w:hAnsi="Cambria" w:cs="Cambria"/>
+          <w:sz w:val="28"/>
+          <w:szCs w:val="28"/>
+          <w:lang w:val="en-GB"/>
+        </w:rPr>
+        <w:t>………………………………………………48</w:t>
+      </w:r>
     </w:p>
     <w:p>
       <w:pPr>
@@ -1798,6 +1807,8 @@
         </w:rPr>
         <w:br w:type="page"/>
       </w:r>
+      <w:bookmarkStart w:id="0" w:name="_GoBack"/>
+      <w:bookmarkEnd w:id="0"/>
     </w:p>
     <w:p>
       <w:pPr>
@@ -17184,9 +17195,54 @@
         </w:rPr>
         <w:tab/>
       </w:r>
-    </w:p>
-    <w:p>
-      <w:pPr>
+      <w:r>
+        <w:rPr>
+          <w:noProof/>
+          <w:lang w:val="en-GB" w:eastAsia="en-GB"/>
+        </w:rPr>
+        <w:drawing>
+          <wp:inline distT="0" distB="0" distL="0" distR="0" wp14:anchorId="039A0ED2" wp14:editId="08E8E4A4">
+            <wp:extent cx="5934075" cy="5457825"/>
+            <wp:effectExtent l="0" t="0" r="9525" b="9525"/>
+            <wp:docPr id="7" name="Immagine 7"/>
+            <wp:cNvGraphicFramePr>
+              <a:graphicFrameLocks xmlns:a="http://schemas.openxmlformats.org/drawingml/2006/main" noChangeAspect="1"/>
+            </wp:cNvGraphicFramePr>
+            <a:graphic xmlns:a="http://schemas.openxmlformats.org/drawingml/2006/main">
+              <a:graphicData uri="http://schemas.openxmlformats.org/drawingml/2006/picture">
+                <pic:pic xmlns:pic="http://schemas.openxmlformats.org/drawingml/2006/picture">
+                  <pic:nvPicPr>
+                    <pic:cNvPr id="0" name=""/>
+                    <pic:cNvPicPr/>
+                  </pic:nvPicPr>
+                  <pic:blipFill>
+                    <a:blip r:embed="rId30"/>
+                    <a:stretch>
+                      <a:fillRect/>
+                    </a:stretch>
+                  </pic:blipFill>
+                  <pic:spPr>
+                    <a:xfrm>
+                      <a:off x="0" y="0"/>
+                      <a:ext cx="5934075" cy="5457825"/>
+                    </a:xfrm>
+                    <a:prstGeom prst="rect">
+                      <a:avLst/>
+                    </a:prstGeom>
+                  </pic:spPr>
+                </pic:pic>
+              </a:graphicData>
+            </a:graphic>
+          </wp:inline>
+        </w:drawing>
+      </w:r>
+    </w:p>
+    <w:p>
+      <w:pPr>
+        <w:autoSpaceDE w:val="0"/>
+        <w:autoSpaceDN w:val="0"/>
+        <w:adjustRightInd w:val="0"/>
+        <w:spacing w:after="0" w:line="240" w:lineRule="auto"/>
         <w:rPr>
           <w:rFonts w:ascii="Cambria-Bold" w:hAnsi="Cambria-Bold" w:cs="Cambria-Bold"/>
           <w:b/>
@@ -17195,14 +17251,573 @@
           <w:szCs w:val="44"/>
           <w:lang w:val="en-GB"/>
         </w:rPr>
+      </w:pPr>
+      <w:r>
+        <w:rPr>
+          <w:noProof/>
+          <w:lang w:val="en-GB" w:eastAsia="en-GB"/>
+        </w:rPr>
+        <w:drawing>
+          <wp:inline distT="0" distB="0" distL="0" distR="0" wp14:anchorId="7BFA832D" wp14:editId="678ACCBA">
+            <wp:extent cx="6000750" cy="2562225"/>
+            <wp:effectExtent l="0" t="0" r="0" b="9525"/>
+            <wp:docPr id="9" name="Immagine 9"/>
+            <wp:cNvGraphicFramePr>
+              <a:graphicFrameLocks xmlns:a="http://schemas.openxmlformats.org/drawingml/2006/main" noChangeAspect="1"/>
+            </wp:cNvGraphicFramePr>
+            <a:graphic xmlns:a="http://schemas.openxmlformats.org/drawingml/2006/main">
+              <a:graphicData uri="http://schemas.openxmlformats.org/drawingml/2006/picture">
+                <pic:pic xmlns:pic="http://schemas.openxmlformats.org/drawingml/2006/picture">
+                  <pic:nvPicPr>
+                    <pic:cNvPr id="0" name=""/>
+                    <pic:cNvPicPr/>
+                  </pic:nvPicPr>
+                  <pic:blipFill>
+                    <a:blip r:embed="rId31"/>
+                    <a:stretch>
+                      <a:fillRect/>
+                    </a:stretch>
+                  </pic:blipFill>
+                  <pic:spPr>
+                    <a:xfrm>
+                      <a:off x="0" y="0"/>
+                      <a:ext cx="6000750" cy="2562225"/>
+                    </a:xfrm>
+                    <a:prstGeom prst="rect">
+                      <a:avLst/>
+                    </a:prstGeom>
+                  </pic:spPr>
+                </pic:pic>
+              </a:graphicData>
+            </a:graphic>
+          </wp:inline>
+        </w:drawing>
+      </w:r>
+    </w:p>
+    <w:p>
+      <w:pPr>
+        <w:rPr>
+          <w:rFonts w:ascii="Cambria-Bold" w:hAnsi="Cambria-Bold" w:cs="Cambria-Bold"/>
+          <w:b/>
+          <w:bCs/>
+          <w:sz w:val="44"/>
+          <w:szCs w:val="44"/>
+          <w:lang w:val="en-GB"/>
+        </w:rPr>
+      </w:pPr>
+      <w:r>
+        <w:rPr>
+          <w:rFonts w:ascii="Cambria-Bold" w:hAnsi="Cambria-Bold" w:cs="Cambria-Bold"/>
+          <w:b/>
+          <w:bCs/>
+          <w:sz w:val="44"/>
+          <w:szCs w:val="44"/>
+          <w:lang w:val="en-GB"/>
+        </w:rPr>
+        <w:br w:type="page"/>
+      </w:r>
+      <w:r>
+        <w:rPr>
+          <w:noProof/>
+          <w:lang w:val="en-GB" w:eastAsia="en-GB"/>
+        </w:rPr>
+        <w:lastRenderedPageBreak/>
+        <w:drawing>
+          <wp:inline distT="0" distB="0" distL="0" distR="0" wp14:anchorId="362A7BF3" wp14:editId="16E1E9D4">
+            <wp:extent cx="4905375" cy="5495925"/>
+            <wp:effectExtent l="0" t="0" r="9525" b="9525"/>
+            <wp:docPr id="10" name="Immagine 10"/>
+            <wp:cNvGraphicFramePr>
+              <a:graphicFrameLocks xmlns:a="http://schemas.openxmlformats.org/drawingml/2006/main" noChangeAspect="1"/>
+            </wp:cNvGraphicFramePr>
+            <a:graphic xmlns:a="http://schemas.openxmlformats.org/drawingml/2006/main">
+              <a:graphicData uri="http://schemas.openxmlformats.org/drawingml/2006/picture">
+                <pic:pic xmlns:pic="http://schemas.openxmlformats.org/drawingml/2006/picture">
+                  <pic:nvPicPr>
+                    <pic:cNvPr id="0" name=""/>
+                    <pic:cNvPicPr/>
+                  </pic:nvPicPr>
+                  <pic:blipFill>
+                    <a:blip r:embed="rId32"/>
+                    <a:stretch>
+                      <a:fillRect/>
+                    </a:stretch>
+                  </pic:blipFill>
+                  <pic:spPr>
+                    <a:xfrm>
+                      <a:off x="0" y="0"/>
+                      <a:ext cx="4905375" cy="5495925"/>
+                    </a:xfrm>
+                    <a:prstGeom prst="rect">
+                      <a:avLst/>
+                    </a:prstGeom>
+                  </pic:spPr>
+                </pic:pic>
+              </a:graphicData>
+            </a:graphic>
+          </wp:inline>
+        </w:drawing>
+      </w:r>
+    </w:p>
+    <w:p>
+      <w:pPr>
+        <w:rPr>
+          <w:rFonts w:ascii="Cambria-Bold" w:hAnsi="Cambria-Bold" w:cs="Cambria-Bold"/>
+          <w:b/>
+          <w:bCs/>
+          <w:sz w:val="44"/>
+          <w:szCs w:val="44"/>
+          <w:lang w:val="en-GB"/>
+        </w:rPr>
+      </w:pPr>
+      <w:r>
+        <w:rPr>
+          <w:noProof/>
+          <w:lang w:val="en-GB" w:eastAsia="en-GB"/>
+        </w:rPr>
+        <w:drawing>
+          <wp:inline distT="0" distB="0" distL="0" distR="0" wp14:anchorId="07E123A2" wp14:editId="6320A6FC">
+            <wp:extent cx="4609613" cy="3247697"/>
+            <wp:effectExtent l="0" t="0" r="635" b="0"/>
+            <wp:docPr id="11" name="Immagine 11"/>
+            <wp:cNvGraphicFramePr>
+              <a:graphicFrameLocks xmlns:a="http://schemas.openxmlformats.org/drawingml/2006/main" noChangeAspect="1"/>
+            </wp:cNvGraphicFramePr>
+            <a:graphic xmlns:a="http://schemas.openxmlformats.org/drawingml/2006/main">
+              <a:graphicData uri="http://schemas.openxmlformats.org/drawingml/2006/picture">
+                <pic:pic xmlns:pic="http://schemas.openxmlformats.org/drawingml/2006/picture">
+                  <pic:nvPicPr>
+                    <pic:cNvPr id="0" name=""/>
+                    <pic:cNvPicPr/>
+                  </pic:nvPicPr>
+                  <pic:blipFill>
+                    <a:blip r:embed="rId33"/>
+                    <a:stretch>
+                      <a:fillRect/>
+                    </a:stretch>
+                  </pic:blipFill>
+                  <pic:spPr>
+                    <a:xfrm>
+                      <a:off x="0" y="0"/>
+                      <a:ext cx="4619625" cy="3254751"/>
+                    </a:xfrm>
+                    <a:prstGeom prst="rect">
+                      <a:avLst/>
+                    </a:prstGeom>
+                  </pic:spPr>
+                </pic:pic>
+              </a:graphicData>
+            </a:graphic>
+          </wp:inline>
+        </w:drawing>
+      </w:r>
+    </w:p>
+    <w:p>
+      <w:pPr>
+        <w:rPr>
+          <w:rFonts w:ascii="Cambria-Bold" w:hAnsi="Cambria-Bold" w:cs="Cambria-Bold"/>
+          <w:b/>
+          <w:bCs/>
+          <w:sz w:val="44"/>
+          <w:szCs w:val="44"/>
+          <w:lang w:val="en-GB"/>
+        </w:rPr>
+      </w:pPr>
+      <w:r>
+        <w:rPr>
+          <w:noProof/>
+          <w:lang w:val="en-GB" w:eastAsia="en-GB"/>
+        </w:rPr>
+        <w:lastRenderedPageBreak/>
+        <w:drawing>
+          <wp:inline distT="0" distB="0" distL="0" distR="0" wp14:anchorId="34361145" wp14:editId="7C8875C5">
+            <wp:extent cx="5657593" cy="5175849"/>
+            <wp:effectExtent l="0" t="0" r="635" b="6350"/>
+            <wp:docPr id="12" name="Immagine 12"/>
+            <wp:cNvGraphicFramePr>
+              <a:graphicFrameLocks xmlns:a="http://schemas.openxmlformats.org/drawingml/2006/main" noChangeAspect="1"/>
+            </wp:cNvGraphicFramePr>
+            <a:graphic xmlns:a="http://schemas.openxmlformats.org/drawingml/2006/main">
+              <a:graphicData uri="http://schemas.openxmlformats.org/drawingml/2006/picture">
+                <pic:pic xmlns:pic="http://schemas.openxmlformats.org/drawingml/2006/picture">
+                  <pic:nvPicPr>
+                    <pic:cNvPr id="0" name=""/>
+                    <pic:cNvPicPr/>
+                  </pic:nvPicPr>
+                  <pic:blipFill rotWithShape="1">
+                    <a:blip r:embed="rId34"/>
+                    <a:srcRect b="683"/>
+                    <a:stretch/>
+                  </pic:blipFill>
+                  <pic:spPr bwMode="auto">
+                    <a:xfrm>
+                      <a:off x="0" y="0"/>
+                      <a:ext cx="5676900" cy="5193512"/>
+                    </a:xfrm>
+                    <a:prstGeom prst="rect">
+                      <a:avLst/>
+                    </a:prstGeom>
+                    <a:ln>
+                      <a:noFill/>
+                    </a:ln>
+                    <a:extLst>
+                      <a:ext uri="{53640926-AAD7-44D8-BBD7-CCE9431645EC}">
+                        <a14:shadowObscured xmlns:a14="http://schemas.microsoft.com/office/drawing/2010/main"/>
+                      </a:ext>
+                    </a:extLst>
+                  </pic:spPr>
+                </pic:pic>
+              </a:graphicData>
+            </a:graphic>
+          </wp:inline>
+        </w:drawing>
+      </w:r>
+    </w:p>
+    <w:p>
+      <w:pPr>
+        <w:rPr>
+          <w:rFonts w:ascii="Cambria-Bold" w:hAnsi="Cambria-Bold" w:cs="Cambria-Bold"/>
+          <w:b/>
+          <w:bCs/>
+          <w:sz w:val="44"/>
+          <w:szCs w:val="44"/>
+          <w:lang w:val="en-GB"/>
+        </w:rPr>
+      </w:pPr>
+      <w:r>
+        <w:rPr>
+          <w:noProof/>
+          <w:lang w:val="en-GB" w:eastAsia="en-GB"/>
+        </w:rPr>
+        <w:drawing>
+          <wp:inline distT="0" distB="0" distL="0" distR="0" wp14:anchorId="05A06EFB" wp14:editId="63B8A4B6">
+            <wp:extent cx="6120130" cy="2916117"/>
+            <wp:effectExtent l="0" t="0" r="0" b="0"/>
+            <wp:docPr id="13" name="Immagine 13"/>
+            <wp:cNvGraphicFramePr>
+              <a:graphicFrameLocks xmlns:a="http://schemas.openxmlformats.org/drawingml/2006/main" noChangeAspect="1"/>
+            </wp:cNvGraphicFramePr>
+            <a:graphic xmlns:a="http://schemas.openxmlformats.org/drawingml/2006/main">
+              <a:graphicData uri="http://schemas.openxmlformats.org/drawingml/2006/picture">
+                <pic:pic xmlns:pic="http://schemas.openxmlformats.org/drawingml/2006/picture">
+                  <pic:nvPicPr>
+                    <pic:cNvPr id="0" name=""/>
+                    <pic:cNvPicPr/>
+                  </pic:nvPicPr>
+                  <pic:blipFill>
+                    <a:blip r:embed="rId35"/>
+                    <a:stretch>
+                      <a:fillRect/>
+                    </a:stretch>
+                  </pic:blipFill>
+                  <pic:spPr>
+                    <a:xfrm>
+                      <a:off x="0" y="0"/>
+                      <a:ext cx="6120130" cy="2916117"/>
+                    </a:xfrm>
+                    <a:prstGeom prst="rect">
+                      <a:avLst/>
+                    </a:prstGeom>
+                  </pic:spPr>
+                </pic:pic>
+              </a:graphicData>
+            </a:graphic>
+          </wp:inline>
+        </w:drawing>
+      </w:r>
+      <w:r>
+        <w:rPr>
+          <w:rFonts w:ascii="Cambria-Bold" w:hAnsi="Cambria-Bold" w:cs="Cambria-Bold"/>
+          <w:b/>
+          <w:bCs/>
+          <w:sz w:val="44"/>
+          <w:szCs w:val="44"/>
+          <w:lang w:val="en-GB"/>
+        </w:rPr>
+        <w:br w:type="page"/>
+      </w:r>
+    </w:p>
+    <w:p>
+      <w:pPr>
+        <w:rPr>
+          <w:rFonts w:ascii="Cambria-Bold" w:hAnsi="Cambria-Bold" w:cs="Cambria-Bold"/>
+          <w:b/>
+          <w:bCs/>
+          <w:sz w:val="44"/>
+          <w:szCs w:val="44"/>
+          <w:lang w:val="en-GB"/>
+        </w:rPr>
+      </w:pPr>
+      <w:r>
+        <w:rPr>
+          <w:noProof/>
+          <w:lang w:val="en-GB" w:eastAsia="en-GB"/>
+        </w:rPr>
+        <w:lastRenderedPageBreak/>
+        <w:drawing>
+          <wp:inline distT="0" distB="0" distL="0" distR="0" wp14:anchorId="2DB8CE48" wp14:editId="7A5C5DA3">
+            <wp:extent cx="6057900" cy="5000625"/>
+            <wp:effectExtent l="0" t="0" r="0" b="9525"/>
+            <wp:docPr id="14" name="Immagine 14"/>
+            <wp:cNvGraphicFramePr>
+              <a:graphicFrameLocks xmlns:a="http://schemas.openxmlformats.org/drawingml/2006/main" noChangeAspect="1"/>
+            </wp:cNvGraphicFramePr>
+            <a:graphic xmlns:a="http://schemas.openxmlformats.org/drawingml/2006/main">
+              <a:graphicData uri="http://schemas.openxmlformats.org/drawingml/2006/picture">
+                <pic:pic xmlns:pic="http://schemas.openxmlformats.org/drawingml/2006/picture">
+                  <pic:nvPicPr>
+                    <pic:cNvPr id="0" name=""/>
+                    <pic:cNvPicPr/>
+                  </pic:nvPicPr>
+                  <pic:blipFill>
+                    <a:blip r:embed="rId36"/>
+                    <a:stretch>
+                      <a:fillRect/>
+                    </a:stretch>
+                  </pic:blipFill>
+                  <pic:spPr>
+                    <a:xfrm>
+                      <a:off x="0" y="0"/>
+                      <a:ext cx="6057900" cy="5000625"/>
+                    </a:xfrm>
+                    <a:prstGeom prst="rect">
+                      <a:avLst/>
+                    </a:prstGeom>
+                  </pic:spPr>
+                </pic:pic>
+              </a:graphicData>
+            </a:graphic>
+          </wp:inline>
+        </w:drawing>
+      </w:r>
+    </w:p>
+    <w:p>
+      <w:pPr>
+        <w:rPr>
+          <w:rFonts w:ascii="Cambria-Bold" w:hAnsi="Cambria-Bold" w:cs="Cambria-Bold"/>
+          <w:b/>
+          <w:bCs/>
+          <w:sz w:val="44"/>
+          <w:szCs w:val="44"/>
+          <w:lang w:val="en-GB"/>
+        </w:rPr>
+      </w:pPr>
+      <w:r>
+        <w:rPr>
+          <w:noProof/>
+          <w:lang w:val="en-GB" w:eastAsia="en-GB"/>
+        </w:rPr>
+        <w:drawing>
+          <wp:inline distT="0" distB="0" distL="0" distR="0" wp14:anchorId="63D53D5C" wp14:editId="3B57D8EB">
+            <wp:extent cx="5305425" cy="2762250"/>
+            <wp:effectExtent l="0" t="0" r="9525" b="0"/>
+            <wp:docPr id="15" name="Immagine 15"/>
+            <wp:cNvGraphicFramePr>
+              <a:graphicFrameLocks xmlns:a="http://schemas.openxmlformats.org/drawingml/2006/main" noChangeAspect="1"/>
+            </wp:cNvGraphicFramePr>
+            <a:graphic xmlns:a="http://schemas.openxmlformats.org/drawingml/2006/main">
+              <a:graphicData uri="http://schemas.openxmlformats.org/drawingml/2006/picture">
+                <pic:pic xmlns:pic="http://schemas.openxmlformats.org/drawingml/2006/picture">
+                  <pic:nvPicPr>
+                    <pic:cNvPr id="0" name=""/>
+                    <pic:cNvPicPr/>
+                  </pic:nvPicPr>
+                  <pic:blipFill>
+                    <a:blip r:embed="rId37"/>
+                    <a:stretch>
+                      <a:fillRect/>
+                    </a:stretch>
+                  </pic:blipFill>
+                  <pic:spPr>
+                    <a:xfrm>
+                      <a:off x="0" y="0"/>
+                      <a:ext cx="5305425" cy="2762250"/>
+                    </a:xfrm>
+                    <a:prstGeom prst="rect">
+                      <a:avLst/>
+                    </a:prstGeom>
+                  </pic:spPr>
+                </pic:pic>
+              </a:graphicData>
+            </a:graphic>
+          </wp:inline>
+        </w:drawing>
+      </w:r>
+    </w:p>
+    <w:p>
+      <w:pPr>
+        <w:rPr>
+          <w:rFonts w:ascii="Cambria-Bold" w:hAnsi="Cambria-Bold" w:cs="Cambria-Bold"/>
+          <w:b/>
+          <w:bCs/>
+          <w:sz w:val="44"/>
+          <w:szCs w:val="44"/>
+          <w:lang w:val="en-GB"/>
+        </w:rPr>
+      </w:pPr>
+      <w:r>
+        <w:rPr>
+          <w:rFonts w:ascii="Cambria-Bold" w:hAnsi="Cambria-Bold" w:cs="Cambria-Bold"/>
+          <w:b/>
+          <w:bCs/>
+          <w:sz w:val="44"/>
+          <w:szCs w:val="44"/>
+          <w:lang w:val="en-GB"/>
+        </w:rPr>
+        <w:br w:type="page"/>
+      </w:r>
+    </w:p>
+    <w:p>
+      <w:pPr>
+        <w:rPr>
+          <w:rFonts w:ascii="Cambria-Bold" w:hAnsi="Cambria-Bold" w:cs="Cambria-Bold"/>
+          <w:b/>
+          <w:bCs/>
+          <w:sz w:val="44"/>
+          <w:szCs w:val="44"/>
+          <w:lang w:val="en-GB"/>
+        </w:rPr>
+      </w:pPr>
+      <w:r>
+        <w:rPr>
+          <w:noProof/>
+          <w:lang w:val="en-GB" w:eastAsia="en-GB"/>
+        </w:rPr>
+        <w:lastRenderedPageBreak/>
+        <w:drawing>
+          <wp:inline distT="0" distB="0" distL="0" distR="0" wp14:anchorId="370B6EB0" wp14:editId="62A379F9">
+            <wp:extent cx="6120130" cy="5127726"/>
+            <wp:effectExtent l="0" t="0" r="0" b="0"/>
+            <wp:docPr id="16" name="Immagine 16"/>
+            <wp:cNvGraphicFramePr>
+              <a:graphicFrameLocks xmlns:a="http://schemas.openxmlformats.org/drawingml/2006/main" noChangeAspect="1"/>
+            </wp:cNvGraphicFramePr>
+            <a:graphic xmlns:a="http://schemas.openxmlformats.org/drawingml/2006/main">
+              <a:graphicData uri="http://schemas.openxmlformats.org/drawingml/2006/picture">
+                <pic:pic xmlns:pic="http://schemas.openxmlformats.org/drawingml/2006/picture">
+                  <pic:nvPicPr>
+                    <pic:cNvPr id="0" name=""/>
+                    <pic:cNvPicPr/>
+                  </pic:nvPicPr>
+                  <pic:blipFill>
+                    <a:blip r:embed="rId38"/>
+                    <a:stretch>
+                      <a:fillRect/>
+                    </a:stretch>
+                  </pic:blipFill>
+                  <pic:spPr>
+                    <a:xfrm>
+                      <a:off x="0" y="0"/>
+                      <a:ext cx="6120130" cy="5127726"/>
+                    </a:xfrm>
+                    <a:prstGeom prst="rect">
+                      <a:avLst/>
+                    </a:prstGeom>
+                  </pic:spPr>
+                </pic:pic>
+              </a:graphicData>
+            </a:graphic>
+          </wp:inline>
+        </w:drawing>
+      </w:r>
+    </w:p>
+    <w:p>
+      <w:pPr>
+        <w:rPr>
+          <w:rFonts w:ascii="Cambria-Bold" w:hAnsi="Cambria-Bold" w:cs="Cambria-Bold"/>
+          <w:b/>
+          <w:bCs/>
+          <w:sz w:val="44"/>
+          <w:szCs w:val="44"/>
+          <w:lang w:val="en-GB"/>
+        </w:rPr>
+      </w:pPr>
+      <w:r>
+        <w:rPr>
+          <w:noProof/>
+          <w:lang w:val="en-GB" w:eastAsia="en-GB"/>
+        </w:rPr>
+        <w:drawing>
+          <wp:inline distT="0" distB="0" distL="0" distR="0" wp14:anchorId="634D962B" wp14:editId="782519F4">
+            <wp:extent cx="6117020" cy="3626069"/>
+            <wp:effectExtent l="0" t="0" r="0" b="0"/>
+            <wp:docPr id="17" name="Immagine 17"/>
+            <wp:cNvGraphicFramePr>
+              <a:graphicFrameLocks xmlns:a="http://schemas.openxmlformats.org/drawingml/2006/main" noChangeAspect="1"/>
+            </wp:cNvGraphicFramePr>
+            <a:graphic xmlns:a="http://schemas.openxmlformats.org/drawingml/2006/main">
+              <a:graphicData uri="http://schemas.openxmlformats.org/drawingml/2006/picture">
+                <pic:pic xmlns:pic="http://schemas.openxmlformats.org/drawingml/2006/picture">
+                  <pic:nvPicPr>
+                    <pic:cNvPr id="0" name=""/>
+                    <pic:cNvPicPr/>
+                  </pic:nvPicPr>
+                  <pic:blipFill>
+                    <a:blip r:embed="rId39"/>
+                    <a:stretch>
+                      <a:fillRect/>
+                    </a:stretch>
+                  </pic:blipFill>
+                  <pic:spPr>
+                    <a:xfrm>
+                      <a:off x="0" y="0"/>
+                      <a:ext cx="6120130" cy="3627913"/>
+                    </a:xfrm>
+                    <a:prstGeom prst="rect">
+                      <a:avLst/>
+                    </a:prstGeom>
+                  </pic:spPr>
+                </pic:pic>
+              </a:graphicData>
+            </a:graphic>
+          </wp:inline>
+        </w:drawing>
+      </w:r>
+      <w:r>
+        <w:rPr>
+          <w:rFonts w:ascii="Cambria-Bold" w:hAnsi="Cambria-Bold" w:cs="Cambria-Bold"/>
+          <w:b/>
+          <w:bCs/>
+          <w:sz w:val="44"/>
+          <w:szCs w:val="44"/>
+          <w:lang w:val="en-GB"/>
+        </w:rPr>
+        <w:br w:type="page"/>
+      </w:r>
+    </w:p>
+    <w:p>
+      <w:pPr>
+        <w:rPr>
+          <w:rFonts w:ascii="Cambria-Bold" w:hAnsi="Cambria-Bold" w:cs="Cambria-Bold"/>
+          <w:b/>
+          <w:bCs/>
+          <w:sz w:val="44"/>
+          <w:szCs w:val="44"/>
+          <w:lang w:val="en-GB"/>
+        </w:rPr>
         <w:sectPr>
-          <w:footerReference w:type="default" r:id="rId30"/>
+          <w:footerReference w:type="default" r:id="rId40"/>
           <w:pgSz w:w="11906" w:h="16838"/>
           <w:pgMar w:top="1417" w:right="1134" w:bottom="1134" w:left="1134" w:header="708" w:footer="708" w:gutter="0"/>
           <w:cols w:space="708"/>
           <w:docGrid w:linePitch="360"/>
         </w:sectPr>
       </w:pPr>
+    </w:p>
+    <w:p>
+      <w:pPr>
+        <w:autoSpaceDE w:val="0"/>
+        <w:autoSpaceDN w:val="0"/>
+        <w:adjustRightInd w:val="0"/>
+        <w:spacing w:after="0" w:line="240" w:lineRule="auto"/>
+        <w:rPr>
+          <w:rFonts w:ascii="Cambria" w:hAnsi="Cambria" w:cs="Cambria"/>
+          <w:b/>
+          <w:sz w:val="36"/>
+          <w:szCs w:val="36"/>
+          <w:lang w:val="en-GB"/>
+        </w:rPr>
+      </w:pPr>
       <w:r>
         <w:rPr>
           <w:rFonts w:ascii="Cambria-Bold" w:hAnsi="Cambria-Bold" w:cs="Cambria-Bold"/>
@@ -17212,15 +17827,10 @@
           <w:szCs w:val="44"/>
           <w:lang w:val="en-GB"/>
         </w:rPr>
-        <w:br w:type="page"/>
-      </w:r>
-    </w:p>
-    <w:p>
-      <w:pPr>
-        <w:autoSpaceDE w:val="0"/>
-        <w:autoSpaceDN w:val="0"/>
-        <w:adjustRightInd w:val="0"/>
-        <w:spacing w:after="0" w:line="240" w:lineRule="auto"/>
+        <w:lastRenderedPageBreak/>
+        <w:tab/>
+      </w:r>
+      <w:r>
         <w:rPr>
           <w:rFonts w:ascii="Cambria" w:hAnsi="Cambria" w:cs="Cambria"/>
           <w:b/>
@@ -17228,14 +17838,230 @@
           <w:szCs w:val="36"/>
           <w:lang w:val="en-GB"/>
         </w:rPr>
-      </w:pPr>
-      <w:r>
-        <w:rPr>
-          <w:rFonts w:ascii="Cambria-Bold" w:hAnsi="Cambria-Bold" w:cs="Cambria-Bold"/>
-          <w:b/>
-          <w:bCs/>
-          <w:sz w:val="44"/>
-          <w:szCs w:val="44"/>
+        <w:t>4.2 Possible Worlds</w:t>
+      </w:r>
+    </w:p>
+    <w:p>
+      <w:pPr>
+        <w:rPr>
+          <w:rFonts w:ascii="Cambria" w:hAnsi="Cambria" w:cs="Cambria"/>
+          <w:b/>
+          <w:sz w:val="26"/>
+          <w:szCs w:val="26"/>
+          <w:lang w:val="en-GB"/>
+        </w:rPr>
+      </w:pPr>
+      <w:r>
+        <w:rPr>
+          <w:rFonts w:ascii="Cambria" w:hAnsi="Cambria" w:cs="Cambria"/>
+          <w:sz w:val="26"/>
+          <w:szCs w:val="26"/>
+          <w:lang w:val="en-GB"/>
+        </w:rPr>
+        <w:tab/>
+      </w:r>
+      <w:r>
+        <w:rPr>
+          <w:rFonts w:ascii="Cambria" w:hAnsi="Cambria" w:cs="Cambria"/>
+          <w:sz w:val="26"/>
+          <w:szCs w:val="26"/>
+          <w:lang w:val="en-GB"/>
+        </w:rPr>
+        <w:tab/>
+      </w:r>
+      <w:r>
+        <w:rPr>
+          <w:rFonts w:ascii="Cambria" w:hAnsi="Cambria" w:cs="Cambria"/>
+          <w:b/>
+          <w:sz w:val="26"/>
+          <w:szCs w:val="26"/>
+          <w:lang w:val="en-GB"/>
+        </w:rPr>
+        <w:t>[PW1]</w:t>
+      </w:r>
+    </w:p>
+    <w:p>
+      <w:pPr>
+        <w:rPr>
+          <w:rFonts w:ascii="Cambria" w:hAnsi="Cambria" w:cs="Cambria"/>
+          <w:b/>
+          <w:sz w:val="26"/>
+          <w:szCs w:val="26"/>
+          <w:lang w:val="en-GB"/>
+        </w:rPr>
+      </w:pPr>
+      <w:r>
+        <w:rPr>
+          <w:rFonts w:ascii="Cambria" w:hAnsi="Cambria" w:cs="Cambria"/>
+          <w:b/>
+          <w:sz w:val="26"/>
+          <w:szCs w:val="26"/>
+          <w:lang w:val="en-GB"/>
+        </w:rPr>
+        <w:pict>
+          <v:shape id="_x0000_i1037" type="#_x0000_t75" style="width:744.85pt;height:366.2pt">
+            <v:imagedata r:id="rId41" o:title="pw1"/>
+          </v:shape>
+        </w:pict>
+      </w:r>
+    </w:p>
+    <w:p>
+      <w:pPr>
+        <w:ind w:left="708"/>
+        <w:rPr>
+          <w:rFonts w:ascii="Cambria" w:hAnsi="Cambria" w:cs="Cambria"/>
+          <w:b/>
+          <w:sz w:val="26"/>
+          <w:szCs w:val="26"/>
+          <w:lang w:val="en-GB"/>
+        </w:rPr>
+      </w:pPr>
+      <w:r>
+        <w:rPr>
+          <w:rFonts w:ascii="Cambria" w:hAnsi="Cambria" w:cs="Cambria"/>
+          <w:sz w:val="26"/>
+          <w:szCs w:val="26"/>
+          <w:lang w:val="en-GB"/>
+        </w:rPr>
+        <w:t>It’s</w:t>
+      </w:r>
+      <w:r>
+        <w:rPr>
+          <w:rFonts w:ascii="Cambria" w:hAnsi="Cambria" w:cs="Cambria"/>
+          <w:sz w:val="26"/>
+          <w:szCs w:val="26"/>
+          <w:lang w:val="en-GB"/>
+        </w:rPr>
+        <w:t xml:space="preserve"> easily noticeable here that users whose subscription state is REGULAR can have activities in their calendars. Each activity is associated to a travel</w:t>
+      </w:r>
+      <w:r>
+        <w:rPr>
+          <w:rFonts w:ascii="Cambria" w:hAnsi="Cambria" w:cs="Cambria"/>
+          <w:sz w:val="26"/>
+          <w:szCs w:val="26"/>
+          <w:lang w:val="en-GB"/>
+        </w:rPr>
+        <w:t xml:space="preserve"> option that is compliant with the preferences. Activities</w:t>
+      </w:r>
+      <w:r>
+        <w:rPr>
+          <w:rFonts w:ascii="Cambria" w:hAnsi="Cambria" w:cs="Cambria"/>
+          <w:sz w:val="26"/>
+          <w:szCs w:val="26"/>
+          <w:lang w:val="en-GB"/>
+        </w:rPr>
+        <w:t>’</w:t>
+      </w:r>
+      <w:r>
+        <w:rPr>
+          <w:rFonts w:ascii="Cambria" w:hAnsi="Cambria" w:cs="Cambria"/>
+          <w:sz w:val="26"/>
+          <w:szCs w:val="26"/>
+          <w:lang w:val="en-GB"/>
+        </w:rPr>
+        <w:t xml:space="preserve"> state is correctly determined.</w:t>
+      </w:r>
+      <w:r>
+        <w:rPr>
+          <w:rFonts w:ascii="Cambria" w:hAnsi="Cambria" w:cs="Cambria"/>
+          <w:sz w:val="26"/>
+          <w:szCs w:val="26"/>
+          <w:lang w:val="en-GB"/>
+        </w:rPr>
+        <w:br w:type="page"/>
+      </w:r>
+      <w:r>
+        <w:rPr>
+          <w:rFonts w:ascii="Cambria" w:hAnsi="Cambria" w:cs="Cambria"/>
+          <w:b/>
+          <w:sz w:val="26"/>
+          <w:szCs w:val="26"/>
+          <w:lang w:val="en-GB"/>
+        </w:rPr>
+        <w:lastRenderedPageBreak/>
+        <w:t>[PW2</w:t>
+      </w:r>
+      <w:r>
+        <w:rPr>
+          <w:rFonts w:ascii="Cambria" w:hAnsi="Cambria" w:cs="Cambria"/>
+          <w:b/>
+          <w:sz w:val="26"/>
+          <w:szCs w:val="26"/>
+          <w:lang w:val="en-GB"/>
+        </w:rPr>
+        <w:t>]</w:t>
+      </w:r>
+    </w:p>
+    <w:p>
+      <w:pPr>
+        <w:ind w:left="708"/>
+        <w:rPr>
+          <w:rFonts w:ascii="Cambria" w:hAnsi="Cambria" w:cs="Cambria"/>
+          <w:sz w:val="26"/>
+          <w:szCs w:val="26"/>
+          <w:lang w:val="en-GB"/>
+        </w:rPr>
+      </w:pPr>
+      <w:r>
+        <w:rPr>
+          <w:rFonts w:ascii="Cambria" w:hAnsi="Cambria" w:cs="Cambria"/>
+          <w:b/>
+          <w:sz w:val="26"/>
+          <w:szCs w:val="26"/>
+          <w:lang w:val="en-GB"/>
+        </w:rPr>
+        <w:tab/>
+      </w:r>
+      <w:r>
+        <w:rPr>
+          <w:rFonts w:ascii="Cambria" w:hAnsi="Cambria" w:cs="Cambria"/>
+          <w:b/>
+          <w:sz w:val="26"/>
+          <w:szCs w:val="26"/>
+          <w:lang w:val="en-GB"/>
+        </w:rPr>
+        <w:pict>
+          <v:shape id="_x0000_i1038" type="#_x0000_t75" style="width:764.7pt;height:5in">
+            <v:imagedata r:id="rId42" o:title="pw2"/>
+          </v:shape>
+        </w:pict>
+      </w:r>
+    </w:p>
+    <w:p>
+      <w:pPr>
+        <w:ind w:left="1410"/>
+        <w:rPr>
+          <w:rFonts w:ascii="Cambria" w:hAnsi="Cambria" w:cs="Cambria"/>
+          <w:sz w:val="26"/>
+          <w:szCs w:val="26"/>
+          <w:lang w:val="en-GB"/>
+        </w:rPr>
+      </w:pPr>
+      <w:r>
+        <w:rPr>
+          <w:rFonts w:ascii="Cambria" w:hAnsi="Cambria" w:cs="Cambria"/>
+          <w:sz w:val="26"/>
+          <w:szCs w:val="26"/>
+          <w:lang w:val="en-GB"/>
+        </w:rPr>
+        <w:t>Emails are unique and users whose registration state is EMAIL_NOT_CONFIRMED cannot have activities in their calendar.</w:t>
+      </w:r>
+    </w:p>
+    <w:p>
+      <w:pPr>
+        <w:rPr>
+          <w:rFonts w:ascii="Cambria" w:hAnsi="Cambria" w:cs="Cambria"/>
+          <w:b/>
+          <w:sz w:val="26"/>
+          <w:szCs w:val="26"/>
+          <w:lang w:val="en-GB"/>
+        </w:rPr>
+      </w:pPr>
+      <w:r>
+        <w:rPr>
+          <w:rFonts w:ascii="Cambria" w:hAnsi="Cambria" w:cs="Cambria"/>
+          <w:sz w:val="26"/>
+          <w:szCs w:val="26"/>
           <w:lang w:val="en-GB"/>
         </w:rPr>
         <w:lastRenderedPageBreak/>
@@ -17245,243 +18071,6 @@
         <w:rPr>
           <w:rFonts w:ascii="Cambria" w:hAnsi="Cambria" w:cs="Cambria"/>
           <w:b/>
-          <w:sz w:val="36"/>
-          <w:szCs w:val="36"/>
-          <w:lang w:val="en-GB"/>
-        </w:rPr>
-        <w:t>4.2 Possible Worlds</w:t>
-      </w:r>
-    </w:p>
-    <w:p>
-      <w:pPr>
-        <w:rPr>
-          <w:rFonts w:ascii="Cambria" w:hAnsi="Cambria" w:cs="Cambria"/>
-          <w:b/>
-          <w:sz w:val="26"/>
-          <w:szCs w:val="26"/>
-          <w:lang w:val="en-GB"/>
-        </w:rPr>
-      </w:pPr>
-      <w:r>
-        <w:rPr>
-          <w:rFonts w:ascii="Cambria" w:hAnsi="Cambria" w:cs="Cambria"/>
-          <w:sz w:val="26"/>
-          <w:szCs w:val="26"/>
-          <w:lang w:val="en-GB"/>
-        </w:rPr>
-        <w:tab/>
-      </w:r>
-      <w:r>
-        <w:rPr>
-          <w:rFonts w:ascii="Cambria" w:hAnsi="Cambria" w:cs="Cambria"/>
-          <w:sz w:val="26"/>
-          <w:szCs w:val="26"/>
-          <w:lang w:val="en-GB"/>
-        </w:rPr>
-        <w:tab/>
-      </w:r>
-      <w:r>
-        <w:rPr>
-          <w:rFonts w:ascii="Cambria" w:hAnsi="Cambria" w:cs="Cambria"/>
-          <w:b/>
-          <w:sz w:val="26"/>
-          <w:szCs w:val="26"/>
-          <w:lang w:val="en-GB"/>
-        </w:rPr>
-        <w:t>[PW1]</w:t>
-      </w:r>
-    </w:p>
-    <w:p>
-      <w:pPr>
-        <w:rPr>
-          <w:rFonts w:ascii="Cambria" w:hAnsi="Cambria" w:cs="Cambria"/>
-          <w:b/>
-          <w:sz w:val="26"/>
-          <w:szCs w:val="26"/>
-          <w:lang w:val="en-GB"/>
-        </w:rPr>
-      </w:pPr>
-      <w:r>
-        <w:rPr>
-          <w:rFonts w:ascii="Cambria" w:hAnsi="Cambria" w:cs="Cambria"/>
-          <w:b/>
-          <w:sz w:val="26"/>
-          <w:szCs w:val="26"/>
-          <w:lang w:val="en-GB"/>
-        </w:rPr>
-        <w:pict>
-          <v:shape id="_x0000_i1037" type="#_x0000_t75" style="width:744.85pt;height:366.2pt">
-            <v:imagedata r:id="rId31" o:title="pw1"/>
-          </v:shape>
-        </w:pict>
-      </w:r>
-    </w:p>
-    <w:p>
-      <w:pPr>
-        <w:ind w:left="708"/>
-        <w:rPr>
-          <w:rFonts w:ascii="Cambria" w:hAnsi="Cambria" w:cs="Cambria"/>
-          <w:b/>
-          <w:sz w:val="26"/>
-          <w:szCs w:val="26"/>
-          <w:lang w:val="en-GB"/>
-        </w:rPr>
-      </w:pPr>
-      <w:r>
-        <w:rPr>
-          <w:rFonts w:ascii="Cambria" w:hAnsi="Cambria" w:cs="Cambria"/>
-          <w:sz w:val="26"/>
-          <w:szCs w:val="26"/>
-          <w:lang w:val="en-GB"/>
-        </w:rPr>
-        <w:t>It’s</w:t>
-      </w:r>
-      <w:r>
-        <w:rPr>
-          <w:rFonts w:ascii="Cambria" w:hAnsi="Cambria" w:cs="Cambria"/>
-          <w:sz w:val="26"/>
-          <w:szCs w:val="26"/>
-          <w:lang w:val="en-GB"/>
-        </w:rPr>
-        <w:t xml:space="preserve"> easily noticeable here that users whose subscription state is REGULAR can have activities in their calendars. Each activity is associated to a travel</w:t>
-      </w:r>
-      <w:r>
-        <w:rPr>
-          <w:rFonts w:ascii="Cambria" w:hAnsi="Cambria" w:cs="Cambria"/>
-          <w:sz w:val="26"/>
-          <w:szCs w:val="26"/>
-          <w:lang w:val="en-GB"/>
-        </w:rPr>
-        <w:t xml:space="preserve"> option that is compliant with the preferences. Activities</w:t>
-      </w:r>
-      <w:r>
-        <w:rPr>
-          <w:rFonts w:ascii="Cambria" w:hAnsi="Cambria" w:cs="Cambria"/>
-          <w:sz w:val="26"/>
-          <w:szCs w:val="26"/>
-          <w:lang w:val="en-GB"/>
-        </w:rPr>
-        <w:t>’</w:t>
-      </w:r>
-      <w:r>
-        <w:rPr>
-          <w:rFonts w:ascii="Cambria" w:hAnsi="Cambria" w:cs="Cambria"/>
-          <w:sz w:val="26"/>
-          <w:szCs w:val="26"/>
-          <w:lang w:val="en-GB"/>
-        </w:rPr>
-        <w:t xml:space="preserve"> state is correctly determined.</w:t>
-      </w:r>
-      <w:r>
-        <w:rPr>
-          <w:rFonts w:ascii="Cambria" w:hAnsi="Cambria" w:cs="Cambria"/>
-          <w:sz w:val="26"/>
-          <w:szCs w:val="26"/>
-          <w:lang w:val="en-GB"/>
-        </w:rPr>
-        <w:br w:type="page"/>
-      </w:r>
-      <w:r>
-        <w:rPr>
-          <w:rFonts w:ascii="Cambria" w:hAnsi="Cambria" w:cs="Cambria"/>
-          <w:b/>
-          <w:sz w:val="26"/>
-          <w:szCs w:val="26"/>
-          <w:lang w:val="en-GB"/>
-        </w:rPr>
-        <w:lastRenderedPageBreak/>
-        <w:t>[PW2</w:t>
-      </w:r>
-      <w:r>
-        <w:rPr>
-          <w:rFonts w:ascii="Cambria" w:hAnsi="Cambria" w:cs="Cambria"/>
-          <w:b/>
-          <w:sz w:val="26"/>
-          <w:szCs w:val="26"/>
-          <w:lang w:val="en-GB"/>
-        </w:rPr>
-        <w:t>]</w:t>
-      </w:r>
-    </w:p>
-    <w:p>
-      <w:pPr>
-        <w:ind w:left="708"/>
-        <w:rPr>
-          <w:rFonts w:ascii="Cambria" w:hAnsi="Cambria" w:cs="Cambria"/>
-          <w:sz w:val="26"/>
-          <w:szCs w:val="26"/>
-          <w:lang w:val="en-GB"/>
-        </w:rPr>
-      </w:pPr>
-      <w:r>
-        <w:rPr>
-          <w:rFonts w:ascii="Cambria" w:hAnsi="Cambria" w:cs="Cambria"/>
-          <w:b/>
-          <w:sz w:val="26"/>
-          <w:szCs w:val="26"/>
-          <w:lang w:val="en-GB"/>
-        </w:rPr>
-        <w:tab/>
-      </w:r>
-      <w:r>
-        <w:rPr>
-          <w:rFonts w:ascii="Cambria" w:hAnsi="Cambria" w:cs="Cambria"/>
-          <w:b/>
-          <w:sz w:val="26"/>
-          <w:szCs w:val="26"/>
-          <w:lang w:val="en-GB"/>
-        </w:rPr>
-        <w:pict>
-          <v:shape id="_x0000_i1038" type="#_x0000_t75" style="width:764.7pt;height:5in">
-            <v:imagedata r:id="rId32" o:title="pw2"/>
-          </v:shape>
-        </w:pict>
-      </w:r>
-    </w:p>
-    <w:p>
-      <w:pPr>
-        <w:ind w:left="1410"/>
-        <w:rPr>
-          <w:rFonts w:ascii="Cambria" w:hAnsi="Cambria" w:cs="Cambria"/>
-          <w:sz w:val="26"/>
-          <w:szCs w:val="26"/>
-          <w:lang w:val="en-GB"/>
-        </w:rPr>
-      </w:pPr>
-      <w:r>
-        <w:rPr>
-          <w:rFonts w:ascii="Cambria" w:hAnsi="Cambria" w:cs="Cambria"/>
-          <w:sz w:val="26"/>
-          <w:szCs w:val="26"/>
-          <w:lang w:val="en-GB"/>
-        </w:rPr>
-        <w:t>Emails are unique and users whose registration state is EMAIL_NOT_CONFIRMED cannot have activities in their calendar.</w:t>
-      </w:r>
-    </w:p>
-    <w:p>
-      <w:pPr>
-        <w:rPr>
-          <w:rFonts w:ascii="Cambria" w:hAnsi="Cambria" w:cs="Cambria"/>
-          <w:b/>
-          <w:sz w:val="26"/>
-          <w:szCs w:val="26"/>
-          <w:lang w:val="en-GB"/>
-        </w:rPr>
-      </w:pPr>
-      <w:r>
-        <w:rPr>
-          <w:rFonts w:ascii="Cambria" w:hAnsi="Cambria" w:cs="Cambria"/>
-          <w:sz w:val="26"/>
-          <w:szCs w:val="26"/>
-          <w:lang w:val="en-GB"/>
-        </w:rPr>
-        <w:lastRenderedPageBreak/>
-        <w:tab/>
-      </w:r>
-      <w:r>
-        <w:rPr>
-          <w:rFonts w:ascii="Cambria" w:hAnsi="Cambria" w:cs="Cambria"/>
-          <w:b/>
           <w:sz w:val="26"/>
           <w:szCs w:val="26"/>
           <w:lang w:val="en-GB"/>
@@ -17538,7 +18127,7 @@
         </w:rPr>
         <w:pict>
           <v:shape id="_x0000_i1039" type="#_x0000_t75" style="width:584.7pt;height:356.3pt">
-            <v:imagedata r:id="rId33" o:title="pw3"/>
+            <v:imagedata r:id="rId43" o:title="pw3"/>
           </v:shape>
         </w:pict>
       </w:r>
@@ -17670,7 +18259,7 @@
                     </pic:cNvPicPr>
                   </pic:nvPicPr>
                   <pic:blipFill>
-                    <a:blip r:embed="rId34">
+                    <a:blip r:embed="rId44">
                       <a:extLst>
                         <a:ext uri="{28A0092B-C50C-407E-A947-70E740481C1C}">
                           <a14:useLocalDpi xmlns:a14="http://schemas.microsoft.com/office/drawing/2010/main" val="0"/>
@@ -19807,8 +20396,6 @@
         </w:rPr>
         <w:t xml:space="preserve"> Capo</w:t>
       </w:r>
-      <w:bookmarkStart w:id="0" w:name="_GoBack"/>
-      <w:bookmarkEnd w:id="0"/>
       <w:r>
         <w:rPr>
           <w:rFonts w:ascii="Cambria" w:hAnsi="Cambria" w:cs="Cambria"/>
@@ -20340,25 +20927,7 @@
                 <w:szCs w:val="26"/>
                 <w:lang w:val="en-GB"/>
               </w:rPr>
-              <w:t>15</w:t>
-            </w:r>
-            <w:r>
-              <w:rPr>
-                <w:rFonts w:asciiTheme="majorHAnsi" w:hAnsiTheme="majorHAnsi"/>
-                <w:sz w:val="26"/>
-                <w:szCs w:val="26"/>
-                <w:lang w:val="en-GB"/>
-              </w:rPr>
-              <w:t>-oct-17</w:t>
-            </w:r>
-            <w:r>
-              <w:rPr>
-                <w:rFonts w:asciiTheme="majorHAnsi" w:hAnsiTheme="majorHAnsi"/>
-                <w:sz w:val="26"/>
-                <w:szCs w:val="26"/>
-                <w:lang w:val="en-GB"/>
-              </w:rPr>
-              <w:t xml:space="preserve"> UI</w:t>
+              <w:t>15-oct-17 UI</w:t>
             </w:r>
           </w:p>
         </w:tc>
@@ -20408,25 +20977,7 @@
                 <w:szCs w:val="26"/>
                 <w:lang w:val="en-GB"/>
               </w:rPr>
-              <w:t>16</w:t>
-            </w:r>
-            <w:r>
-              <w:rPr>
-                <w:rFonts w:asciiTheme="majorHAnsi" w:hAnsiTheme="majorHAnsi"/>
-                <w:sz w:val="26"/>
-                <w:szCs w:val="26"/>
-                <w:lang w:val="en-GB"/>
-              </w:rPr>
-              <w:t>-oct-17</w:t>
-            </w:r>
-            <w:r>
-              <w:rPr>
-                <w:rFonts w:asciiTheme="majorHAnsi" w:hAnsiTheme="majorHAnsi"/>
-                <w:sz w:val="26"/>
-                <w:szCs w:val="26"/>
-                <w:lang w:val="en-GB"/>
-              </w:rPr>
-              <w:t xml:space="preserve"> UI</w:t>
+              <w:t>16-oct-17 UI</w:t>
             </w:r>
           </w:p>
         </w:tc>
@@ -20476,25 +21027,7 @@
                 <w:szCs w:val="26"/>
                 <w:lang w:val="en-GB"/>
               </w:rPr>
-              <w:t>17</w:t>
-            </w:r>
-            <w:r>
-              <w:rPr>
-                <w:rFonts w:asciiTheme="majorHAnsi" w:hAnsiTheme="majorHAnsi"/>
-                <w:sz w:val="26"/>
-                <w:szCs w:val="26"/>
-                <w:lang w:val="en-GB"/>
-              </w:rPr>
-              <w:t>-oct-17</w:t>
-            </w:r>
-            <w:r>
-              <w:rPr>
-                <w:rFonts w:asciiTheme="majorHAnsi" w:hAnsiTheme="majorHAnsi"/>
-                <w:sz w:val="26"/>
-                <w:szCs w:val="26"/>
-                <w:lang w:val="en-GB"/>
-              </w:rPr>
-              <w:t xml:space="preserve"> UI+BPMN</w:t>
+              <w:t>17-oct-17 UI+BPMN</w:t>
             </w:r>
           </w:p>
         </w:tc>
@@ -20544,25 +21077,7 @@
                 <w:szCs w:val="26"/>
                 <w:lang w:val="en-GB"/>
               </w:rPr>
-              <w:t>18</w:t>
-            </w:r>
-            <w:r>
-              <w:rPr>
-                <w:rFonts w:asciiTheme="majorHAnsi" w:hAnsiTheme="majorHAnsi"/>
-                <w:sz w:val="26"/>
-                <w:szCs w:val="26"/>
-                <w:lang w:val="en-GB"/>
-              </w:rPr>
-              <w:t>-oct-17</w:t>
-            </w:r>
-            <w:r>
-              <w:rPr>
-                <w:rFonts w:asciiTheme="majorHAnsi" w:hAnsiTheme="majorHAnsi"/>
-                <w:sz w:val="26"/>
-                <w:szCs w:val="26"/>
-                <w:lang w:val="en-GB"/>
-              </w:rPr>
-              <w:t xml:space="preserve"> BPMN</w:t>
+              <w:t>18-oct-17 BPMN</w:t>
             </w:r>
           </w:p>
         </w:tc>
@@ -20705,7 +21220,6 @@
           <w:docPartUnique/>
         </w:docPartObj>
       </w:sdtPr>
-      <w:sdtEndPr/>
       <w:sdtContent>
         <w:r>
           <w:fldChar w:fldCharType="begin"/>
@@ -20720,7 +21234,7 @@
           <w:rPr>
             <w:noProof/>
           </w:rPr>
-          <w:t>49</w:t>
+          <w:t>4</w:t>
         </w:r>
         <w:r>
           <w:fldChar w:fldCharType="end"/>
@@ -25089,7 +25603,7 @@
 </file>
 
 <file path=customXml/itemProps1.xml><?xml version="1.0" encoding="utf-8"?>
-<ds:datastoreItem xmlns:ds="http://schemas.openxmlformats.org/officeDocument/2006/customXml" ds:itemID="{A3F00225-3F06-4300-AA42-7A5BE8A313D6}">
+<ds:datastoreItem xmlns:ds="http://schemas.openxmlformats.org/officeDocument/2006/customXml" ds:itemID="{231DEB70-CFBA-43E1-8A98-586266FB8E7B}">
   <ds:schemaRefs>
     <ds:schemaRef ds:uri="http://schemas.openxmlformats.org/officeDocument/2006/bibliography"/>
   </ds:schemaRefs>

</xml_diff>

<commit_message>
Revision & modified alloy
</commit_message>
<xml_diff>
--- a/RASD/RASD.docx
+++ b/RASD/RASD.docx
@@ -15775,7 +15775,6 @@
           <w:lang w:val="en-GB"/>
         </w:rPr>
       </w:pPr>
-      <w:bookmarkStart w:id="1" w:name="_GoBack"/>
       <w:r>
         <w:rPr>
           <w:rFonts w:ascii="Cambria" w:hAnsi="Cambria" w:cs="Cambria"/>
@@ -15798,7 +15797,6 @@
         <w:t>Class Diagram</w:t>
       </w:r>
     </w:p>
-    <w:bookmarkEnd w:id="1"/>
     <w:p>
       <w:pPr>
         <w:rPr>
@@ -22606,6 +22604,118 @@
           </w:tcPr>
           <w:p>
             <w:pPr>
+              <w:autoSpaceDE w:val="0"/>
+              <w:autoSpaceDN w:val="0"/>
+              <w:adjustRightInd w:val="0"/>
+              <w:rPr>
+                <w:rFonts w:ascii="Cambria" w:hAnsi="Cambria" w:cs="Cambria"/>
+                <w:sz w:val="26"/>
+                <w:szCs w:val="26"/>
+                <w:lang w:val="en-GB"/>
+              </w:rPr>
+            </w:pPr>
+            <w:r>
+              <w:rPr>
+                <w:rFonts w:ascii="Cambria" w:hAnsi="Cambria" w:cs="Cambria"/>
+                <w:sz w:val="26"/>
+                <w:szCs w:val="26"/>
+                <w:lang w:val="en-GB"/>
+              </w:rPr>
+              <w:t>23-oct-17 Merged works</w:t>
+            </w:r>
+          </w:p>
+        </w:tc>
+        <w:tc>
+          <w:tcPr>
+            <w:tcW w:w="2341" w:type="dxa"/>
+          </w:tcPr>
+          <w:p>
+            <w:pPr>
+              <w:autoSpaceDE w:val="0"/>
+              <w:autoSpaceDN w:val="0"/>
+              <w:adjustRightInd w:val="0"/>
+              <w:rPr>
+                <w:rFonts w:ascii="Cambria" w:hAnsi="Cambria" w:cs="Cambria"/>
+                <w:sz w:val="26"/>
+                <w:szCs w:val="26"/>
+                <w:lang w:val="en-GB"/>
+              </w:rPr>
+            </w:pPr>
+            <w:r>
+              <w:rPr>
+                <w:rFonts w:ascii="Cambria" w:hAnsi="Cambria" w:cs="Cambria"/>
+                <w:sz w:val="26"/>
+                <w:szCs w:val="26"/>
+                <w:lang w:val="en-GB"/>
+              </w:rPr>
+              <w:t>1</w:t>
+            </w:r>
+          </w:p>
+        </w:tc>
+      </w:tr>
+      <w:tr>
+        <w:tc>
+          <w:tcPr>
+            <w:tcW w:w="4463" w:type="dxa"/>
+          </w:tcPr>
+          <w:p>
+            <w:pPr>
+              <w:autoSpaceDE w:val="0"/>
+              <w:autoSpaceDN w:val="0"/>
+              <w:adjustRightInd w:val="0"/>
+              <w:rPr>
+                <w:rFonts w:ascii="Cambria" w:hAnsi="Cambria" w:cs="Cambria"/>
+                <w:sz w:val="26"/>
+                <w:szCs w:val="26"/>
+                <w:lang w:val="en-GB"/>
+              </w:rPr>
+            </w:pPr>
+            <w:r>
+              <w:rPr>
+                <w:rFonts w:ascii="Cambria" w:hAnsi="Cambria" w:cs="Cambria"/>
+                <w:sz w:val="26"/>
+                <w:szCs w:val="26"/>
+                <w:lang w:val="en-GB"/>
+              </w:rPr>
+              <w:t>24-oct-17 Alloy</w:t>
+            </w:r>
+          </w:p>
+        </w:tc>
+        <w:tc>
+          <w:tcPr>
+            <w:tcW w:w="2341" w:type="dxa"/>
+          </w:tcPr>
+          <w:p>
+            <w:pPr>
+              <w:autoSpaceDE w:val="0"/>
+              <w:autoSpaceDN w:val="0"/>
+              <w:adjustRightInd w:val="0"/>
+              <w:rPr>
+                <w:rFonts w:ascii="Cambria" w:hAnsi="Cambria" w:cs="Cambria"/>
+                <w:sz w:val="26"/>
+                <w:szCs w:val="26"/>
+                <w:lang w:val="en-GB"/>
+              </w:rPr>
+            </w:pPr>
+            <w:r>
+              <w:rPr>
+                <w:rFonts w:ascii="Cambria" w:hAnsi="Cambria" w:cs="Cambria"/>
+                <w:sz w:val="26"/>
+                <w:szCs w:val="26"/>
+                <w:lang w:val="en-GB"/>
+              </w:rPr>
+              <w:t>2</w:t>
+            </w:r>
+          </w:p>
+        </w:tc>
+      </w:tr>
+      <w:tr>
+        <w:tc>
+          <w:tcPr>
+            <w:tcW w:w="4463" w:type="dxa"/>
+          </w:tcPr>
+          <w:p>
+            <w:pPr>
               <w:rPr>
                 <w:rFonts w:asciiTheme="majorHAnsi" w:hAnsiTheme="majorHAnsi"/>
                 <w:b/>
@@ -22646,7 +22756,7 @@
                 <w:szCs w:val="26"/>
                 <w:lang w:val="en-GB"/>
               </w:rPr>
-              <w:t>30</w:t>
+              <w:t>33</w:t>
             </w:r>
           </w:p>
         </w:tc>
@@ -23475,37 +23585,15 @@
     </w:tbl>
     <w:p>
       <w:pPr>
-        <w:autoSpaceDE w:val="0"/>
-        <w:autoSpaceDN w:val="0"/>
-        <w:adjustRightInd w:val="0"/>
-        <w:spacing w:after="0" w:line="240" w:lineRule="auto"/>
-        <w:ind w:left="705"/>
-        <w:rPr>
-          <w:rFonts w:ascii="Cambria" w:hAnsi="Cambria" w:cs="Cambria"/>
-          <w:sz w:val="26"/>
-          <w:szCs w:val="26"/>
-          <w:lang w:val="en-GB"/>
-        </w:rPr>
-      </w:pPr>
-    </w:p>
-    <w:p>
-      <w:pPr>
-        <w:rPr>
-          <w:rFonts w:ascii="Cambria" w:hAnsi="Cambria" w:cs="Cambria"/>
-          <w:sz w:val="26"/>
-          <w:szCs w:val="26"/>
-          <w:lang w:val="en-GB"/>
-        </w:rPr>
-      </w:pPr>
-      <w:r>
-        <w:rPr>
-          <w:rFonts w:ascii="Cambria" w:hAnsi="Cambria" w:cs="Cambria"/>
-          <w:sz w:val="26"/>
-          <w:szCs w:val="26"/>
-          <w:lang w:val="en-GB"/>
-        </w:rPr>
-        <w:br w:type="page"/>
-      </w:r>
+        <w:rPr>
+          <w:rFonts w:ascii="Cambria" w:hAnsi="Cambria" w:cs="Cambria"/>
+          <w:sz w:val="26"/>
+          <w:szCs w:val="26"/>
+          <w:lang w:val="en-GB"/>
+        </w:rPr>
+      </w:pPr>
+      <w:bookmarkStart w:id="1" w:name="_GoBack"/>
+      <w:bookmarkEnd w:id="1"/>
     </w:p>
     <w:p>
       <w:pPr>
@@ -24582,7 +24670,7 @@
           <w:rPr>
             <w:noProof/>
           </w:rPr>
-          <w:t>18</w:t>
+          <w:t>53</w:t>
         </w:r>
         <w:r>
           <w:fldChar w:fldCharType="end"/>
@@ -28975,7 +29063,7 @@
 </file>
 
 <file path=customXml/itemProps1.xml><?xml version="1.0" encoding="utf-8"?>
-<ds:datastoreItem xmlns:ds="http://schemas.openxmlformats.org/officeDocument/2006/customXml" ds:itemID="{60DF5D33-383A-4F37-A86B-C5C20A61C1ED}">
+<ds:datastoreItem xmlns:ds="http://schemas.openxmlformats.org/officeDocument/2006/customXml" ds:itemID="{8826F45A-D868-4F04-B7E6-97EB98ACF59B}">
   <ds:schemaRefs>
     <ds:schemaRef ds:uri="http://schemas.openxmlformats.org/officeDocument/2006/bibliography"/>
   </ds:schemaRefs>

</xml_diff>